<commit_message>
started fixing issues with scenarios
</commit_message>
<xml_diff>
--- a/text/3_results.docx
+++ b/text/3_results.docx
@@ -1,12 +1,10 @@
 
 <file path=word/document.xml><?xml version="1.0" encoding="utf-8"?>
-<w:document xmlns:o="urn:schemas-microsoft-com:office:office" xmlns:r="http://schemas.openxmlformats.org/officeDocument/2006/relationships" xmlns:v="urn:schemas-microsoft-com:vml" xmlns:w="http://schemas.openxmlformats.org/wordprocessingml/2006/main" xmlns:w10="urn:schemas-microsoft-com:office:word" xmlns:wp="http://schemas.openxmlformats.org/drawingml/2006/wordprocessingDrawing" xmlns:wps="http://schemas.microsoft.com/office/word/2010/wordprocessingShape" xmlns:wpg="http://schemas.microsoft.com/office/word/2010/wordprocessingGroup" xmlns:mc="http://schemas.openxmlformats.org/markup-compatibility/2006" xmlns:wp14="http://schemas.microsoft.com/office/word/2010/wordprocessingDrawing" xmlns:w14="http://schemas.microsoft.com/office/word/2010/wordml" mc:Ignorable="w14 wp14">
+<w:document xmlns:wpc="http://schemas.microsoft.com/office/word/2010/wordprocessingCanvas" xmlns:cx="http://schemas.microsoft.com/office/drawing/2014/chartex" xmlns:cx1="http://schemas.microsoft.com/office/drawing/2015/9/8/chartex" xmlns:cx2="http://schemas.microsoft.com/office/drawing/2015/10/21/chartex" xmlns:cx3="http://schemas.microsoft.com/office/drawing/2016/5/9/chartex" xmlns:cx4="http://schemas.microsoft.com/office/drawing/2016/5/10/chartex" xmlns:cx5="http://schemas.microsoft.com/office/drawing/2016/5/11/chartex" xmlns:cx6="http://schemas.microsoft.com/office/drawing/2016/5/12/chartex" xmlns:cx7="http://schemas.microsoft.com/office/drawing/2016/5/13/chartex" xmlns:cx8="http://schemas.microsoft.com/office/drawing/2016/5/14/chartex" xmlns:mc="http://schemas.openxmlformats.org/markup-compatibility/2006" xmlns:aink="http://schemas.microsoft.com/office/drawing/2016/ink" xmlns:am3d="http://schemas.microsoft.com/office/drawing/2017/model3d" xmlns:o="urn:schemas-microsoft-com:office:office" xmlns:r="http://schemas.openxmlformats.org/officeDocument/2006/relationships" xmlns:m="http://schemas.openxmlformats.org/officeDocument/2006/math" xmlns:v="urn:schemas-microsoft-com:vml" xmlns:wp14="http://schemas.microsoft.com/office/word/2010/wordprocessingDrawing" xmlns:wp="http://schemas.openxmlformats.org/drawingml/2006/wordprocessingDrawing" xmlns:w10="urn:schemas-microsoft-com:office:word" xmlns:w="http://schemas.openxmlformats.org/wordprocessingml/2006/main" xmlns:w14="http://schemas.microsoft.com/office/word/2010/wordml" xmlns:w15="http://schemas.microsoft.com/office/word/2012/wordml" xmlns:w16cid="http://schemas.microsoft.com/office/word/2016/wordml/cid" xmlns:w16se="http://schemas.microsoft.com/office/word/2015/wordml/symex" xmlns:wpg="http://schemas.microsoft.com/office/word/2010/wordprocessingGroup" xmlns:wpi="http://schemas.microsoft.com/office/word/2010/wordprocessingInk" xmlns:wne="http://schemas.microsoft.com/office/word/2006/wordml" xmlns:wps="http://schemas.microsoft.com/office/word/2010/wordprocessingShape" mc:Ignorable="w14 w15 w16se w16cid wp14">
   <w:body>
     <w:p>
       <w:pPr>
-        <w:pStyle w:val="Normal"/>
         <w:rPr>
-          <w:b/>
           <w:b/>
           <w:bCs/>
         </w:rPr>
@@ -21,424 +19,427 @@
     </w:p>
     <w:p>
       <w:pPr>
-        <w:pStyle w:val="Normal"/>
         <w:numPr>
           <w:ilvl w:val="2"/>
           <w:numId w:val="2"/>
         </w:numPr>
-        <w:rPr/>
-      </w:pPr>
-      <w:r>
-        <w:rPr/>
+      </w:pPr>
+      <w:r>
         <w:t>Results of Objective 1</w:t>
       </w:r>
     </w:p>
     <w:p>
       <w:pPr>
-        <w:pStyle w:val="Normal"/>
         <w:numPr>
           <w:ilvl w:val="3"/>
           <w:numId w:val="2"/>
         </w:numPr>
-        <w:rPr/>
-      </w:pPr>
-      <w:r>
-        <w:rPr/>
+      </w:pPr>
+      <w:r>
         <w:t>What was feasible? What not? Where? Why?</w:t>
       </w:r>
     </w:p>
     <w:p>
       <w:pPr>
-        <w:pStyle w:val="Normal"/>
         <w:numPr>
           <w:ilvl w:val="3"/>
           <w:numId w:val="2"/>
         </w:numPr>
-        <w:rPr/>
-      </w:pPr>
-      <w:r>
-        <w:rPr/>
+      </w:pPr>
+      <w:r>
         <w:t>Maps / graphs showing OSM data coverage in different areas</w:t>
       </w:r>
     </w:p>
     <w:p>
       <w:pPr>
-        <w:pStyle w:val="Normal"/>
         <w:numPr>
           <w:ilvl w:val="3"/>
           <w:numId w:val="2"/>
         </w:numPr>
-        <w:rPr/>
-      </w:pPr>
-      <w:r>
-        <w:rPr/>
+      </w:pPr>
+      <w:r>
         <w:t>How many cities will be “usable”?</w:t>
       </w:r>
     </w:p>
-    <w:p>
-      <w:pPr>
-        <w:pStyle w:val="Normal"/>
-        <w:rPr/>
-      </w:pPr>
-      <w:r>
-        <w:rPr/>
-      </w:r>
-    </w:p>
-    <w:p>
-      <w:pPr>
-        <w:pStyle w:val="Normal"/>
+    <w:p/>
+    <w:p>
+      <w:pPr>
         <w:numPr>
           <w:ilvl w:val="2"/>
           <w:numId w:val="2"/>
         </w:numPr>
-        <w:rPr/>
-      </w:pPr>
-      <w:r>
-        <w:rPr/>
+      </w:pPr>
+      <w:r>
         <w:t>Result of Objective 2</w:t>
       </w:r>
     </w:p>
     <w:p>
       <w:pPr>
-        <w:pStyle w:val="Normal"/>
         <w:numPr>
           <w:ilvl w:val="3"/>
           <w:numId w:val="2"/>
         </w:numPr>
-        <w:rPr/>
-      </w:pPr>
-      <w:r>
-        <w:rPr/>
+      </w:pPr>
+      <w:r>
         <w:t>European level</w:t>
       </w:r>
     </w:p>
     <w:p>
       <w:pPr>
-        <w:pStyle w:val="Normal"/>
         <w:numPr>
           <w:ilvl w:val="4"/>
           <w:numId w:val="2"/>
         </w:numPr>
-        <w:rPr/>
-      </w:pPr>
-      <w:r>
-        <w:rPr/>
+      </w:pPr>
+      <w:r>
         <w:t>Detour index vs. cumulative population graphs</w:t>
       </w:r>
     </w:p>
     <w:p>
       <w:pPr>
-        <w:pStyle w:val="Normal"/>
         <w:numPr>
           <w:ilvl w:val="5"/>
           <w:numId w:val="2"/>
         </w:numPr>
-        <w:rPr/>
-      </w:pPr>
-      <w:r>
-        <w:rPr/>
+      </w:pPr>
+      <w:r>
         <w:t>Clustered</w:t>
       </w:r>
     </w:p>
     <w:p>
       <w:pPr>
-        <w:pStyle w:val="Normal"/>
         <w:numPr>
           <w:ilvl w:val="5"/>
           <w:numId w:val="2"/>
         </w:numPr>
-        <w:rPr/>
-      </w:pPr>
-      <w:r>
-        <w:rPr/>
+      </w:pPr>
+      <w:r>
         <w:t>By region</w:t>
       </w:r>
     </w:p>
     <w:p>
       <w:pPr>
-        <w:pStyle w:val="Normal"/>
         <w:numPr>
           <w:ilvl w:val="4"/>
           <w:numId w:val="2"/>
         </w:numPr>
-        <w:rPr/>
-      </w:pPr>
-      <w:r>
-        <w:rPr/>
+      </w:pPr>
+      <w:r>
         <w:t xml:space="preserve">Local significance? </w:t>
       </w:r>
     </w:p>
     <w:p>
       <w:pPr>
-        <w:pStyle w:val="Normal"/>
         <w:numPr>
           <w:ilvl w:val="4"/>
           <w:numId w:val="2"/>
         </w:numPr>
-        <w:rPr/>
-      </w:pPr>
-      <w:r>
-        <w:rPr/>
-        <w:t>Tree / graphs like in Wolff, Scheuer et al. 2020</w:t>
-      </w:r>
-    </w:p>
-    <w:p>
-      <w:pPr>
-        <w:pStyle w:val="Normal"/>
+        <w:rPr>
+          <w:lang w:val="de-DE"/>
+        </w:rPr>
+      </w:pPr>
+      <w:proofErr w:type="spellStart"/>
+      <w:r>
+        <w:rPr>
+          <w:lang w:val="de-DE"/>
+        </w:rPr>
+        <w:t>Tree</w:t>
+      </w:r>
+      <w:proofErr w:type="spellEnd"/>
+      <w:r>
+        <w:rPr>
+          <w:lang w:val="de-DE"/>
+        </w:rPr>
+        <w:t xml:space="preserve"> / </w:t>
+      </w:r>
+      <w:proofErr w:type="spellStart"/>
+      <w:r>
+        <w:rPr>
+          <w:lang w:val="de-DE"/>
+        </w:rPr>
+        <w:t>graphs</w:t>
+      </w:r>
+      <w:proofErr w:type="spellEnd"/>
+      <w:r>
+        <w:rPr>
+          <w:lang w:val="de-DE"/>
+        </w:rPr>
+        <w:t xml:space="preserve"> like in Wolff, Scheuer et al. 2020</w:t>
+      </w:r>
+    </w:p>
+    <w:p>
+      <w:pPr>
         <w:numPr>
           <w:ilvl w:val="4"/>
           <w:numId w:val="2"/>
         </w:numPr>
-        <w:rPr/>
-      </w:pPr>
-      <w:r>
-        <w:rPr/>
-        <w:t>Maps like in Kabisch et al. 2016</w:t>
-      </w:r>
-    </w:p>
-    <w:p>
-      <w:pPr>
-        <w:pStyle w:val="Normal"/>
-        <w:rPr/>
-      </w:pPr>
-      <w:r>
-        <w:rPr/>
-      </w:r>
-    </w:p>
-    <w:p>
-      <w:pPr>
-        <w:pStyle w:val="Normal"/>
+      </w:pPr>
+      <w:r>
+        <w:t xml:space="preserve">Maps like in </w:t>
+      </w:r>
+      <w:proofErr w:type="spellStart"/>
+      <w:r>
+        <w:t>Kabisch</w:t>
+      </w:r>
+      <w:proofErr w:type="spellEnd"/>
+      <w:r>
+        <w:t xml:space="preserve"> et al. 2016</w:t>
+      </w:r>
+    </w:p>
+    <w:p/>
+    <w:p>
+      <w:pPr>
         <w:numPr>
           <w:ilvl w:val="3"/>
           <w:numId w:val="2"/>
         </w:numPr>
-        <w:rPr/>
-      </w:pPr>
-      <w:r>
-        <w:rPr/>
+      </w:pPr>
+      <w:r>
         <w:t>City scenarios</w:t>
       </w:r>
     </w:p>
     <w:p>
       <w:pPr>
-        <w:pStyle w:val="Normal"/>
         <w:numPr>
           <w:ilvl w:val="4"/>
           <w:numId w:val="2"/>
         </w:numPr>
-        <w:rPr/>
-      </w:pPr>
-      <w:r>
-        <w:rPr/>
+      </w:pPr>
+      <w:r>
         <w:t>Base indicators</w:t>
       </w:r>
     </w:p>
     <w:p>
       <w:pPr>
-        <w:pStyle w:val="Normal"/>
         <w:numPr>
           <w:ilvl w:val="5"/>
           <w:numId w:val="2"/>
         </w:numPr>
-        <w:rPr/>
-      </w:pPr>
-      <w:r>
-        <w:rPr/>
-        <w:t xml:space="preserve">Figure X displays the local significance (LS) and detour index (DI) values that we calculated for the area surrounding the Leve-Voigt-Park (LVP) in Leipzig (see figure description). </w:t>
-      </w:r>
-    </w:p>
-    <w:p>
-      <w:pPr>
-        <w:pStyle w:val="Normal"/>
+      </w:pPr>
+      <w:r>
+        <w:t>Figure X displays the local significance (LS) and detour index (DI) values that we calculated for the</w:t>
+      </w:r>
+      <w:r>
+        <w:t xml:space="preserve"> area surrounding the Leve-Voigt-Park (LVP) in Leipzig (see figure description). </w:t>
+      </w:r>
+    </w:p>
+    <w:p>
+      <w:pPr>
         <w:numPr>
           <w:ilvl w:val="5"/>
           <w:numId w:val="2"/>
         </w:numPr>
-        <w:rPr/>
-      </w:pPr>
-      <w:r>
-        <w:rPr/>
-        <w:t>High LS values can be found in close proximity to the LVP. Especially high LS values occur close to those park entries adjacent to streets that form axis connecting areas with high population to the LVP. The eastern part of the LVP is a good example of this, expressing high LS values at the edges that lead to the residential areas in the north- and south-east.</w:t>
-      </w:r>
-    </w:p>
-    <w:p>
-      <w:pPr>
-        <w:pStyle w:val="Normal"/>
+      </w:pPr>
+      <w:r>
+        <w:t>High LS values can be found in close proximity to the LVP. Especially high LS values occur close to those park entries adjacent to streets that form axis connecting areas wit</w:t>
+      </w:r>
+      <w:r>
+        <w:t>h high population to the LVP. The eastern part of the LVP is a good example of this, expressing high LS values at the edges that lead to the residential areas in the north- and south-east.</w:t>
+      </w:r>
+    </w:p>
+    <w:p>
+      <w:pPr>
         <w:numPr>
           <w:ilvl w:val="5"/>
           <w:numId w:val="2"/>
         </w:numPr>
-        <w:rPr/>
-      </w:pPr>
-      <w:r>
-        <w:rPr/>
-        <w:t xml:space="preserve">High DI values can be found at buildings that are located at streets which lead directly to a green space entry. Along those streets there are straight formations of buildings with high DI values as can be seen in the south of the LVP. In contrast, there occur clusters of low DI values in areas where larger detours have to be taken to reach a park entry. Such areas can be found in the north-east of the LVP. </w:t>
+      </w:pPr>
+      <w:r>
+        <w:t>High DI values can be found at buildings that are located at street</w:t>
+      </w:r>
+      <w:r>
+        <w:t>s which lead directly to a green space entry. Along those streets there are straight formations of buildings with high DI values as can be seen in the south of the LVP. In contrast, there occur clusters of low DI values in areas where larger detours have t</w:t>
+      </w:r>
+      <w:r>
+        <w:t xml:space="preserve">o be taken to reach a park entry. Such areas can be found in the north-east of the LVP. </w:t>
       </w:r>
       <w:r>
         <w:rPr>
-          <w:shd w:fill="FFFF00" w:val="clear"/>
+          <w:shd w:val="clear" w:color="auto" w:fill="FFFF00"/>
         </w:rPr>
-        <w:t>Low DI values also occur in close proximity to the LVP as an artifact of small network and euclidean distances. In these cases, a minor difference can lead to a low DI value even though the overall traveling distance to the next green space entry in relatively small (DISCUSSION?).</w:t>
-      </w:r>
-    </w:p>
-    <w:p>
-      <w:pPr>
-        <w:pStyle w:val="Normal"/>
+        <w:t xml:space="preserve">Low DI values also occur in close proximity to the LVP as an artifact of small network and </w:t>
+      </w:r>
+      <w:r>
+        <w:rPr>
+          <w:shd w:val="clear" w:color="auto" w:fill="FFFF00"/>
+        </w:rPr>
+        <w:t>Euclidean</w:t>
+      </w:r>
+      <w:r>
+        <w:rPr>
+          <w:shd w:val="clear" w:color="auto" w:fill="FFFF00"/>
+        </w:rPr>
+        <w:t xml:space="preserve"> distances. In these cases, a minor difference can lead to a low DI </w:t>
+      </w:r>
+      <w:r>
+        <w:rPr>
+          <w:shd w:val="clear" w:color="auto" w:fill="FFFF00"/>
+        </w:rPr>
+        <w:t>value even though the overall traveling distance to the next green space entry in relatively small (DISCUSSION?).</w:t>
+      </w:r>
+    </w:p>
+    <w:p>
+      <w:pPr>
         <w:numPr>
           <w:ilvl w:val="5"/>
           <w:numId w:val="2"/>
         </w:numPr>
-        <w:rPr/>
-      </w:pPr>
-      <w:r>
-        <w:rPr/>
+      </w:pPr>
+      <w:r>
         <w:t>Subtitles figure 1:</w:t>
       </w:r>
     </w:p>
     <w:p>
       <w:pPr>
-        <w:pStyle w:val="Normal"/>
         <w:numPr>
           <w:ilvl w:val="6"/>
           <w:numId w:val="2"/>
         </w:numPr>
-        <w:rPr/>
-      </w:pPr>
-      <w:r>
-        <w:rPr/>
-        <w:t xml:space="preserve">The network colors depict the cumulative Local Significance index (LS). A more orange color represents a larger LS value, representing i.) more people taking this path, ii.) the people taking this path are living in closer proximity to the green space, and iii.) the path is leading to a green space with a larger area. </w:t>
-      </w:r>
-    </w:p>
-    <w:p>
-      <w:pPr>
-        <w:pStyle w:val="Normal"/>
+      </w:pPr>
+      <w:r>
+        <w:t xml:space="preserve">The network colors depict the cumulative Local Significance index (LS). A more orange color represents a larger LS value, </w:t>
+      </w:r>
+      <w:r>
+        <w:t>representing i.) more people taking this path, ii.) the people taking this path are living in closer proximity to the green space, a</w:t>
+      </w:r>
+      <w:bookmarkStart w:id="0" w:name="_GoBack"/>
+      <w:bookmarkEnd w:id="0"/>
+      <w:r>
+        <w:t xml:space="preserve">nd iii.) the path is leading to a green space with a larger area. </w:t>
+      </w:r>
+    </w:p>
+    <w:p>
+      <w:pPr>
         <w:numPr>
           <w:ilvl w:val="6"/>
           <w:numId w:val="2"/>
         </w:numPr>
-        <w:rPr/>
-      </w:pPr>
-      <w:r>
-        <w:rPr/>
-        <w:t>The building colors represent average Detour Index values (DI) calculated for all green spaces that can be reached in a network distance of 500 meters. The more blue the color of a building is, the closer to one the DI value, the more direct can its residents travel to the closest green spaces. The opposite is the case if the color tends towards orange.</w:t>
-      </w:r>
-    </w:p>
-    <w:p>
-      <w:pPr>
-        <w:pStyle w:val="Normal"/>
+      </w:pPr>
+      <w:r>
+        <w:t>The building colors represent average Detour Index values</w:t>
+      </w:r>
+      <w:r>
+        <w:t xml:space="preserve"> (DI) calculated for all green spaces that can be reached in a network distance of 500 meters. The </w:t>
+      </w:r>
+      <w:proofErr w:type="gramStart"/>
+      <w:r>
+        <w:t>more blue</w:t>
+      </w:r>
+      <w:proofErr w:type="gramEnd"/>
+      <w:r>
+        <w:t xml:space="preserve"> the color of a building is, the closer to one the DI value, the more direct can its residents travel to the closest green spaces. The opposite is t</w:t>
+      </w:r>
+      <w:r>
+        <w:t>he case if the color tends towards orange.</w:t>
+      </w:r>
+    </w:p>
+    <w:p>
+      <w:pPr>
         <w:numPr>
           <w:ilvl w:val="4"/>
           <w:numId w:val="2"/>
         </w:numPr>
-        <w:rPr/>
-      </w:pPr>
-      <w:r>
-        <w:rPr/>
+      </w:pPr>
+      <w:r>
         <w:t>Scenario 1 – Unlimited access</w:t>
       </w:r>
     </w:p>
     <w:p>
       <w:pPr>
-        <w:pStyle w:val="Normal"/>
         <w:numPr>
           <w:ilvl w:val="5"/>
           <w:numId w:val="2"/>
         </w:numPr>
-        <w:rPr/>
-      </w:pPr>
-      <w:r>
-        <w:rPr/>
+      </w:pPr>
+      <w:r>
         <w:t>In this scenario we demonstrated how the LS and DI indicators would change if all barriers obstructing access to the Lene-Voigt-Park were to be removed.</w:t>
       </w:r>
     </w:p>
     <w:p>
       <w:pPr>
-        <w:pStyle w:val="Normal"/>
         <w:numPr>
           <w:ilvl w:val="5"/>
           <w:numId w:val="2"/>
         </w:numPr>
-        <w:rPr/>
-      </w:pPr>
-      <w:r>
-        <w:rPr/>
-        <w:t>We did so by assuming a park entry every 5 m on the network surrounding Lene-Voigt-Park.</w:t>
-      </w:r>
-    </w:p>
-    <w:p>
-      <w:pPr>
-        <w:pStyle w:val="Normal"/>
+      </w:pPr>
+      <w:r>
+        <w:t>We did so by assuming a park e</w:t>
+      </w:r>
+      <w:r>
+        <w:t>ntry every 5 m on the network</w:t>
+      </w:r>
+      <w:r>
+        <w:t>.</w:t>
+      </w:r>
+    </w:p>
+    <w:p>
+      <w:pPr>
         <w:numPr>
           <w:ilvl w:val="5"/>
           <w:numId w:val="2"/>
         </w:numPr>
-        <w:rPr/>
-      </w:pPr>
-      <w:r>
-        <w:rPr/>
-      </w:r>
-      <w:bookmarkStart w:id="0" w:name="_GoBack"/>
-      <w:bookmarkStart w:id="1" w:name="_GoBack"/>
-      <w:bookmarkEnd w:id="1"/>
-    </w:p>
-    <w:p>
-      <w:pPr>
-        <w:pStyle w:val="Normal"/>
+      </w:pPr>
+      <w:r>
+        <w:lastRenderedPageBreak/>
+        <w:t>surrounding Lene-Voigt-Park.</w:t>
+      </w:r>
+    </w:p>
+    <w:p>
+      <w:pPr>
+        <w:numPr>
+          <w:ilvl w:val="5"/>
+          <w:numId w:val="2"/>
+        </w:numPr>
+      </w:pPr>
+    </w:p>
+    <w:p>
+      <w:pPr>
         <w:numPr>
           <w:ilvl w:val="4"/>
           <w:numId w:val="2"/>
         </w:numPr>
-        <w:rPr/>
-      </w:pPr>
-      <w:r>
-        <w:rPr/>
+      </w:pPr>
+      <w:r>
         <w:t>Scenario 2 – Green space development</w:t>
       </w:r>
     </w:p>
     <w:p>
       <w:pPr>
-        <w:pStyle w:val="Normal"/>
         <w:numPr>
           <w:ilvl w:val="4"/>
           <w:numId w:val="2"/>
         </w:numPr>
-        <w:rPr/>
-      </w:pPr>
-      <w:r>
-        <w:rPr/>
+      </w:pPr>
+      <w:r>
         <w:t>Scenario 3 – Population increase</w:t>
       </w:r>
     </w:p>
     <w:p>
       <w:pPr>
-        <w:pStyle w:val="Normal"/>
-        <w:ind w:left="1800" w:hanging="0"/>
-        <w:rPr/>
-      </w:pPr>
-      <w:r>
-        <w:rPr/>
-      </w:r>
+        <w:ind w:left="1800"/>
+      </w:pPr>
     </w:p>
     <w:sectPr>
-      <w:type w:val="nextPage"/>
       <w:pgSz w:w="11906" w:h="16838"/>
-      <w:pgMar w:left="1417" w:right="1417" w:gutter="0" w:header="0" w:top="1417" w:footer="0" w:bottom="1134"/>
-      <w:pgNumType w:fmt="decimal"/>
-      <w:formProt w:val="false"/>
-      <w:textDirection w:val="lrTb"/>
-      <w:docGrid w:type="default" w:linePitch="360" w:charSpace="4096"/>
+      <w:pgMar w:top="1417" w:right="1417" w:bottom="1134" w:left="1417" w:header="0" w:footer="0" w:gutter="0"/>
+      <w:cols w:space="720"/>
+      <w:formProt w:val="0"/>
+      <w:docGrid w:linePitch="360" w:charSpace="4096"/>
     </w:sectPr>
   </w:body>
 </w:document>
 </file>
 
 <file path=word/numbering.xml><?xml version="1.0" encoding="utf-8"?>
-<w:numbering xmlns:w="http://schemas.openxmlformats.org/wordprocessingml/2006/main" xmlns:o="urn:schemas-microsoft-com:office:office" xmlns:r="http://schemas.openxmlformats.org/officeDocument/2006/relationships" xmlns:v="urn:schemas-microsoft-com:vml" xmlns:mc="http://schemas.openxmlformats.org/markup-compatibility/2006" xmlns:w14="http://schemas.microsoft.com/office/word/2010/wordml" mc:Ignorable="w14">
-  <w:abstractNum w:abstractNumId="1">
+<w:numbering xmlns:wpc="http://schemas.microsoft.com/office/word/2010/wordprocessingCanvas" xmlns:cx="http://schemas.microsoft.com/office/drawing/2014/chartex" xmlns:cx1="http://schemas.microsoft.com/office/drawing/2015/9/8/chartex" xmlns:cx2="http://schemas.microsoft.com/office/drawing/2015/10/21/chartex" xmlns:cx3="http://schemas.microsoft.com/office/drawing/2016/5/9/chartex" xmlns:cx4="http://schemas.microsoft.com/office/drawing/2016/5/10/chartex" xmlns:cx5="http://schemas.microsoft.com/office/drawing/2016/5/11/chartex" xmlns:cx6="http://schemas.microsoft.com/office/drawing/2016/5/12/chartex" xmlns:cx7="http://schemas.microsoft.com/office/drawing/2016/5/13/chartex" xmlns:cx8="http://schemas.microsoft.com/office/drawing/2016/5/14/chartex" xmlns:mc="http://schemas.openxmlformats.org/markup-compatibility/2006" xmlns:aink="http://schemas.microsoft.com/office/drawing/2016/ink" xmlns:am3d="http://schemas.microsoft.com/office/drawing/2017/model3d" xmlns:o="urn:schemas-microsoft-com:office:office" xmlns:r="http://schemas.openxmlformats.org/officeDocument/2006/relationships" xmlns:m="http://schemas.openxmlformats.org/officeDocument/2006/math" xmlns:v="urn:schemas-microsoft-com:vml" xmlns:wp14="http://schemas.microsoft.com/office/word/2010/wordprocessingDrawing" xmlns:wp="http://schemas.openxmlformats.org/drawingml/2006/wordprocessingDrawing" xmlns:w10="urn:schemas-microsoft-com:office:word" xmlns:w="http://schemas.openxmlformats.org/wordprocessingml/2006/main" xmlns:w14="http://schemas.microsoft.com/office/word/2010/wordml" xmlns:w15="http://schemas.microsoft.com/office/word/2012/wordml" xmlns:w16cid="http://schemas.microsoft.com/office/word/2016/wordml/cid" xmlns:w16se="http://schemas.microsoft.com/office/word/2015/wordml/symex" xmlns:wpg="http://schemas.microsoft.com/office/word/2010/wordprocessingGroup" xmlns:wpi="http://schemas.microsoft.com/office/word/2010/wordprocessingInk" xmlns:wne="http://schemas.microsoft.com/office/word/2006/wordml" xmlns:wps="http://schemas.microsoft.com/office/word/2010/wordprocessingShape" mc:Ignorable="w14 w15 w16se w16cid wp14">
+  <w:abstractNum w:abstractNumId="0" w15:restartNumberingAfterBreak="0">
+    <w:nsid w:val="40DD1ACB"/>
+    <w:multiLevelType w:val="multilevel"/>
+    <w:tmpl w:val="294CB52A"/>
     <w:lvl w:ilvl="0">
       <w:start w:val="1"/>
-      <w:pStyle w:val="Berschrift1"/>
       <w:numFmt w:val="none"/>
+      <w:pStyle w:val="Heading1"/>
       <w:suff w:val="nothing"/>
       <w:lvlText w:val=""/>
       <w:lvlJc w:val="left"/>
@@ -446,13 +447,13 @@
         <w:tabs>
           <w:tab w:val="num" w:pos="0"/>
         </w:tabs>
-        <w:ind w:left="0" w:hanging="0"/>
+        <w:ind w:left="0" w:firstLine="0"/>
       </w:pPr>
     </w:lvl>
     <w:lvl w:ilvl="1">
       <w:start w:val="1"/>
-      <w:pStyle w:val="Berschrift2"/>
       <w:numFmt w:val="none"/>
+      <w:pStyle w:val="Heading2"/>
       <w:suff w:val="nothing"/>
       <w:lvlText w:val=""/>
       <w:lvlJc w:val="left"/>
@@ -460,7 +461,7 @@
         <w:tabs>
           <w:tab w:val="num" w:pos="0"/>
         </w:tabs>
-        <w:ind w:left="0" w:hanging="0"/>
+        <w:ind w:left="0" w:firstLine="0"/>
       </w:pPr>
     </w:lvl>
     <w:lvl w:ilvl="2">
@@ -473,7 +474,7 @@
         <w:tabs>
           <w:tab w:val="num" w:pos="0"/>
         </w:tabs>
-        <w:ind w:left="0" w:hanging="0"/>
+        <w:ind w:left="0" w:firstLine="0"/>
       </w:pPr>
     </w:lvl>
     <w:lvl w:ilvl="3">
@@ -486,7 +487,7 @@
         <w:tabs>
           <w:tab w:val="num" w:pos="0"/>
         </w:tabs>
-        <w:ind w:left="0" w:hanging="0"/>
+        <w:ind w:left="0" w:firstLine="0"/>
       </w:pPr>
     </w:lvl>
     <w:lvl w:ilvl="4">
@@ -499,7 +500,7 @@
         <w:tabs>
           <w:tab w:val="num" w:pos="0"/>
         </w:tabs>
-        <w:ind w:left="0" w:hanging="0"/>
+        <w:ind w:left="0" w:firstLine="0"/>
       </w:pPr>
     </w:lvl>
     <w:lvl w:ilvl="5">
@@ -512,7 +513,7 @@
         <w:tabs>
           <w:tab w:val="num" w:pos="0"/>
         </w:tabs>
-        <w:ind w:left="0" w:hanging="0"/>
+        <w:ind w:left="0" w:firstLine="0"/>
       </w:pPr>
     </w:lvl>
     <w:lvl w:ilvl="6">
@@ -525,7 +526,7 @@
         <w:tabs>
           <w:tab w:val="num" w:pos="0"/>
         </w:tabs>
-        <w:ind w:left="0" w:hanging="0"/>
+        <w:ind w:left="0" w:firstLine="0"/>
       </w:pPr>
     </w:lvl>
     <w:lvl w:ilvl="7">
@@ -538,7 +539,7 @@
         <w:tabs>
           <w:tab w:val="num" w:pos="0"/>
         </w:tabs>
-        <w:ind w:left="0" w:hanging="0"/>
+        <w:ind w:left="0" w:firstLine="0"/>
       </w:pPr>
     </w:lvl>
     <w:lvl w:ilvl="8">
@@ -551,11 +552,14 @@
         <w:tabs>
           <w:tab w:val="num" w:pos="0"/>
         </w:tabs>
-        <w:ind w:left="0" w:hanging="0"/>
+        <w:ind w:left="0" w:firstLine="0"/>
       </w:pPr>
     </w:lvl>
   </w:abstractNum>
-  <w:abstractNum w:abstractNumId="2">
+  <w:abstractNum w:abstractNumId="1" w15:restartNumberingAfterBreak="0">
+    <w:nsid w:val="4DEA3E7B"/>
+    <w:multiLevelType w:val="multilevel"/>
+    <w:tmpl w:val="7F08C098"/>
     <w:lvl w:ilvl="0">
       <w:numFmt w:val="bullet"/>
       <w:lvlText w:val=""/>
@@ -571,7 +575,6 @@
       </w:rPr>
     </w:lvl>
     <w:lvl w:ilvl="1">
-      <w:start w:val="0"/>
       <w:numFmt w:val="bullet"/>
       <w:lvlText w:val="◦"/>
       <w:lvlJc w:val="left"/>
@@ -586,7 +589,6 @@
       </w:rPr>
     </w:lvl>
     <w:lvl w:ilvl="2">
-      <w:start w:val="0"/>
       <w:numFmt w:val="bullet"/>
       <w:lvlText w:val="▪"/>
       <w:lvlJc w:val="left"/>
@@ -601,7 +603,6 @@
       </w:rPr>
     </w:lvl>
     <w:lvl w:ilvl="3">
-      <w:start w:val="0"/>
       <w:numFmt w:val="bullet"/>
       <w:lvlText w:val=""/>
       <w:lvlJc w:val="left"/>
@@ -616,7 +617,6 @@
       </w:rPr>
     </w:lvl>
     <w:lvl w:ilvl="4">
-      <w:start w:val="0"/>
       <w:numFmt w:val="bullet"/>
       <w:lvlText w:val="◦"/>
       <w:lvlJc w:val="left"/>
@@ -631,7 +631,6 @@
       </w:rPr>
     </w:lvl>
     <w:lvl w:ilvl="5">
-      <w:start w:val="0"/>
       <w:numFmt w:val="bullet"/>
       <w:lvlText w:val="▪"/>
       <w:lvlJc w:val="left"/>
@@ -646,7 +645,6 @@
       </w:rPr>
     </w:lvl>
     <w:lvl w:ilvl="6">
-      <w:start w:val="0"/>
       <w:numFmt w:val="bullet"/>
       <w:lvlText w:val=""/>
       <w:lvlJc w:val="left"/>
@@ -661,7 +659,6 @@
       </w:rPr>
     </w:lvl>
     <w:lvl w:ilvl="7">
-      <w:start w:val="0"/>
       <w:numFmt w:val="bullet"/>
       <w:lvlText w:val="◦"/>
       <w:lvlJc w:val="left"/>
@@ -676,7 +673,6 @@
       </w:rPr>
     </w:lvl>
     <w:lvl w:ilvl="8">
-      <w:start w:val="0"/>
       <w:numFmt w:val="bullet"/>
       <w:lvlText w:val="▪"/>
       <w:lvlJc w:val="left"/>
@@ -692,20 +688,20 @@
     </w:lvl>
   </w:abstractNum>
   <w:num w:numId="1">
-    <w:abstractNumId w:val="1"/>
+    <w:abstractNumId w:val="0"/>
   </w:num>
   <w:num w:numId="2">
-    <w:abstractNumId w:val="2"/>
+    <w:abstractNumId w:val="1"/>
   </w:num>
 </w:numbering>
 </file>
 
 <file path=word/styles.xml><?xml version="1.0" encoding="utf-8"?>
-<w:styles xmlns:w="http://schemas.openxmlformats.org/wordprocessingml/2006/main" xmlns:w14="http://schemas.microsoft.com/office/word/2010/wordml" xmlns:mc="http://schemas.openxmlformats.org/markup-compatibility/2006" mc:Ignorable="w14">
+<w:styles xmlns:mc="http://schemas.openxmlformats.org/markup-compatibility/2006" xmlns:r="http://schemas.openxmlformats.org/officeDocument/2006/relationships" xmlns:w="http://schemas.openxmlformats.org/wordprocessingml/2006/main" xmlns:w14="http://schemas.microsoft.com/office/word/2010/wordml" xmlns:w15="http://schemas.microsoft.com/office/word/2012/wordml" xmlns:w16cid="http://schemas.microsoft.com/office/word/2016/wordml/cid" xmlns:w16se="http://schemas.microsoft.com/office/word/2015/wordml/symex" mc:Ignorable="w14 w15 w16se w16cid">
   <w:docDefaults>
     <w:rPrDefault>
       <w:rPr>
-        <w:rFonts w:ascii="Calibri" w:hAnsi="Calibri" w:eastAsia="Calibri" w:cs="Arial" w:asciiTheme="minorHAnsi" w:cstheme="minorBidi" w:eastAsiaTheme="minorHAnsi" w:hAnsiTheme="minorHAnsi"/>
+        <w:rFonts w:asciiTheme="minorHAnsi" w:eastAsiaTheme="minorHAnsi" w:hAnsiTheme="minorHAnsi" w:cstheme="minorBidi"/>
         <w:sz w:val="22"/>
         <w:szCs w:val="22"/>
         <w:lang w:val="en-US" w:eastAsia="en-US" w:bidi="ar-SA"/>
@@ -713,21 +709,21 @@
     </w:rPrDefault>
     <w:pPrDefault>
       <w:pPr>
-        <w:suppressAutoHyphens w:val="true"/>
+        <w:suppressAutoHyphens/>
       </w:pPr>
     </w:pPrDefault>
   </w:docDefaults>
   <w:latentStyles w:defLockedState="0" w:defUIPriority="99" w:defSemiHidden="0" w:defUnhideWhenUsed="0" w:defQFormat="0" w:count="375">
     <w:lsdException w:name="Normal" w:uiPriority="0" w:qFormat="1"/>
     <w:lsdException w:name="heading 1" w:uiPriority="9" w:qFormat="1"/>
-    <w:lsdException w:name="heading 2" w:uiPriority="9" w:semiHidden="1" w:unhideWhenUsed="1" w:qFormat="1"/>
-    <w:lsdException w:name="heading 3" w:uiPriority="9" w:semiHidden="1" w:unhideWhenUsed="1" w:qFormat="1"/>
-    <w:lsdException w:name="heading 4" w:uiPriority="9" w:semiHidden="1" w:unhideWhenUsed="1" w:qFormat="1"/>
-    <w:lsdException w:name="heading 5" w:uiPriority="9" w:semiHidden="1" w:unhideWhenUsed="1" w:qFormat="1"/>
-    <w:lsdException w:name="heading 6" w:uiPriority="9" w:semiHidden="1" w:unhideWhenUsed="1" w:qFormat="1"/>
-    <w:lsdException w:name="heading 7" w:uiPriority="9" w:semiHidden="1" w:unhideWhenUsed="1" w:qFormat="1"/>
-    <w:lsdException w:name="heading 8" w:uiPriority="9" w:semiHidden="1" w:unhideWhenUsed="1" w:qFormat="1"/>
-    <w:lsdException w:name="heading 9" w:uiPriority="9" w:semiHidden="1" w:unhideWhenUsed="1" w:qFormat="1"/>
+    <w:lsdException w:name="heading 2" w:semiHidden="1" w:uiPriority="9" w:unhideWhenUsed="1" w:qFormat="1"/>
+    <w:lsdException w:name="heading 3" w:semiHidden="1" w:uiPriority="9" w:unhideWhenUsed="1" w:qFormat="1"/>
+    <w:lsdException w:name="heading 4" w:semiHidden="1" w:uiPriority="9" w:unhideWhenUsed="1" w:qFormat="1"/>
+    <w:lsdException w:name="heading 5" w:semiHidden="1" w:uiPriority="9" w:unhideWhenUsed="1" w:qFormat="1"/>
+    <w:lsdException w:name="heading 6" w:semiHidden="1" w:uiPriority="9" w:unhideWhenUsed="1" w:qFormat="1"/>
+    <w:lsdException w:name="heading 7" w:semiHidden="1" w:uiPriority="9" w:unhideWhenUsed="1" w:qFormat="1"/>
+    <w:lsdException w:name="heading 8" w:semiHidden="1" w:uiPriority="9" w:unhideWhenUsed="1" w:qFormat="1"/>
+    <w:lsdException w:name="heading 9" w:semiHidden="1" w:uiPriority="9" w:unhideWhenUsed="1" w:qFormat="1"/>
     <w:lsdException w:name="index 1" w:semiHidden="1" w:unhideWhenUsed="1"/>
     <w:lsdException w:name="index 2" w:semiHidden="1" w:unhideWhenUsed="1"/>
     <w:lsdException w:name="index 3" w:semiHidden="1" w:unhideWhenUsed="1"/>
@@ -737,22 +733,22 @@
     <w:lsdException w:name="index 7" w:semiHidden="1" w:unhideWhenUsed="1"/>
     <w:lsdException w:name="index 8" w:semiHidden="1" w:unhideWhenUsed="1"/>
     <w:lsdException w:name="index 9" w:semiHidden="1" w:unhideWhenUsed="1"/>
-    <w:lsdException w:name="toc 1" w:uiPriority="39" w:semiHidden="1" w:unhideWhenUsed="1"/>
-    <w:lsdException w:name="toc 2" w:uiPriority="39" w:semiHidden="1" w:unhideWhenUsed="1"/>
-    <w:lsdException w:name="toc 3" w:uiPriority="39" w:semiHidden="1" w:unhideWhenUsed="1"/>
-    <w:lsdException w:name="toc 4" w:uiPriority="39" w:semiHidden="1" w:unhideWhenUsed="1"/>
-    <w:lsdException w:name="toc 5" w:uiPriority="39" w:semiHidden="1" w:unhideWhenUsed="1"/>
-    <w:lsdException w:name="toc 6" w:uiPriority="39" w:semiHidden="1" w:unhideWhenUsed="1"/>
-    <w:lsdException w:name="toc 7" w:uiPriority="39" w:semiHidden="1" w:unhideWhenUsed="1"/>
-    <w:lsdException w:name="toc 8" w:uiPriority="39" w:semiHidden="1" w:unhideWhenUsed="1"/>
-    <w:lsdException w:name="toc 9" w:uiPriority="39" w:semiHidden="1" w:unhideWhenUsed="1"/>
+    <w:lsdException w:name="toc 1" w:semiHidden="1" w:uiPriority="39" w:unhideWhenUsed="1"/>
+    <w:lsdException w:name="toc 2" w:semiHidden="1" w:uiPriority="39" w:unhideWhenUsed="1"/>
+    <w:lsdException w:name="toc 3" w:semiHidden="1" w:uiPriority="39" w:unhideWhenUsed="1"/>
+    <w:lsdException w:name="toc 4" w:semiHidden="1" w:uiPriority="39" w:unhideWhenUsed="1"/>
+    <w:lsdException w:name="toc 5" w:semiHidden="1" w:uiPriority="39" w:unhideWhenUsed="1"/>
+    <w:lsdException w:name="toc 6" w:semiHidden="1" w:uiPriority="39" w:unhideWhenUsed="1"/>
+    <w:lsdException w:name="toc 7" w:semiHidden="1" w:uiPriority="39" w:unhideWhenUsed="1"/>
+    <w:lsdException w:name="toc 8" w:semiHidden="1" w:uiPriority="39" w:unhideWhenUsed="1"/>
+    <w:lsdException w:name="toc 9" w:semiHidden="1" w:uiPriority="39" w:unhideWhenUsed="1"/>
     <w:lsdException w:name="Normal Indent" w:semiHidden="1" w:unhideWhenUsed="1"/>
     <w:lsdException w:name="footnote text" w:semiHidden="1" w:unhideWhenUsed="1"/>
     <w:lsdException w:name="annotation text" w:semiHidden="1" w:unhideWhenUsed="1"/>
     <w:lsdException w:name="header" w:semiHidden="1" w:unhideWhenUsed="1"/>
     <w:lsdException w:name="footer" w:semiHidden="1" w:unhideWhenUsed="1"/>
     <w:lsdException w:name="index heading" w:semiHidden="1" w:unhideWhenUsed="1"/>
-    <w:lsdException w:name="caption" w:uiPriority="35" w:semiHidden="1" w:unhideWhenUsed="1" w:qFormat="1"/>
+    <w:lsdException w:name="caption" w:semiHidden="1" w:uiPriority="35" w:unhideWhenUsed="1" w:qFormat="1"/>
     <w:lsdException w:name="table of figures" w:semiHidden="1" w:unhideWhenUsed="1"/>
     <w:lsdException w:name="envelope address" w:semiHidden="1" w:unhideWhenUsed="1"/>
     <w:lsdException w:name="envelope return" w:semiHidden="1" w:unhideWhenUsed="1"/>
@@ -783,7 +779,7 @@
     <w:lsdException w:name="Title" w:uiPriority="10" w:qFormat="1"/>
     <w:lsdException w:name="Closing" w:semiHidden="1" w:unhideWhenUsed="1"/>
     <w:lsdException w:name="Signature" w:semiHidden="1" w:unhideWhenUsed="1"/>
-    <w:lsdException w:name="Default Paragraph Font" w:uiPriority="1" w:semiHidden="1" w:unhideWhenUsed="1"/>
+    <w:lsdException w:name="Default Paragraph Font" w:semiHidden="1" w:uiPriority="1" w:unhideWhenUsed="1"/>
     <w:lsdException w:name="Body Text" w:semiHidden="1" w:unhideWhenUsed="1"/>
     <w:lsdException w:name="Body Text Indent" w:semiHidden="1" w:unhideWhenUsed="1"/>
     <w:lsdException w:name="List Continue" w:semiHidden="1" w:unhideWhenUsed="1"/>
@@ -983,8 +979,8 @@
     <w:lsdException w:name="Subtle Reference" w:uiPriority="31" w:qFormat="1"/>
     <w:lsdException w:name="Intense Reference" w:uiPriority="32" w:qFormat="1"/>
     <w:lsdException w:name="Book Title" w:uiPriority="33" w:qFormat="1"/>
-    <w:lsdException w:name="Bibliography" w:uiPriority="37" w:semiHidden="1" w:unhideWhenUsed="1"/>
-    <w:lsdException w:name="TOC Heading" w:uiPriority="39" w:semiHidden="1" w:unhideWhenUsed="1" w:qFormat="1"/>
+    <w:lsdException w:name="Bibliography" w:semiHidden="1" w:uiPriority="37" w:unhideWhenUsed="1"/>
+    <w:lsdException w:name="TOC Heading" w:semiHidden="1" w:uiPriority="39" w:unhideWhenUsed="1" w:qFormat="1"/>
     <w:lsdException w:name="Plain Table 1" w:uiPriority="41"/>
     <w:lsdException w:name="Plain Table 2" w:uiPriority="42"/>
     <w:lsdException w:name="Plain Table 3" w:uiPriority="43"/>
@@ -1094,38 +1090,30 @@
     <w:lsdException w:name="Hashtag" w:semiHidden="1" w:unhideWhenUsed="1"/>
     <w:lsdException w:name="Unresolved Mention" w:semiHidden="1" w:unhideWhenUsed="1"/>
   </w:latentStyles>
-  <w:style w:type="paragraph" w:styleId="Normal" w:default="1">
+  <w:style w:type="paragraph" w:default="1" w:styleId="Normal">
     <w:name w:val="Normal"/>
     <w:qFormat/>
-    <w:rsid w:val="000929db"/>
+    <w:rsid w:val="000929DB"/>
     <w:pPr>
-      <w:widowControl w:val="false"/>
-      <w:suppressAutoHyphens w:val="true"/>
-      <w:bidi w:val="0"/>
-      <w:spacing w:lineRule="auto" w:line="240" w:before="0" w:after="0"/>
-      <w:jc w:val="left"/>
+      <w:widowControl w:val="0"/>
       <w:textAlignment w:val="baseline"/>
     </w:pPr>
     <w:rPr>
-      <w:rFonts w:ascii="Calibri" w:hAnsi="Calibri" w:eastAsia="NSimSun" w:cs="Arial" w:asciiTheme="minorHAnsi" w:cstheme="minorBidi" w:hAnsiTheme="minorHAnsi"/>
-      <w:color w:val="auto"/>
+      <w:rFonts w:eastAsia="NSimSun"/>
       <w:kern w:val="2"/>
-      <w:sz w:val="22"/>
       <w:szCs w:val="24"/>
-      <w:lang w:eastAsia="zh-CN" w:bidi="hi-IN" w:val="en-US"/>
+      <w:lang w:eastAsia="zh-CN" w:bidi="hi-IN"/>
     </w:rPr>
   </w:style>
-  <w:style w:type="paragraph" w:styleId="Berschrift1">
-    <w:name w:val="Heading 1"/>
-    <w:basedOn w:val="Berschrift"/>
-    <w:next w:val="Textkrper"/>
+  <w:style w:type="paragraph" w:styleId="Heading1">
+    <w:name w:val="heading 1"/>
+    <w:basedOn w:val="berschrift"/>
+    <w:next w:val="BodyText"/>
     <w:qFormat/>
     <w:pPr>
       <w:numPr>
-        <w:ilvl w:val="0"/>
         <w:numId w:val="1"/>
       </w:numPr>
-      <w:spacing w:before="240" w:after="120"/>
       <w:outlineLvl w:val="0"/>
     </w:pPr>
     <w:rPr>
@@ -1135,17 +1123,17 @@
       <w:szCs w:val="36"/>
     </w:rPr>
   </w:style>
-  <w:style w:type="paragraph" w:styleId="Berschrift2">
-    <w:name w:val="Heading 2"/>
-    <w:basedOn w:val="Berschrift"/>
-    <w:next w:val="Textkrper"/>
+  <w:style w:type="paragraph" w:styleId="Heading2">
+    <w:name w:val="heading 2"/>
+    <w:basedOn w:val="berschrift"/>
+    <w:next w:val="BodyText"/>
     <w:qFormat/>
     <w:pPr>
       <w:numPr>
         <w:ilvl w:val="1"/>
         <w:numId w:val="1"/>
       </w:numPr>
-      <w:spacing w:before="200" w:after="120"/>
+      <w:spacing w:before="200"/>
       <w:outlineLvl w:val="1"/>
     </w:pPr>
     <w:rPr>
@@ -1155,47 +1143,64 @@
       <w:szCs w:val="32"/>
     </w:rPr>
   </w:style>
-  <w:style w:type="character" w:styleId="DefaultParagraphFont" w:default="1">
+  <w:style w:type="character" w:default="1" w:styleId="DefaultParagraphFont">
     <w:name w:val="Default Paragraph Font"/>
     <w:uiPriority w:val="1"/>
     <w:semiHidden/>
     <w:unhideWhenUsed/>
-    <w:qFormat/>
-    <w:rPr/>
   </w:style>
-  <w:style w:type="paragraph" w:styleId="Berschrift">
+  <w:style w:type="table" w:default="1" w:styleId="TableNormal">
+    <w:name w:val="Normal Table"/>
+    <w:uiPriority w:val="99"/>
+    <w:semiHidden/>
+    <w:unhideWhenUsed/>
+    <w:tblPr>
+      <w:tblInd w:w="0" w:type="dxa"/>
+      <w:tblCellMar>
+        <w:top w:w="0" w:type="dxa"/>
+        <w:left w:w="108" w:type="dxa"/>
+        <w:bottom w:w="0" w:type="dxa"/>
+        <w:right w:w="108" w:type="dxa"/>
+      </w:tblCellMar>
+    </w:tblPr>
+  </w:style>
+  <w:style w:type="numbering" w:default="1" w:styleId="NoList">
+    <w:name w:val="No List"/>
+    <w:uiPriority w:val="99"/>
+    <w:semiHidden/>
+    <w:unhideWhenUsed/>
+  </w:style>
+  <w:style w:type="paragraph" w:customStyle="1" w:styleId="berschrift">
     <w:name w:val="Überschrift"/>
     <w:basedOn w:val="Normal"/>
-    <w:next w:val="Textkrper"/>
+    <w:next w:val="BodyText"/>
     <w:qFormat/>
     <w:pPr>
-      <w:keepNext w:val="true"/>
+      <w:keepNext/>
       <w:spacing w:before="240" w:after="120"/>
     </w:pPr>
     <w:rPr>
-      <w:rFonts w:ascii="Liberation Sans" w:hAnsi="Liberation Sans" w:eastAsia="Microsoft YaHei" w:cs="Arial"/>
+      <w:rFonts w:ascii="Liberation Sans" w:eastAsia="Microsoft YaHei" w:hAnsi="Liberation Sans" w:cs="Arial"/>
       <w:sz w:val="28"/>
       <w:szCs w:val="28"/>
     </w:rPr>
   </w:style>
-  <w:style w:type="paragraph" w:styleId="Textkrper">
+  <w:style w:type="paragraph" w:styleId="BodyText">
     <w:name w:val="Body Text"/>
     <w:basedOn w:val="Normal"/>
     <w:pPr>
-      <w:spacing w:lineRule="auto" w:line="276" w:before="0" w:after="140"/>
+      <w:spacing w:after="140" w:line="276" w:lineRule="auto"/>
     </w:pPr>
-    <w:rPr/>
   </w:style>
-  <w:style w:type="paragraph" w:styleId="Aufzhlung">
+  <w:style w:type="paragraph" w:styleId="List">
     <w:name w:val="List"/>
-    <w:basedOn w:val="Textkrper"/>
-    <w:pPr/>
+    <w:basedOn w:val="BodyText"/>
     <w:rPr>
       <w:rFonts w:cs="Arial"/>
     </w:rPr>
   </w:style>
-  <w:style w:type="paragraph" w:styleId="Beschriftung">
-    <w:name w:val="Caption"/>
+  <w:style w:type="paragraph" w:styleId="Caption">
+    <w:name w:val="caption"/>
     <w:basedOn w:val="Normal"/>
     <w:qFormat/>
     <w:pPr>
@@ -1207,10 +1212,9 @@
       <w:i/>
       <w:iCs/>
       <w:sz w:val="24"/>
-      <w:szCs w:val="24"/>
     </w:rPr>
   </w:style>
-  <w:style w:type="paragraph" w:styleId="Verzeichnis">
+  <w:style w:type="paragraph" w:customStyle="1" w:styleId="Verzeichnis">
     <w:name w:val="Verzeichnis"/>
     <w:basedOn w:val="Normal"/>
     <w:qFormat/>
@@ -1219,29 +1223,8 @@
     </w:pPr>
     <w:rPr>
       <w:rFonts w:cs="Arial"/>
-      <w:lang w:val="zxx" w:eastAsia="zxx" w:bidi="zxx"/>
+      <w:lang/>
     </w:rPr>
-  </w:style>
-  <w:style w:type="numbering" w:styleId="NoList" w:default="1">
-    <w:name w:val="No List"/>
-    <w:uiPriority w:val="99"/>
-    <w:semiHidden/>
-    <w:unhideWhenUsed/>
-    <w:qFormat/>
-  </w:style>
-  <w:style w:type="table" w:default="1" w:styleId="NormaleTabelle">
-    <w:name w:val="Normal Table"/>
-    <w:uiPriority w:val="99"/>
-    <w:semiHidden/>
-    <w:unhideWhenUsed/>
-    <w:tblPr>
-      <w:tblCellMar>
-        <w:top w:w="0" w:type="dxa"/>
-        <w:left w:w="108" w:type="dxa"/>
-        <w:bottom w:w="0" w:type="dxa"/>
-        <w:right w:w="108" w:type="dxa"/>
-      </w:tblCellMar>
-    </w:tblPr>
   </w:style>
 </w:styles>
 </file>
@@ -1546,7 +1529,7 @@
 </file>
 
 <file path=customXml/itemProps1.xml><?xml version="1.0" encoding="utf-8"?>
-<ds:datastoreItem xmlns:ds="http://schemas.openxmlformats.org/officeDocument/2006/customXml" ds:itemID="{9CBA8637-0414-4DB9-823A-EDB92A9C45D4}">
+<ds:datastoreItem xmlns:ds="http://schemas.openxmlformats.org/officeDocument/2006/customXml" ds:itemID="{DE438857-67E4-455C-A22F-300247DCC6E1}">
   <ds:schemaRefs>
     <ds:schemaRef ds:uri="http://schemas.openxmlformats.org/officeDocument/2006/bibliography"/>
   </ds:schemaRefs>

</xml_diff>

<commit_message>
renamed files, worked on OSM dl and network prep
</commit_message>
<xml_diff>
--- a/text/3_results.docx
+++ b/text/3_results.docx
@@ -1,10 +1,12 @@
 
 <file path=word/document.xml><?xml version="1.0" encoding="utf-8"?>
-<w:document xmlns:wpc="http://schemas.microsoft.com/office/word/2010/wordprocessingCanvas" xmlns:cx="http://schemas.microsoft.com/office/drawing/2014/chartex" xmlns:cx1="http://schemas.microsoft.com/office/drawing/2015/9/8/chartex" xmlns:cx2="http://schemas.microsoft.com/office/drawing/2015/10/21/chartex" xmlns:cx3="http://schemas.microsoft.com/office/drawing/2016/5/9/chartex" xmlns:cx4="http://schemas.microsoft.com/office/drawing/2016/5/10/chartex" xmlns:cx5="http://schemas.microsoft.com/office/drawing/2016/5/11/chartex" xmlns:cx6="http://schemas.microsoft.com/office/drawing/2016/5/12/chartex" xmlns:cx7="http://schemas.microsoft.com/office/drawing/2016/5/13/chartex" xmlns:cx8="http://schemas.microsoft.com/office/drawing/2016/5/14/chartex" xmlns:mc="http://schemas.openxmlformats.org/markup-compatibility/2006" xmlns:aink="http://schemas.microsoft.com/office/drawing/2016/ink" xmlns:am3d="http://schemas.microsoft.com/office/drawing/2017/model3d" xmlns:o="urn:schemas-microsoft-com:office:office" xmlns:r="http://schemas.openxmlformats.org/officeDocument/2006/relationships" xmlns:m="http://schemas.openxmlformats.org/officeDocument/2006/math" xmlns:v="urn:schemas-microsoft-com:vml" xmlns:wp14="http://schemas.microsoft.com/office/word/2010/wordprocessingDrawing" xmlns:wp="http://schemas.openxmlformats.org/drawingml/2006/wordprocessingDrawing" xmlns:w10="urn:schemas-microsoft-com:office:word" xmlns:w="http://schemas.openxmlformats.org/wordprocessingml/2006/main" xmlns:w14="http://schemas.microsoft.com/office/word/2010/wordml" xmlns:w15="http://schemas.microsoft.com/office/word/2012/wordml" xmlns:w16cid="http://schemas.microsoft.com/office/word/2016/wordml/cid" xmlns:w16se="http://schemas.microsoft.com/office/word/2015/wordml/symex" xmlns:wpg="http://schemas.microsoft.com/office/word/2010/wordprocessingGroup" xmlns:wpi="http://schemas.microsoft.com/office/word/2010/wordprocessingInk" xmlns:wne="http://schemas.microsoft.com/office/word/2006/wordml" xmlns:wps="http://schemas.microsoft.com/office/word/2010/wordprocessingShape" mc:Ignorable="w14 w15 w16se w16cid wp14">
+<w:document xmlns:o="urn:schemas-microsoft-com:office:office" xmlns:r="http://schemas.openxmlformats.org/officeDocument/2006/relationships" xmlns:v="urn:schemas-microsoft-com:vml" xmlns:w="http://schemas.openxmlformats.org/wordprocessingml/2006/main" xmlns:w10="urn:schemas-microsoft-com:office:word" xmlns:wp="http://schemas.openxmlformats.org/drawingml/2006/wordprocessingDrawing" xmlns:wps="http://schemas.microsoft.com/office/word/2010/wordprocessingShape" xmlns:wpg="http://schemas.microsoft.com/office/word/2010/wordprocessingGroup" xmlns:mc="http://schemas.openxmlformats.org/markup-compatibility/2006" xmlns:wp14="http://schemas.microsoft.com/office/word/2010/wordprocessingDrawing" xmlns:w14="http://schemas.microsoft.com/office/word/2010/wordml" mc:Ignorable="w14 wp14">
   <w:body>
     <w:p>
       <w:pPr>
+        <w:pStyle w:val="Normal"/>
         <w:rPr>
+          <w:b/>
           <w:b/>
           <w:bCs/>
         </w:rPr>
@@ -19,117 +21,156 @@
     </w:p>
     <w:p>
       <w:pPr>
+        <w:pStyle w:val="Normal"/>
         <w:numPr>
           <w:ilvl w:val="2"/>
           <w:numId w:val="2"/>
         </w:numPr>
-      </w:pPr>
-      <w:r>
+        <w:rPr/>
+      </w:pPr>
+      <w:r>
+        <w:rPr/>
         <w:t>Results of Objective 1</w:t>
       </w:r>
     </w:p>
     <w:p>
       <w:pPr>
+        <w:pStyle w:val="Normal"/>
         <w:numPr>
           <w:ilvl w:val="3"/>
           <w:numId w:val="2"/>
         </w:numPr>
-      </w:pPr>
-      <w:r>
+        <w:rPr/>
+      </w:pPr>
+      <w:r>
+        <w:rPr/>
         <w:t>What was feasible? What not? Where? Why?</w:t>
       </w:r>
     </w:p>
     <w:p>
       <w:pPr>
+        <w:pStyle w:val="Normal"/>
         <w:numPr>
           <w:ilvl w:val="3"/>
           <w:numId w:val="2"/>
         </w:numPr>
-      </w:pPr>
-      <w:r>
+        <w:rPr/>
+      </w:pPr>
+      <w:r>
+        <w:rPr/>
         <w:t>Maps / graphs showing OSM data coverage in different areas</w:t>
       </w:r>
     </w:p>
     <w:p>
       <w:pPr>
+        <w:pStyle w:val="Normal"/>
         <w:numPr>
           <w:ilvl w:val="3"/>
           <w:numId w:val="2"/>
         </w:numPr>
-      </w:pPr>
-      <w:r>
+        <w:rPr/>
+      </w:pPr>
+      <w:r>
+        <w:rPr/>
         <w:t>How many cities will be “usable”?</w:t>
       </w:r>
     </w:p>
-    <w:p/>
-    <w:p>
-      <w:pPr>
+    <w:p>
+      <w:pPr>
+        <w:pStyle w:val="Normal"/>
+        <w:rPr/>
+      </w:pPr>
+      <w:r>
+        <w:rPr/>
+      </w:r>
+    </w:p>
+    <w:p>
+      <w:pPr>
+        <w:pStyle w:val="Normal"/>
         <w:numPr>
           <w:ilvl w:val="2"/>
           <w:numId w:val="2"/>
         </w:numPr>
-      </w:pPr>
-      <w:r>
+        <w:rPr/>
+      </w:pPr>
+      <w:r>
+        <w:rPr/>
         <w:t>Result of Objective 2</w:t>
       </w:r>
     </w:p>
     <w:p>
       <w:pPr>
+        <w:pStyle w:val="Normal"/>
         <w:numPr>
           <w:ilvl w:val="3"/>
           <w:numId w:val="2"/>
         </w:numPr>
-      </w:pPr>
-      <w:r>
+        <w:rPr/>
+      </w:pPr>
+      <w:r>
+        <w:rPr/>
         <w:t>European level</w:t>
       </w:r>
     </w:p>
     <w:p>
       <w:pPr>
+        <w:pStyle w:val="Normal"/>
         <w:numPr>
           <w:ilvl w:val="4"/>
           <w:numId w:val="2"/>
         </w:numPr>
-      </w:pPr>
-      <w:r>
+        <w:rPr/>
+      </w:pPr>
+      <w:r>
+        <w:rPr/>
         <w:t>Detour index vs. cumulative population graphs</w:t>
       </w:r>
     </w:p>
     <w:p>
       <w:pPr>
+        <w:pStyle w:val="Normal"/>
         <w:numPr>
           <w:ilvl w:val="5"/>
           <w:numId w:val="2"/>
         </w:numPr>
-      </w:pPr>
-      <w:r>
+        <w:rPr/>
+      </w:pPr>
+      <w:r>
+        <w:rPr/>
         <w:t>Clustered</w:t>
       </w:r>
     </w:p>
     <w:p>
       <w:pPr>
+        <w:pStyle w:val="Normal"/>
         <w:numPr>
           <w:ilvl w:val="5"/>
           <w:numId w:val="2"/>
         </w:numPr>
-      </w:pPr>
-      <w:r>
+        <w:rPr/>
+      </w:pPr>
+      <w:r>
+        <w:rPr/>
         <w:t>By region</w:t>
       </w:r>
     </w:p>
     <w:p>
       <w:pPr>
+        <w:pStyle w:val="Normal"/>
         <w:numPr>
           <w:ilvl w:val="4"/>
           <w:numId w:val="2"/>
         </w:numPr>
-      </w:pPr>
-      <w:r>
+        <w:rPr/>
+      </w:pPr>
+      <w:r>
+        <w:rPr/>
         <w:t xml:space="preserve">Local significance? </w:t>
       </w:r>
     </w:p>
     <w:p>
       <w:pPr>
+        <w:pStyle w:val="Normal"/>
         <w:numPr>
           <w:ilvl w:val="4"/>
           <w:numId w:val="2"/>
@@ -138,308 +179,343 @@
           <w:lang w:val="de-DE"/>
         </w:rPr>
       </w:pPr>
-      <w:proofErr w:type="spellStart"/>
       <w:r>
         <w:rPr>
           <w:lang w:val="de-DE"/>
         </w:rPr>
-        <w:t>Tree</w:t>
-      </w:r>
-      <w:proofErr w:type="spellEnd"/>
+        <w:t>Tree / graphs like in Wolff, Scheuer et al. 2020</w:t>
+      </w:r>
+    </w:p>
+    <w:p>
+      <w:pPr>
+        <w:pStyle w:val="Normal"/>
+        <w:numPr>
+          <w:ilvl w:val="4"/>
+          <w:numId w:val="2"/>
+        </w:numPr>
+        <w:rPr/>
+      </w:pPr>
+      <w:r>
+        <w:rPr/>
+        <w:t>Maps like in Kabisch et al. 2016</w:t>
+      </w:r>
+    </w:p>
+    <w:p>
+      <w:pPr>
+        <w:pStyle w:val="Normal"/>
+        <w:rPr/>
+      </w:pPr>
+      <w:r>
+        <w:rPr/>
+      </w:r>
+    </w:p>
+    <w:p>
+      <w:pPr>
+        <w:pStyle w:val="Normal"/>
+        <w:numPr>
+          <w:ilvl w:val="3"/>
+          <w:numId w:val="2"/>
+        </w:numPr>
+        <w:rPr/>
+      </w:pPr>
+      <w:r>
+        <w:rPr/>
+        <w:t>City scenarios</w:t>
+      </w:r>
+    </w:p>
+    <w:p>
+      <w:pPr>
+        <w:pStyle w:val="Normal"/>
+        <w:numPr>
+          <w:ilvl w:val="4"/>
+          <w:numId w:val="2"/>
+        </w:numPr>
+        <w:rPr/>
+      </w:pPr>
+      <w:r>
+        <w:rPr/>
+        <w:t>Base indicators</w:t>
+      </w:r>
+    </w:p>
+    <w:p>
+      <w:pPr>
+        <w:pStyle w:val="Normal"/>
+        <w:numPr>
+          <w:ilvl w:val="5"/>
+          <w:numId w:val="2"/>
+        </w:numPr>
+        <w:rPr/>
+      </w:pPr>
+      <w:r>
+        <w:rPr/>
+        <w:t xml:space="preserve">Figure X displays the local significance (LS) and detour index (DI) values that we calculated for the area surrounding the Leve-Voigt-Park (LVP) in Leipzig (see figure description). </w:t>
+      </w:r>
+    </w:p>
+    <w:p>
+      <w:pPr>
+        <w:pStyle w:val="Normal"/>
+        <w:numPr>
+          <w:ilvl w:val="5"/>
+          <w:numId w:val="2"/>
+        </w:numPr>
+        <w:rPr/>
+      </w:pPr>
+      <w:r>
+        <w:rPr/>
+        <w:t>High LS values can be found in close proximity to the LVP. Especially high LS values occur close to those park entries adjacent to streets that form axis connecting areas with high population to the LVP. The eastern part of the LVP is a good example of this, expressing high LS values at the edges that lead to the residential areas in the north- and south-east.</w:t>
+      </w:r>
+    </w:p>
+    <w:p>
+      <w:pPr>
+        <w:pStyle w:val="Normal"/>
+        <w:numPr>
+          <w:ilvl w:val="5"/>
+          <w:numId w:val="2"/>
+        </w:numPr>
+        <w:rPr/>
+      </w:pPr>
+      <w:r>
+        <w:rPr/>
+        <w:t xml:space="preserve">High DI values can be found at buildings that are located at streets which lead directly to a green space entry. Along those streets there are straight formations of buildings with high DI values as can be seen in the south of the LVP. In contrast, there occur clusters of low DI values in areas where larger detours have to be taken to reach a park entry. Such areas can be found in the north-east of the LVP. </w:t>
+      </w:r>
       <w:r>
         <w:rPr>
-          <w:lang w:val="de-DE"/>
+          <w:shd w:fill="FFFF00" w:val="clear"/>
         </w:rPr>
-        <w:t xml:space="preserve"> / </w:t>
-      </w:r>
-      <w:proofErr w:type="spellStart"/>
-      <w:r>
-        <w:rPr>
-          <w:lang w:val="de-DE"/>
-        </w:rPr>
-        <w:t>graphs</w:t>
-      </w:r>
-      <w:proofErr w:type="spellEnd"/>
-      <w:r>
-        <w:rPr>
-          <w:lang w:val="de-DE"/>
-        </w:rPr>
-        <w:t xml:space="preserve"> like in Wolff, Scheuer et al. 2020</w:t>
-      </w:r>
-    </w:p>
-    <w:p>
-      <w:pPr>
-        <w:numPr>
-          <w:ilvl w:val="4"/>
-          <w:numId w:val="2"/>
-        </w:numPr>
-      </w:pPr>
-      <w:r>
-        <w:t xml:space="preserve">Maps like in </w:t>
-      </w:r>
-      <w:proofErr w:type="spellStart"/>
-      <w:r>
-        <w:t>Kabisch</w:t>
-      </w:r>
-      <w:proofErr w:type="spellEnd"/>
-      <w:r>
-        <w:t xml:space="preserve"> et al. 2016</w:t>
-      </w:r>
-    </w:p>
-    <w:p/>
-    <w:p>
-      <w:pPr>
-        <w:numPr>
-          <w:ilvl w:val="3"/>
-          <w:numId w:val="2"/>
-        </w:numPr>
-      </w:pPr>
-      <w:r>
-        <w:t>City scenarios</w:t>
-      </w:r>
-    </w:p>
-    <w:p>
-      <w:pPr>
-        <w:numPr>
-          <w:ilvl w:val="4"/>
-          <w:numId w:val="2"/>
-        </w:numPr>
-      </w:pPr>
-      <w:r>
-        <w:t>Base indicators</w:t>
-      </w:r>
-    </w:p>
-    <w:p>
-      <w:pPr>
+        <w:t>Low DI values also occur in close proximity to the LVP as an artifact of small network and Euclidean distances. In these cases, a minor difference can lead to a low DI value even though the overall traveling distance to the next green space entry in relatively small (DISCUSSION?).</w:t>
+      </w:r>
+    </w:p>
+    <w:p>
+      <w:pPr>
+        <w:pStyle w:val="Normal"/>
         <w:numPr>
           <w:ilvl w:val="5"/>
           <w:numId w:val="2"/>
         </w:numPr>
-      </w:pPr>
-      <w:r>
-        <w:t>Figure X displays the local significance (LS) and detour index (DI) values that we calculated for the</w:t>
-      </w:r>
-      <w:r>
-        <w:t xml:space="preserve"> area surrounding the Leve-Voigt-Park (LVP) in Leipzig (see figure description). </w:t>
-      </w:r>
-    </w:p>
-    <w:p>
-      <w:pPr>
-        <w:numPr>
-          <w:ilvl w:val="5"/>
-          <w:numId w:val="2"/>
-        </w:numPr>
-      </w:pPr>
-      <w:r>
-        <w:t>High LS values can be found in close proximity to the LVP. Especially high LS values occur close to those park entries adjacent to streets that form axis connecting areas wit</w:t>
-      </w:r>
-      <w:r>
-        <w:t>h high population to the LVP. The eastern part of the LVP is a good example of this, expressing high LS values at the edges that lead to the residential areas in the north- and south-east.</w:t>
-      </w:r>
-    </w:p>
-    <w:p>
-      <w:pPr>
-        <w:numPr>
-          <w:ilvl w:val="5"/>
-          <w:numId w:val="2"/>
-        </w:numPr>
-      </w:pPr>
-      <w:r>
-        <w:t>High DI values can be found at buildings that are located at street</w:t>
-      </w:r>
-      <w:r>
-        <w:t>s which lead directly to a green space entry. Along those streets there are straight formations of buildings with high DI values as can be seen in the south of the LVP. In contrast, there occur clusters of low DI values in areas where larger detours have t</w:t>
-      </w:r>
-      <w:r>
-        <w:t xml:space="preserve">o be taken to reach a park entry. Such areas can be found in the north-east of the LVP. </w:t>
-      </w:r>
-      <w:r>
-        <w:rPr>
-          <w:shd w:val="clear" w:color="auto" w:fill="FFFF00"/>
-        </w:rPr>
-        <w:t xml:space="preserve">Low DI values also occur in close proximity to the LVP as an artifact of small network and </w:t>
-      </w:r>
-      <w:r>
-        <w:rPr>
-          <w:shd w:val="clear" w:color="auto" w:fill="FFFF00"/>
-        </w:rPr>
-        <w:t>Euclidean</w:t>
-      </w:r>
-      <w:r>
-        <w:rPr>
-          <w:shd w:val="clear" w:color="auto" w:fill="FFFF00"/>
-        </w:rPr>
-        <w:t xml:space="preserve"> distances. In these cases, a minor difference can lead to a low DI </w:t>
-      </w:r>
-      <w:r>
-        <w:rPr>
-          <w:shd w:val="clear" w:color="auto" w:fill="FFFF00"/>
-        </w:rPr>
-        <w:t>value even though the overall traveling distance to the next green space entry in relatively small (DISCUSSION?).</w:t>
-      </w:r>
-    </w:p>
-    <w:p>
-      <w:pPr>
-        <w:numPr>
-          <w:ilvl w:val="5"/>
-          <w:numId w:val="2"/>
-        </w:numPr>
-      </w:pPr>
-      <w:r>
+        <w:rPr/>
+      </w:pPr>
+      <w:r>
+        <w:rPr/>
         <w:t>Subtitles figure 1:</w:t>
       </w:r>
     </w:p>
     <w:p>
       <w:pPr>
+        <w:pStyle w:val="Normal"/>
         <w:numPr>
           <w:ilvl w:val="6"/>
           <w:numId w:val="2"/>
         </w:numPr>
-      </w:pPr>
-      <w:r>
-        <w:t xml:space="preserve">The network colors depict the cumulative Local Significance index (LS). A more orange color represents a larger LS value, </w:t>
-      </w:r>
-      <w:r>
-        <w:t>representing i.) more people taking this path, ii.) the people taking this path are living in closer proximity to the green space, a</w:t>
+        <w:rPr/>
+      </w:pPr>
+      <w:r>
+        <w:rPr/>
+        <w:t>The network colors depict the cumulative Local Significance index (LS). A more orange color represents a larger LS value, representing i.) more people taking this path, ii.) the people taking this path are living in closer proximity to the green space, a</w:t>
       </w:r>
       <w:bookmarkStart w:id="0" w:name="_GoBack"/>
       <w:bookmarkEnd w:id="0"/>
       <w:r>
+        <w:rPr/>
         <w:t xml:space="preserve">nd iii.) the path is leading to a green space with a larger area. </w:t>
       </w:r>
     </w:p>
     <w:p>
       <w:pPr>
+        <w:pStyle w:val="Normal"/>
         <w:numPr>
           <w:ilvl w:val="6"/>
           <w:numId w:val="2"/>
         </w:numPr>
-      </w:pPr>
-      <w:r>
-        <w:t>The building colors represent average Detour Index values</w:t>
-      </w:r>
-      <w:r>
-        <w:t xml:space="preserve"> (DI) calculated for all green spaces that can be reached in a network distance of 500 meters. The </w:t>
-      </w:r>
-      <w:proofErr w:type="gramStart"/>
-      <w:r>
-        <w:t>more blue</w:t>
-      </w:r>
-      <w:proofErr w:type="gramEnd"/>
-      <w:r>
-        <w:t xml:space="preserve"> the color of a building is, the closer to one the DI value, the more direct can its residents travel to the closest green spaces. The opposite is t</w:t>
-      </w:r>
-      <w:r>
-        <w:t>he case if the color tends towards orange.</w:t>
-      </w:r>
-    </w:p>
-    <w:p>
-      <w:pPr>
+        <w:rPr/>
+      </w:pPr>
+      <w:r>
+        <w:rPr/>
+        <w:t>The building colors represent average Detour Index values (DI) calculated for all green spaces that can be reached in a network distance of 500 meters. The more blue the color of a building is, the closer to one the DI value, the more direct can its residents travel to the closest green spaces. The opposite is the case if the color tends towards orange.</w:t>
+      </w:r>
+    </w:p>
+    <w:p>
+      <w:pPr>
+        <w:pStyle w:val="Normal"/>
         <w:numPr>
           <w:ilvl w:val="4"/>
           <w:numId w:val="2"/>
         </w:numPr>
-      </w:pPr>
-      <w:r>
+        <w:rPr/>
+      </w:pPr>
+      <w:r>
+        <w:rPr/>
         <w:t>Scenario 1 – Unlimited access</w:t>
       </w:r>
     </w:p>
     <w:p>
       <w:pPr>
+        <w:pStyle w:val="Normal"/>
         <w:numPr>
           <w:ilvl w:val="5"/>
           <w:numId w:val="2"/>
         </w:numPr>
-      </w:pPr>
-      <w:r>
+        <w:rPr/>
+      </w:pPr>
+      <w:r>
+        <w:rPr/>
         <w:t>In this scenario we demonstrated how the LS and DI indicators would change if all barriers obstructing access to the Lene-Voigt-Park were to be removed.</w:t>
       </w:r>
     </w:p>
     <w:p>
       <w:pPr>
+        <w:pStyle w:val="Normal"/>
         <w:numPr>
           <w:ilvl w:val="5"/>
           <w:numId w:val="2"/>
         </w:numPr>
-      </w:pPr>
-      <w:r>
-        <w:t>We did so by assuming a park e</w:t>
-      </w:r>
-      <w:r>
-        <w:t>ntry every 5 m on the network</w:t>
-      </w:r>
-      <w:r>
-        <w:t>.</w:t>
-      </w:r>
-    </w:p>
-    <w:p>
-      <w:pPr>
+        <w:rPr/>
+      </w:pPr>
+      <w:r>
+        <w:rPr/>
+        <w:t>We did so by assuming a park entry every 5 m on the network.</w:t>
+      </w:r>
+    </w:p>
+    <w:p>
+      <w:pPr>
+        <w:pStyle w:val="Normal"/>
         <w:numPr>
           <w:ilvl w:val="5"/>
           <w:numId w:val="2"/>
         </w:numPr>
-      </w:pPr>
-      <w:r>
-        <w:lastRenderedPageBreak/>
+        <w:rPr/>
+      </w:pPr>
+      <w:r>
+        <w:rPr/>
         <w:t>surrounding Lene-Voigt-Park.</w:t>
       </w:r>
     </w:p>
     <w:p>
       <w:pPr>
+        <w:pStyle w:val="Normal"/>
         <w:numPr>
           <w:ilvl w:val="5"/>
           <w:numId w:val="2"/>
         </w:numPr>
-      </w:pPr>
-    </w:p>
-    <w:p>
-      <w:pPr>
+        <w:rPr/>
+      </w:pPr>
+      <w:r>
+        <w:rPr/>
+      </w:r>
+    </w:p>
+    <w:p>
+      <w:pPr>
+        <w:pStyle w:val="Normal"/>
         <w:numPr>
           <w:ilvl w:val="4"/>
           <w:numId w:val="2"/>
         </w:numPr>
-      </w:pPr>
-      <w:r>
+        <w:rPr/>
+      </w:pPr>
+      <w:r>
+        <w:rPr/>
         <w:t>Scenario 2 – Green space development</w:t>
       </w:r>
     </w:p>
     <w:p>
       <w:pPr>
+        <w:pStyle w:val="Normal"/>
         <w:numPr>
           <w:ilvl w:val="4"/>
           <w:numId w:val="2"/>
         </w:numPr>
-      </w:pPr>
-      <w:r>
+        <w:rPr/>
+      </w:pPr>
+      <w:r>
+        <w:rPr/>
         <w:t>Scenario 3 – Population increase</w:t>
       </w:r>
     </w:p>
     <w:p>
       <w:pPr>
-        <w:ind w:left="1800"/>
-      </w:pPr>
+        <w:pStyle w:val="Normal"/>
+        <w:numPr>
+          <w:ilvl w:val="4"/>
+          <w:numId w:val="2"/>
+        </w:numPr>
+        <w:rPr/>
+      </w:pPr>
+      <w:r>
+        <w:rPr/>
+        <w:t>Scenario 4 – Ensemble model</w:t>
+      </w:r>
+    </w:p>
+    <w:p>
+      <w:pPr>
+        <w:pStyle w:val="Normal"/>
+        <w:numPr>
+          <w:ilvl w:val="3"/>
+          <w:numId w:val="2"/>
+        </w:numPr>
+        <w:rPr/>
+      </w:pPr>
+      <w:r>
+        <w:rPr/>
+        <w:t>City comparison</w:t>
+      </w:r>
+    </w:p>
+    <w:p>
+      <w:pPr>
+        <w:pStyle w:val="Normal"/>
+        <w:numPr>
+          <w:ilvl w:val="4"/>
+          <w:numId w:val="2"/>
+        </w:numPr>
+        <w:rPr/>
+      </w:pPr>
+      <w:r>
+        <w:rPr/>
+        <w:t>Spatial clustering</w:t>
+      </w:r>
+    </w:p>
+    <w:p>
+      <w:pPr>
+        <w:pStyle w:val="Normal"/>
+        <w:numPr>
+          <w:ilvl w:val="4"/>
+          <w:numId w:val="2"/>
+        </w:numPr>
+        <w:rPr/>
+      </w:pPr>
+      <w:r>
+        <w:rPr/>
+        <w:t>Statistical clustering</w:t>
+      </w:r>
+    </w:p>
+    <w:p>
+      <w:pPr>
+        <w:pStyle w:val="Normal"/>
+        <w:ind w:left="1800" w:hanging="0"/>
+        <w:rPr/>
+      </w:pPr>
+      <w:r>
+        <w:rPr/>
+      </w:r>
     </w:p>
     <w:sectPr>
+      <w:type w:val="nextPage"/>
       <w:pgSz w:w="11906" w:h="16838"/>
-      <w:pgMar w:top="1417" w:right="1417" w:bottom="1134" w:left="1417" w:header="0" w:footer="0" w:gutter="0"/>
-      <w:cols w:space="720"/>
-      <w:formProt w:val="0"/>
-      <w:docGrid w:linePitch="360" w:charSpace="4096"/>
+      <w:pgMar w:left="1417" w:right="1417" w:gutter="0" w:header="0" w:top="1417" w:footer="0" w:bottom="1134"/>
+      <w:pgNumType w:fmt="decimal"/>
+      <w:formProt w:val="false"/>
+      <w:textDirection w:val="lrTb"/>
+      <w:docGrid w:type="default" w:linePitch="360" w:charSpace="8192"/>
     </w:sectPr>
   </w:body>
 </w:document>
 </file>
 
 <file path=word/numbering.xml><?xml version="1.0" encoding="utf-8"?>
-<w:numbering xmlns:wpc="http://schemas.microsoft.com/office/word/2010/wordprocessingCanvas" xmlns:cx="http://schemas.microsoft.com/office/drawing/2014/chartex" xmlns:cx1="http://schemas.microsoft.com/office/drawing/2015/9/8/chartex" xmlns:cx2="http://schemas.microsoft.com/office/drawing/2015/10/21/chartex" xmlns:cx3="http://schemas.microsoft.com/office/drawing/2016/5/9/chartex" xmlns:cx4="http://schemas.microsoft.com/office/drawing/2016/5/10/chartex" xmlns:cx5="http://schemas.microsoft.com/office/drawing/2016/5/11/chartex" xmlns:cx6="http://schemas.microsoft.com/office/drawing/2016/5/12/chartex" xmlns:cx7="http://schemas.microsoft.com/office/drawing/2016/5/13/chartex" xmlns:cx8="http://schemas.microsoft.com/office/drawing/2016/5/14/chartex" xmlns:mc="http://schemas.openxmlformats.org/markup-compatibility/2006" xmlns:aink="http://schemas.microsoft.com/office/drawing/2016/ink" xmlns:am3d="http://schemas.microsoft.com/office/drawing/2017/model3d" xmlns:o="urn:schemas-microsoft-com:office:office" xmlns:r="http://schemas.openxmlformats.org/officeDocument/2006/relationships" xmlns:m="http://schemas.openxmlformats.org/officeDocument/2006/math" xmlns:v="urn:schemas-microsoft-com:vml" xmlns:wp14="http://schemas.microsoft.com/office/word/2010/wordprocessingDrawing" xmlns:wp="http://schemas.openxmlformats.org/drawingml/2006/wordprocessingDrawing" xmlns:w10="urn:schemas-microsoft-com:office:word" xmlns:w="http://schemas.openxmlformats.org/wordprocessingml/2006/main" xmlns:w14="http://schemas.microsoft.com/office/word/2010/wordml" xmlns:w15="http://schemas.microsoft.com/office/word/2012/wordml" xmlns:w16cid="http://schemas.microsoft.com/office/word/2016/wordml/cid" xmlns:w16se="http://schemas.microsoft.com/office/word/2015/wordml/symex" xmlns:wpg="http://schemas.microsoft.com/office/word/2010/wordprocessingGroup" xmlns:wpi="http://schemas.microsoft.com/office/word/2010/wordprocessingInk" xmlns:wne="http://schemas.microsoft.com/office/word/2006/wordml" xmlns:wps="http://schemas.microsoft.com/office/word/2010/wordprocessingShape" mc:Ignorable="w14 w15 w16se w16cid wp14">
-  <w:abstractNum w:abstractNumId="0" w15:restartNumberingAfterBreak="0">
-    <w:nsid w:val="40DD1ACB"/>
-    <w:multiLevelType w:val="multilevel"/>
-    <w:tmpl w:val="294CB52A"/>
+<w:numbering xmlns:w="http://schemas.openxmlformats.org/wordprocessingml/2006/main" xmlns:o="urn:schemas-microsoft-com:office:office" xmlns:r="http://schemas.openxmlformats.org/officeDocument/2006/relationships" xmlns:v="urn:schemas-microsoft-com:vml" xmlns:mc="http://schemas.openxmlformats.org/markup-compatibility/2006" xmlns:w14="http://schemas.microsoft.com/office/word/2010/wordml" mc:Ignorable="w14">
+  <w:abstractNum w:abstractNumId="1">
     <w:lvl w:ilvl="0">
       <w:start w:val="1"/>
+      <w:pStyle w:val="Berschrift1"/>
       <w:numFmt w:val="none"/>
-      <w:pStyle w:val="Heading1"/>
       <w:suff w:val="nothing"/>
       <w:lvlText w:val=""/>
       <w:lvlJc w:val="left"/>
@@ -447,13 +523,13 @@
         <w:tabs>
           <w:tab w:val="num" w:pos="0"/>
         </w:tabs>
-        <w:ind w:left="0" w:firstLine="0"/>
+        <w:ind w:left="0" w:hanging="0"/>
       </w:pPr>
     </w:lvl>
     <w:lvl w:ilvl="1">
       <w:start w:val="1"/>
+      <w:pStyle w:val="Berschrift2"/>
       <w:numFmt w:val="none"/>
-      <w:pStyle w:val="Heading2"/>
       <w:suff w:val="nothing"/>
       <w:lvlText w:val=""/>
       <w:lvlJc w:val="left"/>
@@ -461,7 +537,7 @@
         <w:tabs>
           <w:tab w:val="num" w:pos="0"/>
         </w:tabs>
-        <w:ind w:left="0" w:firstLine="0"/>
+        <w:ind w:left="0" w:hanging="0"/>
       </w:pPr>
     </w:lvl>
     <w:lvl w:ilvl="2">
@@ -474,7 +550,7 @@
         <w:tabs>
           <w:tab w:val="num" w:pos="0"/>
         </w:tabs>
-        <w:ind w:left="0" w:firstLine="0"/>
+        <w:ind w:left="0" w:hanging="0"/>
       </w:pPr>
     </w:lvl>
     <w:lvl w:ilvl="3">
@@ -487,7 +563,7 @@
         <w:tabs>
           <w:tab w:val="num" w:pos="0"/>
         </w:tabs>
-        <w:ind w:left="0" w:firstLine="0"/>
+        <w:ind w:left="0" w:hanging="0"/>
       </w:pPr>
     </w:lvl>
     <w:lvl w:ilvl="4">
@@ -500,7 +576,7 @@
         <w:tabs>
           <w:tab w:val="num" w:pos="0"/>
         </w:tabs>
-        <w:ind w:left="0" w:firstLine="0"/>
+        <w:ind w:left="0" w:hanging="0"/>
       </w:pPr>
     </w:lvl>
     <w:lvl w:ilvl="5">
@@ -513,7 +589,7 @@
         <w:tabs>
           <w:tab w:val="num" w:pos="0"/>
         </w:tabs>
-        <w:ind w:left="0" w:firstLine="0"/>
+        <w:ind w:left="0" w:hanging="0"/>
       </w:pPr>
     </w:lvl>
     <w:lvl w:ilvl="6">
@@ -526,7 +602,7 @@
         <w:tabs>
           <w:tab w:val="num" w:pos="0"/>
         </w:tabs>
-        <w:ind w:left="0" w:firstLine="0"/>
+        <w:ind w:left="0" w:hanging="0"/>
       </w:pPr>
     </w:lvl>
     <w:lvl w:ilvl="7">
@@ -539,7 +615,7 @@
         <w:tabs>
           <w:tab w:val="num" w:pos="0"/>
         </w:tabs>
-        <w:ind w:left="0" w:firstLine="0"/>
+        <w:ind w:left="0" w:hanging="0"/>
       </w:pPr>
     </w:lvl>
     <w:lvl w:ilvl="8">
@@ -552,14 +628,11 @@
         <w:tabs>
           <w:tab w:val="num" w:pos="0"/>
         </w:tabs>
-        <w:ind w:left="0" w:firstLine="0"/>
+        <w:ind w:left="0" w:hanging="0"/>
       </w:pPr>
     </w:lvl>
   </w:abstractNum>
-  <w:abstractNum w:abstractNumId="1" w15:restartNumberingAfterBreak="0">
-    <w:nsid w:val="4DEA3E7B"/>
-    <w:multiLevelType w:val="multilevel"/>
-    <w:tmpl w:val="7F08C098"/>
+  <w:abstractNum w:abstractNumId="2">
     <w:lvl w:ilvl="0">
       <w:numFmt w:val="bullet"/>
       <w:lvlText w:val=""/>
@@ -575,6 +648,7 @@
       </w:rPr>
     </w:lvl>
     <w:lvl w:ilvl="1">
+      <w:start w:val="0"/>
       <w:numFmt w:val="bullet"/>
       <w:lvlText w:val="◦"/>
       <w:lvlJc w:val="left"/>
@@ -589,6 +663,7 @@
       </w:rPr>
     </w:lvl>
     <w:lvl w:ilvl="2">
+      <w:start w:val="0"/>
       <w:numFmt w:val="bullet"/>
       <w:lvlText w:val="▪"/>
       <w:lvlJc w:val="left"/>
@@ -603,6 +678,7 @@
       </w:rPr>
     </w:lvl>
     <w:lvl w:ilvl="3">
+      <w:start w:val="0"/>
       <w:numFmt w:val="bullet"/>
       <w:lvlText w:val=""/>
       <w:lvlJc w:val="left"/>
@@ -617,6 +693,7 @@
       </w:rPr>
     </w:lvl>
     <w:lvl w:ilvl="4">
+      <w:start w:val="0"/>
       <w:numFmt w:val="bullet"/>
       <w:lvlText w:val="◦"/>
       <w:lvlJc w:val="left"/>
@@ -631,6 +708,7 @@
       </w:rPr>
     </w:lvl>
     <w:lvl w:ilvl="5">
+      <w:start w:val="0"/>
       <w:numFmt w:val="bullet"/>
       <w:lvlText w:val="▪"/>
       <w:lvlJc w:val="left"/>
@@ -645,6 +723,7 @@
       </w:rPr>
     </w:lvl>
     <w:lvl w:ilvl="6">
+      <w:start w:val="0"/>
       <w:numFmt w:val="bullet"/>
       <w:lvlText w:val=""/>
       <w:lvlJc w:val="left"/>
@@ -659,6 +738,7 @@
       </w:rPr>
     </w:lvl>
     <w:lvl w:ilvl="7">
+      <w:start w:val="0"/>
       <w:numFmt w:val="bullet"/>
       <w:lvlText w:val="◦"/>
       <w:lvlJc w:val="left"/>
@@ -673,6 +753,7 @@
       </w:rPr>
     </w:lvl>
     <w:lvl w:ilvl="8">
+      <w:start w:val="0"/>
       <w:numFmt w:val="bullet"/>
       <w:lvlText w:val="▪"/>
       <w:lvlJc w:val="left"/>
@@ -688,20 +769,20 @@
     </w:lvl>
   </w:abstractNum>
   <w:num w:numId="1">
-    <w:abstractNumId w:val="0"/>
+    <w:abstractNumId w:val="1"/>
   </w:num>
   <w:num w:numId="2">
-    <w:abstractNumId w:val="1"/>
+    <w:abstractNumId w:val="2"/>
   </w:num>
 </w:numbering>
 </file>
 
 <file path=word/styles.xml><?xml version="1.0" encoding="utf-8"?>
-<w:styles xmlns:mc="http://schemas.openxmlformats.org/markup-compatibility/2006" xmlns:r="http://schemas.openxmlformats.org/officeDocument/2006/relationships" xmlns:w="http://schemas.openxmlformats.org/wordprocessingml/2006/main" xmlns:w14="http://schemas.microsoft.com/office/word/2010/wordml" xmlns:w15="http://schemas.microsoft.com/office/word/2012/wordml" xmlns:w16cid="http://schemas.microsoft.com/office/word/2016/wordml/cid" xmlns:w16se="http://schemas.microsoft.com/office/word/2015/wordml/symex" mc:Ignorable="w14 w15 w16se w16cid">
+<w:styles xmlns:w="http://schemas.openxmlformats.org/wordprocessingml/2006/main" xmlns:w14="http://schemas.microsoft.com/office/word/2010/wordml" xmlns:mc="http://schemas.openxmlformats.org/markup-compatibility/2006" mc:Ignorable="w14">
   <w:docDefaults>
     <w:rPrDefault>
       <w:rPr>
-        <w:rFonts w:asciiTheme="minorHAnsi" w:eastAsiaTheme="minorHAnsi" w:hAnsiTheme="minorHAnsi" w:cstheme="minorBidi"/>
+        <w:rFonts w:ascii="Calibri" w:hAnsi="Calibri" w:eastAsia="Calibri" w:cs="Arial" w:asciiTheme="minorHAnsi" w:cstheme="minorBidi" w:eastAsiaTheme="minorHAnsi" w:hAnsiTheme="minorHAnsi"/>
         <w:sz w:val="22"/>
         <w:szCs w:val="22"/>
         <w:lang w:val="en-US" w:eastAsia="en-US" w:bidi="ar-SA"/>
@@ -709,21 +790,21 @@
     </w:rPrDefault>
     <w:pPrDefault>
       <w:pPr>
-        <w:suppressAutoHyphens/>
+        <w:suppressAutoHyphens w:val="true"/>
       </w:pPr>
     </w:pPrDefault>
   </w:docDefaults>
   <w:latentStyles w:defLockedState="0" w:defUIPriority="99" w:defSemiHidden="0" w:defUnhideWhenUsed="0" w:defQFormat="0" w:count="375">
     <w:lsdException w:name="Normal" w:uiPriority="0" w:qFormat="1"/>
     <w:lsdException w:name="heading 1" w:uiPriority="9" w:qFormat="1"/>
-    <w:lsdException w:name="heading 2" w:semiHidden="1" w:uiPriority="9" w:unhideWhenUsed="1" w:qFormat="1"/>
-    <w:lsdException w:name="heading 3" w:semiHidden="1" w:uiPriority="9" w:unhideWhenUsed="1" w:qFormat="1"/>
-    <w:lsdException w:name="heading 4" w:semiHidden="1" w:uiPriority="9" w:unhideWhenUsed="1" w:qFormat="1"/>
-    <w:lsdException w:name="heading 5" w:semiHidden="1" w:uiPriority="9" w:unhideWhenUsed="1" w:qFormat="1"/>
-    <w:lsdException w:name="heading 6" w:semiHidden="1" w:uiPriority="9" w:unhideWhenUsed="1" w:qFormat="1"/>
-    <w:lsdException w:name="heading 7" w:semiHidden="1" w:uiPriority="9" w:unhideWhenUsed="1" w:qFormat="1"/>
-    <w:lsdException w:name="heading 8" w:semiHidden="1" w:uiPriority="9" w:unhideWhenUsed="1" w:qFormat="1"/>
-    <w:lsdException w:name="heading 9" w:semiHidden="1" w:uiPriority="9" w:unhideWhenUsed="1" w:qFormat="1"/>
+    <w:lsdException w:name="heading 2" w:uiPriority="9" w:semiHidden="1" w:unhideWhenUsed="1" w:qFormat="1"/>
+    <w:lsdException w:name="heading 3" w:uiPriority="9" w:semiHidden="1" w:unhideWhenUsed="1" w:qFormat="1"/>
+    <w:lsdException w:name="heading 4" w:uiPriority="9" w:semiHidden="1" w:unhideWhenUsed="1" w:qFormat="1"/>
+    <w:lsdException w:name="heading 5" w:uiPriority="9" w:semiHidden="1" w:unhideWhenUsed="1" w:qFormat="1"/>
+    <w:lsdException w:name="heading 6" w:uiPriority="9" w:semiHidden="1" w:unhideWhenUsed="1" w:qFormat="1"/>
+    <w:lsdException w:name="heading 7" w:uiPriority="9" w:semiHidden="1" w:unhideWhenUsed="1" w:qFormat="1"/>
+    <w:lsdException w:name="heading 8" w:uiPriority="9" w:semiHidden="1" w:unhideWhenUsed="1" w:qFormat="1"/>
+    <w:lsdException w:name="heading 9" w:uiPriority="9" w:semiHidden="1" w:unhideWhenUsed="1" w:qFormat="1"/>
     <w:lsdException w:name="index 1" w:semiHidden="1" w:unhideWhenUsed="1"/>
     <w:lsdException w:name="index 2" w:semiHidden="1" w:unhideWhenUsed="1"/>
     <w:lsdException w:name="index 3" w:semiHidden="1" w:unhideWhenUsed="1"/>
@@ -733,22 +814,22 @@
     <w:lsdException w:name="index 7" w:semiHidden="1" w:unhideWhenUsed="1"/>
     <w:lsdException w:name="index 8" w:semiHidden="1" w:unhideWhenUsed="1"/>
     <w:lsdException w:name="index 9" w:semiHidden="1" w:unhideWhenUsed="1"/>
-    <w:lsdException w:name="toc 1" w:semiHidden="1" w:uiPriority="39" w:unhideWhenUsed="1"/>
-    <w:lsdException w:name="toc 2" w:semiHidden="1" w:uiPriority="39" w:unhideWhenUsed="1"/>
-    <w:lsdException w:name="toc 3" w:semiHidden="1" w:uiPriority="39" w:unhideWhenUsed="1"/>
-    <w:lsdException w:name="toc 4" w:semiHidden="1" w:uiPriority="39" w:unhideWhenUsed="1"/>
-    <w:lsdException w:name="toc 5" w:semiHidden="1" w:uiPriority="39" w:unhideWhenUsed="1"/>
-    <w:lsdException w:name="toc 6" w:semiHidden="1" w:uiPriority="39" w:unhideWhenUsed="1"/>
-    <w:lsdException w:name="toc 7" w:semiHidden="1" w:uiPriority="39" w:unhideWhenUsed="1"/>
-    <w:lsdException w:name="toc 8" w:semiHidden="1" w:uiPriority="39" w:unhideWhenUsed="1"/>
-    <w:lsdException w:name="toc 9" w:semiHidden="1" w:uiPriority="39" w:unhideWhenUsed="1"/>
+    <w:lsdException w:name="toc 1" w:uiPriority="39" w:semiHidden="1" w:unhideWhenUsed="1"/>
+    <w:lsdException w:name="toc 2" w:uiPriority="39" w:semiHidden="1" w:unhideWhenUsed="1"/>
+    <w:lsdException w:name="toc 3" w:uiPriority="39" w:semiHidden="1" w:unhideWhenUsed="1"/>
+    <w:lsdException w:name="toc 4" w:uiPriority="39" w:semiHidden="1" w:unhideWhenUsed="1"/>
+    <w:lsdException w:name="toc 5" w:uiPriority="39" w:semiHidden="1" w:unhideWhenUsed="1"/>
+    <w:lsdException w:name="toc 6" w:uiPriority="39" w:semiHidden="1" w:unhideWhenUsed="1"/>
+    <w:lsdException w:name="toc 7" w:uiPriority="39" w:semiHidden="1" w:unhideWhenUsed="1"/>
+    <w:lsdException w:name="toc 8" w:uiPriority="39" w:semiHidden="1" w:unhideWhenUsed="1"/>
+    <w:lsdException w:name="toc 9" w:uiPriority="39" w:semiHidden="1" w:unhideWhenUsed="1"/>
     <w:lsdException w:name="Normal Indent" w:semiHidden="1" w:unhideWhenUsed="1"/>
     <w:lsdException w:name="footnote text" w:semiHidden="1" w:unhideWhenUsed="1"/>
     <w:lsdException w:name="annotation text" w:semiHidden="1" w:unhideWhenUsed="1"/>
     <w:lsdException w:name="header" w:semiHidden="1" w:unhideWhenUsed="1"/>
     <w:lsdException w:name="footer" w:semiHidden="1" w:unhideWhenUsed="1"/>
     <w:lsdException w:name="index heading" w:semiHidden="1" w:unhideWhenUsed="1"/>
-    <w:lsdException w:name="caption" w:semiHidden="1" w:uiPriority="35" w:unhideWhenUsed="1" w:qFormat="1"/>
+    <w:lsdException w:name="caption" w:uiPriority="35" w:semiHidden="1" w:unhideWhenUsed="1" w:qFormat="1"/>
     <w:lsdException w:name="table of figures" w:semiHidden="1" w:unhideWhenUsed="1"/>
     <w:lsdException w:name="envelope address" w:semiHidden="1" w:unhideWhenUsed="1"/>
     <w:lsdException w:name="envelope return" w:semiHidden="1" w:unhideWhenUsed="1"/>
@@ -779,7 +860,7 @@
     <w:lsdException w:name="Title" w:uiPriority="10" w:qFormat="1"/>
     <w:lsdException w:name="Closing" w:semiHidden="1" w:unhideWhenUsed="1"/>
     <w:lsdException w:name="Signature" w:semiHidden="1" w:unhideWhenUsed="1"/>
-    <w:lsdException w:name="Default Paragraph Font" w:semiHidden="1" w:uiPriority="1" w:unhideWhenUsed="1"/>
+    <w:lsdException w:name="Default Paragraph Font" w:uiPriority="1" w:semiHidden="1" w:unhideWhenUsed="1"/>
     <w:lsdException w:name="Body Text" w:semiHidden="1" w:unhideWhenUsed="1"/>
     <w:lsdException w:name="Body Text Indent" w:semiHidden="1" w:unhideWhenUsed="1"/>
     <w:lsdException w:name="List Continue" w:semiHidden="1" w:unhideWhenUsed="1"/>
@@ -979,8 +1060,8 @@
     <w:lsdException w:name="Subtle Reference" w:uiPriority="31" w:qFormat="1"/>
     <w:lsdException w:name="Intense Reference" w:uiPriority="32" w:qFormat="1"/>
     <w:lsdException w:name="Book Title" w:uiPriority="33" w:qFormat="1"/>
-    <w:lsdException w:name="Bibliography" w:semiHidden="1" w:uiPriority="37" w:unhideWhenUsed="1"/>
-    <w:lsdException w:name="TOC Heading" w:semiHidden="1" w:uiPriority="39" w:unhideWhenUsed="1" w:qFormat="1"/>
+    <w:lsdException w:name="Bibliography" w:uiPriority="37" w:semiHidden="1" w:unhideWhenUsed="1"/>
+    <w:lsdException w:name="TOC Heading" w:uiPriority="39" w:semiHidden="1" w:unhideWhenUsed="1" w:qFormat="1"/>
     <w:lsdException w:name="Plain Table 1" w:uiPriority="41"/>
     <w:lsdException w:name="Plain Table 2" w:uiPriority="42"/>
     <w:lsdException w:name="Plain Table 3" w:uiPriority="43"/>
@@ -1090,28 +1171,35 @@
     <w:lsdException w:name="Hashtag" w:semiHidden="1" w:unhideWhenUsed="1"/>
     <w:lsdException w:name="Unresolved Mention" w:semiHidden="1" w:unhideWhenUsed="1"/>
   </w:latentStyles>
-  <w:style w:type="paragraph" w:default="1" w:styleId="Normal">
+  <w:style w:type="paragraph" w:styleId="Normal" w:default="1">
     <w:name w:val="Normal"/>
     <w:qFormat/>
-    <w:rsid w:val="000929DB"/>
+    <w:rsid w:val="000929db"/>
     <w:pPr>
-      <w:widowControl w:val="0"/>
+      <w:widowControl w:val="false"/>
+      <w:suppressAutoHyphens w:val="true"/>
+      <w:bidi w:val="0"/>
+      <w:spacing w:before="0" w:after="0"/>
+      <w:jc w:val="left"/>
       <w:textAlignment w:val="baseline"/>
     </w:pPr>
     <w:rPr>
-      <w:rFonts w:eastAsia="NSimSun"/>
+      <w:rFonts w:eastAsia="NSimSun" w:ascii="Calibri" w:hAnsi="Calibri" w:cs="Arial" w:asciiTheme="minorHAnsi" w:cstheme="minorBidi" w:hAnsiTheme="minorHAnsi"/>
+      <w:color w:val="auto"/>
       <w:kern w:val="2"/>
+      <w:sz w:val="22"/>
       <w:szCs w:val="24"/>
-      <w:lang w:eastAsia="zh-CN" w:bidi="hi-IN"/>
+      <w:lang w:eastAsia="zh-CN" w:bidi="hi-IN" w:val="en-US"/>
     </w:rPr>
   </w:style>
-  <w:style w:type="paragraph" w:styleId="Heading1">
-    <w:name w:val="heading 1"/>
-    <w:basedOn w:val="berschrift"/>
-    <w:next w:val="BodyText"/>
+  <w:style w:type="paragraph" w:styleId="Berschrift1">
+    <w:name w:val="Heading 1"/>
+    <w:basedOn w:val="Berschrift"/>
+    <w:next w:val="Textkrper"/>
     <w:qFormat/>
     <w:pPr>
       <w:numPr>
+        <w:ilvl w:val="0"/>
         <w:numId w:val="1"/>
       </w:numPr>
       <w:outlineLvl w:val="0"/>
@@ -1123,17 +1211,17 @@
       <w:szCs w:val="36"/>
     </w:rPr>
   </w:style>
-  <w:style w:type="paragraph" w:styleId="Heading2">
-    <w:name w:val="heading 2"/>
-    <w:basedOn w:val="berschrift"/>
-    <w:next w:val="BodyText"/>
+  <w:style w:type="paragraph" w:styleId="Berschrift2">
+    <w:name w:val="Heading 2"/>
+    <w:basedOn w:val="Berschrift"/>
+    <w:next w:val="Textkrper"/>
     <w:qFormat/>
     <w:pPr>
       <w:numPr>
         <w:ilvl w:val="1"/>
         <w:numId w:val="1"/>
       </w:numPr>
-      <w:spacing w:before="200"/>
+      <w:spacing w:before="200" w:after="120"/>
       <w:outlineLvl w:val="1"/>
     </w:pPr>
     <w:rPr>
@@ -1143,58 +1231,68 @@
       <w:szCs w:val="32"/>
     </w:rPr>
   </w:style>
-  <w:style w:type="character" w:default="1" w:styleId="DefaultParagraphFont">
+  <w:style w:type="character" w:styleId="DefaultParagraphFont" w:default="1">
     <w:name w:val="Default Paragraph Font"/>
     <w:uiPriority w:val="1"/>
     <w:semiHidden/>
     <w:unhideWhenUsed/>
+    <w:qFormat/>
+    <w:rPr/>
   </w:style>
-  <w:style w:type="table" w:default="1" w:styleId="TableNormal">
-    <w:name w:val="Normal Table"/>
-    <w:uiPriority w:val="99"/>
-    <w:semiHidden/>
-    <w:unhideWhenUsed/>
-    <w:tblPr>
-      <w:tblInd w:w="0" w:type="dxa"/>
-      <w:tblCellMar>
-        <w:top w:w="0" w:type="dxa"/>
-        <w:left w:w="108" w:type="dxa"/>
-        <w:bottom w:w="0" w:type="dxa"/>
-        <w:right w:w="108" w:type="dxa"/>
-      </w:tblCellMar>
-    </w:tblPr>
-  </w:style>
-  <w:style w:type="numbering" w:default="1" w:styleId="NoList">
-    <w:name w:val="No List"/>
-    <w:uiPriority w:val="99"/>
-    <w:semiHidden/>
-    <w:unhideWhenUsed/>
-  </w:style>
-  <w:style w:type="paragraph" w:customStyle="1" w:styleId="berschrift">
+  <w:style w:type="paragraph" w:styleId="Berschrift" w:customStyle="1">
     <w:name w:val="Überschrift"/>
     <w:basedOn w:val="Normal"/>
-    <w:next w:val="BodyText"/>
+    <w:next w:val="Textkrper"/>
     <w:qFormat/>
     <w:pPr>
-      <w:keepNext/>
+      <w:keepNext w:val="true"/>
       <w:spacing w:before="240" w:after="120"/>
     </w:pPr>
     <w:rPr>
-      <w:rFonts w:ascii="Liberation Sans" w:eastAsia="Microsoft YaHei" w:hAnsi="Liberation Sans" w:cs="Arial"/>
+      <w:rFonts w:ascii="Liberation Sans" w:hAnsi="Liberation Sans" w:eastAsia="Microsoft YaHei" w:cs="Arial"/>
       <w:sz w:val="28"/>
       <w:szCs w:val="28"/>
     </w:rPr>
   </w:style>
-  <w:style w:type="paragraph" w:styleId="BodyText">
+  <w:style w:type="paragraph" w:styleId="Textkrper">
     <w:name w:val="Body Text"/>
     <w:basedOn w:val="Normal"/>
     <w:pPr>
-      <w:spacing w:after="140" w:line="276" w:lineRule="auto"/>
+      <w:spacing w:lineRule="auto" w:line="276" w:before="0" w:after="140"/>
     </w:pPr>
+    <w:rPr/>
   </w:style>
-  <w:style w:type="paragraph" w:styleId="List">
+  <w:style w:type="paragraph" w:styleId="Aufzhlung">
     <w:name w:val="List"/>
-    <w:basedOn w:val="BodyText"/>
+    <w:basedOn w:val="Textkrper"/>
+    <w:pPr/>
+    <w:rPr>
+      <w:rFonts w:cs="Arial"/>
+    </w:rPr>
+  </w:style>
+  <w:style w:type="paragraph" w:styleId="Beschriftung">
+    <w:name w:val="Caption"/>
+    <w:basedOn w:val="Normal"/>
+    <w:qFormat/>
+    <w:pPr>
+      <w:suppressLineNumbers/>
+      <w:spacing w:before="120" w:after="120"/>
+    </w:pPr>
+    <w:rPr>
+      <w:rFonts w:cs="Arial"/>
+      <w:i/>
+      <w:iCs/>
+      <w:sz w:val="24"/>
+      <w:szCs w:val="24"/>
+    </w:rPr>
+  </w:style>
+  <w:style w:type="paragraph" w:styleId="Verzeichnis" w:customStyle="1">
+    <w:name w:val="Verzeichnis"/>
+    <w:basedOn w:val="Normal"/>
+    <w:qFormat/>
+    <w:pPr>
+      <w:suppressLineNumbers/>
+    </w:pPr>
     <w:rPr>
       <w:rFonts w:cs="Arial"/>
     </w:rPr>
@@ -1214,17 +1312,26 @@
       <w:sz w:val="24"/>
     </w:rPr>
   </w:style>
-  <w:style w:type="paragraph" w:customStyle="1" w:styleId="Verzeichnis">
-    <w:name w:val="Verzeichnis"/>
-    <w:basedOn w:val="Normal"/>
+  <w:style w:type="numbering" w:styleId="NoList" w:default="1">
+    <w:name w:val="No List"/>
+    <w:uiPriority w:val="99"/>
+    <w:semiHidden/>
+    <w:unhideWhenUsed/>
     <w:qFormat/>
-    <w:pPr>
-      <w:suppressLineNumbers/>
-    </w:pPr>
-    <w:rPr>
-      <w:rFonts w:cs="Arial"/>
-      <w:lang/>
-    </w:rPr>
+  </w:style>
+  <w:style w:type="table" w:default="1" w:styleId="TableNormal">
+    <w:name w:val="Normal Table"/>
+    <w:uiPriority w:val="99"/>
+    <w:semiHidden/>
+    <w:unhideWhenUsed/>
+    <w:tblPr>
+      <w:tblCellMar>
+        <w:top w:w="0" w:type="dxa"/>
+        <w:left w:w="108" w:type="dxa"/>
+        <w:bottom w:w="0" w:type="dxa"/>
+        <w:right w:w="108" w:type="dxa"/>
+      </w:tblCellMar>
+    </w:tblPr>
   </w:style>
 </w:styles>
 </file>

</xml_diff>

<commit_message>
writing building prep, data density graph plotting
</commit_message>
<xml_diff>
--- a/text/3_results.docx
+++ b/text/3_results.docx
@@ -1,12 +1,10 @@
 
 <file path=word/document.xml><?xml version="1.0" encoding="utf-8"?>
-<w:document xmlns:o="urn:schemas-microsoft-com:office:office" xmlns:r="http://schemas.openxmlformats.org/officeDocument/2006/relationships" xmlns:v="urn:schemas-microsoft-com:vml" xmlns:w="http://schemas.openxmlformats.org/wordprocessingml/2006/main" xmlns:w10="urn:schemas-microsoft-com:office:word" xmlns:wp="http://schemas.openxmlformats.org/drawingml/2006/wordprocessingDrawing" xmlns:wps="http://schemas.microsoft.com/office/word/2010/wordprocessingShape" xmlns:wpg="http://schemas.microsoft.com/office/word/2010/wordprocessingGroup" xmlns:mc="http://schemas.openxmlformats.org/markup-compatibility/2006" xmlns:wp14="http://schemas.microsoft.com/office/word/2010/wordprocessingDrawing" xmlns:w14="http://schemas.microsoft.com/office/word/2010/wordml" mc:Ignorable="w14 wp14">
+<w:document xmlns:wpc="http://schemas.microsoft.com/office/word/2010/wordprocessingCanvas" xmlns:cx="http://schemas.microsoft.com/office/drawing/2014/chartex" xmlns:cx1="http://schemas.microsoft.com/office/drawing/2015/9/8/chartex" xmlns:cx2="http://schemas.microsoft.com/office/drawing/2015/10/21/chartex" xmlns:cx3="http://schemas.microsoft.com/office/drawing/2016/5/9/chartex" xmlns:cx4="http://schemas.microsoft.com/office/drawing/2016/5/10/chartex" xmlns:cx5="http://schemas.microsoft.com/office/drawing/2016/5/11/chartex" xmlns:cx6="http://schemas.microsoft.com/office/drawing/2016/5/12/chartex" xmlns:cx7="http://schemas.microsoft.com/office/drawing/2016/5/13/chartex" xmlns:cx8="http://schemas.microsoft.com/office/drawing/2016/5/14/chartex" xmlns:mc="http://schemas.openxmlformats.org/markup-compatibility/2006" xmlns:aink="http://schemas.microsoft.com/office/drawing/2016/ink" xmlns:am3d="http://schemas.microsoft.com/office/drawing/2017/model3d" xmlns:o="urn:schemas-microsoft-com:office:office" xmlns:r="http://schemas.openxmlformats.org/officeDocument/2006/relationships" xmlns:m="http://schemas.openxmlformats.org/officeDocument/2006/math" xmlns:v="urn:schemas-microsoft-com:vml" xmlns:wp14="http://schemas.microsoft.com/office/word/2010/wordprocessingDrawing" xmlns:wp="http://schemas.openxmlformats.org/drawingml/2006/wordprocessingDrawing" xmlns:w10="urn:schemas-microsoft-com:office:word" xmlns:w="http://schemas.openxmlformats.org/wordprocessingml/2006/main" xmlns:w14="http://schemas.microsoft.com/office/word/2010/wordml" xmlns:w15="http://schemas.microsoft.com/office/word/2012/wordml" xmlns:w16cid="http://schemas.microsoft.com/office/word/2016/wordml/cid" xmlns:w16se="http://schemas.microsoft.com/office/word/2015/wordml/symex" xmlns:wpg="http://schemas.microsoft.com/office/word/2010/wordprocessingGroup" xmlns:wpi="http://schemas.microsoft.com/office/word/2010/wordprocessingInk" xmlns:wne="http://schemas.microsoft.com/office/word/2006/wordml" xmlns:wps="http://schemas.microsoft.com/office/word/2010/wordprocessingShape" mc:Ignorable="w14 w15 w16se w16cid wp14">
   <w:body>
     <w:p>
       <w:pPr>
-        <w:pStyle w:val="Normal"/>
         <w:rPr>
-          <w:b/>
           <w:b/>
           <w:bCs/>
         </w:rPr>
@@ -21,156 +19,186 @@
     </w:p>
     <w:p>
       <w:pPr>
-        <w:pStyle w:val="Normal"/>
         <w:numPr>
           <w:ilvl w:val="2"/>
           <w:numId w:val="2"/>
         </w:numPr>
-        <w:rPr/>
-      </w:pPr>
-      <w:r>
-        <w:rPr/>
+      </w:pPr>
+      <w:r>
         <w:t>Results of Objective 1</w:t>
       </w:r>
-    </w:p>
-    <w:p>
-      <w:pPr>
-        <w:pStyle w:val="Normal"/>
+      <w:bookmarkStart w:id="0" w:name="_GoBack"/>
+      <w:bookmarkEnd w:id="0"/>
+    </w:p>
+    <w:p>
+      <w:pPr>
         <w:numPr>
           <w:ilvl w:val="3"/>
           <w:numId w:val="2"/>
         </w:numPr>
-        <w:rPr/>
-      </w:pPr>
-      <w:r>
-        <w:rPr/>
+      </w:pPr>
+      <w:r>
         <w:t>What was feasible? What not? Where? Why?</w:t>
       </w:r>
     </w:p>
     <w:p>
       <w:pPr>
-        <w:pStyle w:val="Normal"/>
         <w:numPr>
           <w:ilvl w:val="3"/>
           <w:numId w:val="2"/>
         </w:numPr>
-        <w:rPr/>
-      </w:pPr>
-      <w:r>
-        <w:rPr/>
+      </w:pPr>
+      <w:r>
+        <w:drawing>
+          <wp:anchor distT="0" distB="0" distL="114300" distR="114300" simplePos="0" relativeHeight="251658240" behindDoc="1" locked="0" layoutInCell="1" allowOverlap="1" wp14:anchorId="51F1411D">
+            <wp:simplePos x="0" y="0"/>
+            <wp:positionH relativeFrom="column">
+              <wp:posOffset>118745</wp:posOffset>
+            </wp:positionH>
+            <wp:positionV relativeFrom="paragraph">
+              <wp:posOffset>267335</wp:posOffset>
+            </wp:positionV>
+            <wp:extent cx="5760720" cy="5002530"/>
+            <wp:effectExtent l="0" t="0" r="0" b="7620"/>
+            <wp:wrapTight wrapText="bothSides">
+              <wp:wrapPolygon edited="0">
+                <wp:start x="0" y="0"/>
+                <wp:lineTo x="0" y="21551"/>
+                <wp:lineTo x="21500" y="21551"/>
+                <wp:lineTo x="21500" y="0"/>
+                <wp:lineTo x="0" y="0"/>
+              </wp:wrapPolygon>
+            </wp:wrapTight>
+            <wp:docPr id="1" name="Picture 1"/>
+            <wp:cNvGraphicFramePr>
+              <a:graphicFrameLocks xmlns:a="http://schemas.openxmlformats.org/drawingml/2006/main" noChangeAspect="1"/>
+            </wp:cNvGraphicFramePr>
+            <a:graphic xmlns:a="http://schemas.openxmlformats.org/drawingml/2006/main">
+              <a:graphicData uri="http://schemas.openxmlformats.org/drawingml/2006/picture">
+                <pic:pic xmlns:pic="http://schemas.openxmlformats.org/drawingml/2006/picture">
+                  <pic:nvPicPr>
+                    <pic:cNvPr id="1" name=""/>
+                    <pic:cNvPicPr/>
+                  </pic:nvPicPr>
+                  <pic:blipFill>
+                    <a:blip r:embed="rId6">
+                      <a:extLst>
+                        <a:ext uri="{28A0092B-C50C-407E-A947-70E740481C1C}">
+                          <a14:useLocalDpi xmlns:a14="http://schemas.microsoft.com/office/drawing/2010/main" val="0"/>
+                        </a:ext>
+                      </a:extLst>
+                    </a:blip>
+                    <a:stretch>
+                      <a:fillRect/>
+                    </a:stretch>
+                  </pic:blipFill>
+                  <pic:spPr>
+                    <a:xfrm>
+                      <a:off x="0" y="0"/>
+                      <a:ext cx="5760720" cy="5002530"/>
+                    </a:xfrm>
+                    <a:prstGeom prst="rect">
+                      <a:avLst/>
+                    </a:prstGeom>
+                  </pic:spPr>
+                </pic:pic>
+              </a:graphicData>
+            </a:graphic>
+          </wp:anchor>
+        </w:drawing>
+      </w:r>
+      <w:r>
         <w:t>Maps / graphs showing OSM data coverage in different areas</w:t>
       </w:r>
     </w:p>
     <w:p>
       <w:pPr>
-        <w:pStyle w:val="Normal"/>
         <w:numPr>
           <w:ilvl w:val="3"/>
           <w:numId w:val="2"/>
         </w:numPr>
-        <w:rPr/>
-      </w:pPr>
-      <w:r>
-        <w:rPr/>
+      </w:pPr>
+      <w:r>
         <w:t>How many cities will be “usable”?</w:t>
       </w:r>
     </w:p>
     <w:p>
       <w:pPr>
-        <w:pStyle w:val="Normal"/>
-        <w:rPr/>
-      </w:pPr>
-      <w:r>
-        <w:rPr/>
-      </w:r>
-    </w:p>
-    <w:p>
-      <w:pPr>
-        <w:pStyle w:val="Normal"/>
+        <w:numPr>
+          <w:ilvl w:val="3"/>
+          <w:numId w:val="2"/>
+        </w:numPr>
+      </w:pPr>
+    </w:p>
+    <w:p/>
+    <w:p>
+      <w:pPr>
         <w:numPr>
           <w:ilvl w:val="2"/>
           <w:numId w:val="2"/>
         </w:numPr>
-        <w:rPr/>
-      </w:pPr>
-      <w:r>
-        <w:rPr/>
+      </w:pPr>
+      <w:r>
         <w:t>Result of Objective 2</w:t>
       </w:r>
     </w:p>
     <w:p>
       <w:pPr>
-        <w:pStyle w:val="Normal"/>
         <w:numPr>
           <w:ilvl w:val="3"/>
           <w:numId w:val="2"/>
         </w:numPr>
-        <w:rPr/>
-      </w:pPr>
-      <w:r>
-        <w:rPr/>
+      </w:pPr>
+      <w:r>
         <w:t>European level</w:t>
       </w:r>
     </w:p>
     <w:p>
       <w:pPr>
-        <w:pStyle w:val="Normal"/>
         <w:numPr>
           <w:ilvl w:val="4"/>
           <w:numId w:val="2"/>
         </w:numPr>
-        <w:rPr/>
-      </w:pPr>
-      <w:r>
-        <w:rPr/>
+      </w:pPr>
+      <w:r>
         <w:t>Detour index vs. cumulative population graphs</w:t>
       </w:r>
     </w:p>
     <w:p>
       <w:pPr>
-        <w:pStyle w:val="Normal"/>
         <w:numPr>
           <w:ilvl w:val="5"/>
           <w:numId w:val="2"/>
         </w:numPr>
-        <w:rPr/>
-      </w:pPr>
-      <w:r>
-        <w:rPr/>
+      </w:pPr>
+      <w:r>
         <w:t>Clustered</w:t>
       </w:r>
     </w:p>
     <w:p>
       <w:pPr>
-        <w:pStyle w:val="Normal"/>
         <w:numPr>
           <w:ilvl w:val="5"/>
           <w:numId w:val="2"/>
         </w:numPr>
-        <w:rPr/>
-      </w:pPr>
-      <w:r>
-        <w:rPr/>
+      </w:pPr>
+      <w:r>
         <w:t>By region</w:t>
       </w:r>
     </w:p>
     <w:p>
       <w:pPr>
-        <w:pStyle w:val="Normal"/>
         <w:numPr>
           <w:ilvl w:val="4"/>
           <w:numId w:val="2"/>
         </w:numPr>
-        <w:rPr/>
-      </w:pPr>
-      <w:r>
-        <w:rPr/>
+      </w:pPr>
+      <w:r>
         <w:t xml:space="preserve">Local significance? </w:t>
       </w:r>
     </w:p>
     <w:p>
       <w:pPr>
-        <w:pStyle w:val="Normal"/>
         <w:numPr>
           <w:ilvl w:val="4"/>
           <w:numId w:val="2"/>
@@ -179,343 +207,464 @@
           <w:lang w:val="de-DE"/>
         </w:rPr>
       </w:pPr>
+      <w:proofErr w:type="spellStart"/>
       <w:r>
         <w:rPr>
           <w:lang w:val="de-DE"/>
         </w:rPr>
-        <w:t>Tree / graphs like in Wolff, Scheuer et al. 2020</w:t>
-      </w:r>
-    </w:p>
-    <w:p>
-      <w:pPr>
-        <w:pStyle w:val="Normal"/>
+        <w:t>Tree</w:t>
+      </w:r>
+      <w:proofErr w:type="spellEnd"/>
+      <w:r>
+        <w:rPr>
+          <w:lang w:val="de-DE"/>
+        </w:rPr>
+        <w:t xml:space="preserve"> / </w:t>
+      </w:r>
+      <w:proofErr w:type="spellStart"/>
+      <w:r>
+        <w:rPr>
+          <w:lang w:val="de-DE"/>
+        </w:rPr>
+        <w:t>graphs</w:t>
+      </w:r>
+      <w:proofErr w:type="spellEnd"/>
+      <w:r>
+        <w:rPr>
+          <w:lang w:val="de-DE"/>
+        </w:rPr>
+        <w:t xml:space="preserve"> like in Wolff, Scheuer et al. 2020</w:t>
+      </w:r>
+    </w:p>
+    <w:p>
+      <w:pPr>
         <w:numPr>
           <w:ilvl w:val="4"/>
           <w:numId w:val="2"/>
         </w:numPr>
-        <w:rPr/>
-      </w:pPr>
-      <w:r>
-        <w:rPr/>
-        <w:t>Maps like in Kabisch et al. 2016</w:t>
-      </w:r>
-    </w:p>
-    <w:p>
-      <w:pPr>
-        <w:pStyle w:val="Normal"/>
-        <w:rPr/>
-      </w:pPr>
-      <w:r>
-        <w:rPr/>
-      </w:r>
-    </w:p>
-    <w:p>
-      <w:pPr>
-        <w:pStyle w:val="Normal"/>
+      </w:pPr>
+      <w:r>
+        <w:t xml:space="preserve">Maps like in </w:t>
+      </w:r>
+      <w:proofErr w:type="spellStart"/>
+      <w:r>
+        <w:t>Kabisch</w:t>
+      </w:r>
+      <w:proofErr w:type="spellEnd"/>
+      <w:r>
+        <w:t xml:space="preserve"> et al. 2016</w:t>
+      </w:r>
+    </w:p>
+    <w:p/>
+    <w:p>
+      <w:pPr>
         <w:numPr>
           <w:ilvl w:val="3"/>
           <w:numId w:val="2"/>
         </w:numPr>
-        <w:rPr/>
-      </w:pPr>
-      <w:r>
-        <w:rPr/>
+      </w:pPr>
+      <w:r>
         <w:t>City scenarios</w:t>
       </w:r>
     </w:p>
     <w:p>
       <w:pPr>
-        <w:pStyle w:val="Normal"/>
         <w:numPr>
           <w:ilvl w:val="4"/>
           <w:numId w:val="2"/>
         </w:numPr>
-        <w:rPr/>
-      </w:pPr>
-      <w:r>
-        <w:rPr/>
+      </w:pPr>
+      <w:r>
         <w:t>Base indicators</w:t>
       </w:r>
     </w:p>
     <w:p>
       <w:pPr>
-        <w:pStyle w:val="Normal"/>
         <w:numPr>
           <w:ilvl w:val="5"/>
           <w:numId w:val="2"/>
         </w:numPr>
-        <w:rPr/>
-      </w:pPr>
-      <w:r>
-        <w:rPr/>
-        <w:t xml:space="preserve">Figure X displays the local significance (LS) and detour index (DI) values that we calculated for the area surrounding the Leve-Voigt-Park (LVP) in Leipzig (see figure description). </w:t>
-      </w:r>
-    </w:p>
-    <w:p>
-      <w:pPr>
-        <w:pStyle w:val="Normal"/>
+      </w:pPr>
+      <w:r>
+        <w:t>Figure X displays the local significance (LS) and detour index (DI) values that we calculated for the</w:t>
+      </w:r>
+      <w:r>
+        <w:t xml:space="preserve"> area surrounding the Leve-Voigt-Park (LVP) in Leipzig (see figure description). </w:t>
+      </w:r>
+    </w:p>
+    <w:p>
+      <w:pPr>
         <w:numPr>
           <w:ilvl w:val="5"/>
           <w:numId w:val="2"/>
         </w:numPr>
-        <w:rPr/>
-      </w:pPr>
-      <w:r>
-        <w:rPr/>
-        <w:t>High LS values can be found in close proximity to the LVP. Especially high LS values occur close to those park entries adjacent to streets that form axis connecting areas with high population to the LVP. The eastern part of the LVP is a good example of this, expressing high LS values at the edges that lead to the residential areas in the north- and south-east.</w:t>
-      </w:r>
-    </w:p>
-    <w:p>
-      <w:pPr>
-        <w:pStyle w:val="Normal"/>
+      </w:pPr>
+      <w:r>
+        <w:t xml:space="preserve">High LS values can be found in close proximity to the LVP. Especially high </w:t>
+      </w:r>
+      <w:r>
+        <w:lastRenderedPageBreak/>
+        <w:t>LS values occur close to those park entries adjacent to streets that form axis connecting areas wit</w:t>
+      </w:r>
+      <w:r>
+        <w:t>h high population to the LVP. The eastern part of the LVP is a good example of this, expressing high LS values at the edges that lead to the residential areas in the north- and south-east.</w:t>
+      </w:r>
+    </w:p>
+    <w:p>
+      <w:pPr>
         <w:numPr>
           <w:ilvl w:val="5"/>
           <w:numId w:val="2"/>
         </w:numPr>
-        <w:rPr/>
-      </w:pPr>
-      <w:r>
-        <w:rPr/>
-        <w:t xml:space="preserve">High DI values can be found at buildings that are located at streets which lead directly to a green space entry. Along those streets there are straight formations of buildings with high DI values as can be seen in the south of the LVP. In contrast, there occur clusters of low DI values in areas where larger detours have to be taken to reach a park entry. Such areas can be found in the north-east of the LVP. </w:t>
+      </w:pPr>
+      <w:r>
+        <w:t>High DI values can be found at buildings that are located at street</w:t>
+      </w:r>
+      <w:r>
+        <w:t>s which lead directly to a green space entry. Along those streets there are straight formations of buildings with high DI values as can be seen in the south of the LVP. In contrast, there occur clusters of low DI values in areas where larger detours have t</w:t>
+      </w:r>
+      <w:r>
+        <w:t xml:space="preserve">o be taken to reach a park entry. Such areas can be found in the north-east of the LVP. </w:t>
       </w:r>
       <w:r>
         <w:rPr>
-          <w:shd w:fill="FFFF00" w:val="clear"/>
+          <w:shd w:val="clear" w:color="auto" w:fill="FFFF00"/>
         </w:rPr>
-        <w:t>Low DI values also occur in close proximity to the LVP as an artifact of small network and Euclidean distances. In these cases, a minor difference can lead to a low DI value even though the overall traveling distance to the next green space entry in relatively small (DISCUSSION?).</w:t>
-      </w:r>
-    </w:p>
-    <w:p>
-      <w:pPr>
-        <w:pStyle w:val="Normal"/>
+        <w:t xml:space="preserve">Low DI values also occur in close proximity to the LVP as an artifact of small network and Euclidean distances. In these cases, a minor difference can lead to a low DI </w:t>
+      </w:r>
+      <w:r>
+        <w:rPr>
+          <w:shd w:val="clear" w:color="auto" w:fill="FFFF00"/>
+        </w:rPr>
+        <w:t>value even though the overall traveling distance to the next green space entry in relatively small (DISCUSSION?).</w:t>
+      </w:r>
+    </w:p>
+    <w:p>
+      <w:pPr>
         <w:numPr>
           <w:ilvl w:val="5"/>
           <w:numId w:val="2"/>
         </w:numPr>
-        <w:rPr/>
-      </w:pPr>
-      <w:r>
-        <w:rPr/>
+      </w:pPr>
+      <w:r>
         <w:t>Subtitles figure 1:</w:t>
       </w:r>
     </w:p>
     <w:p>
       <w:pPr>
-        <w:pStyle w:val="Normal"/>
         <w:numPr>
           <w:ilvl w:val="6"/>
           <w:numId w:val="2"/>
         </w:numPr>
-        <w:rPr/>
-      </w:pPr>
-      <w:r>
-        <w:rPr/>
-        <w:t>The network colors depict the cumulative Local Significance index (LS). A more orange color represents a larger LS value, representing i.) more people taking this path, ii.) the people taking this path are living in closer proximity to the green space, a</w:t>
-      </w:r>
-      <w:bookmarkStart w:id="0" w:name="_GoBack"/>
-      <w:bookmarkEnd w:id="0"/>
-      <w:r>
-        <w:rPr/>
-        <w:t xml:space="preserve">nd iii.) the path is leading to a green space with a larger area. </w:t>
-      </w:r>
-    </w:p>
-    <w:p>
-      <w:pPr>
-        <w:pStyle w:val="Normal"/>
+      </w:pPr>
+      <w:r>
+        <w:t xml:space="preserve">The network colors depict the cumulative Local Significance index (LS). A more orange color represents a larger LS value, </w:t>
+      </w:r>
+      <w:r>
+        <w:t xml:space="preserve">representing i.) more people taking this path, ii.) the people taking this path are living in closer proximity to the green space, and iii.) the path is leading to a green space with a larger area. </w:t>
+      </w:r>
+    </w:p>
+    <w:p>
+      <w:pPr>
         <w:numPr>
           <w:ilvl w:val="6"/>
           <w:numId w:val="2"/>
         </w:numPr>
-        <w:rPr/>
-      </w:pPr>
-      <w:r>
-        <w:rPr/>
-        <w:t>The building colors represent average Detour Index values (DI) calculated for all green spaces that can be reached in a network distance of 500 meters. The more blue the color of a building is, the closer to one the DI value, the more direct can its residents travel to the closest green spaces. The opposite is the case if the color tends towards orange.</w:t>
-      </w:r>
-    </w:p>
-    <w:p>
-      <w:pPr>
-        <w:pStyle w:val="Normal"/>
+      </w:pPr>
+      <w:r>
+        <w:t>The building colors represent average Detour Index values</w:t>
+      </w:r>
+      <w:r>
+        <w:t xml:space="preserve"> (DI) calculated for all green spaces that can be reached in a network distance of 500 meters. The </w:t>
+      </w:r>
+      <w:r>
+        <w:t>bluer</w:t>
+      </w:r>
+      <w:r>
+        <w:t xml:space="preserve"> the color of a building is, the closer to one the DI value, the more direct can its residents travel to the closest green spaces. The opposite is t</w:t>
+      </w:r>
+      <w:r>
+        <w:t>he case if the color tends towards orange.</w:t>
+      </w:r>
+    </w:p>
+    <w:p>
+      <w:pPr>
         <w:numPr>
           <w:ilvl w:val="4"/>
           <w:numId w:val="2"/>
         </w:numPr>
-        <w:rPr/>
-      </w:pPr>
-      <w:r>
-        <w:rPr/>
+      </w:pPr>
+      <w:r>
         <w:t>Scenario 1 – Unlimited access</w:t>
       </w:r>
     </w:p>
     <w:p>
       <w:pPr>
-        <w:pStyle w:val="Normal"/>
         <w:numPr>
           <w:ilvl w:val="5"/>
           <w:numId w:val="2"/>
         </w:numPr>
-        <w:rPr/>
-      </w:pPr>
-      <w:r>
-        <w:rPr/>
+      </w:pPr>
+      <w:r>
         <w:t>In this scenario we demonstrated how the LS and DI indicators would change if all barriers obstructing access to the Lene-Voigt-Park were to be removed.</w:t>
       </w:r>
     </w:p>
     <w:p>
       <w:pPr>
-        <w:pStyle w:val="Normal"/>
         <w:numPr>
           <w:ilvl w:val="5"/>
           <w:numId w:val="2"/>
         </w:numPr>
-        <w:rPr/>
-      </w:pPr>
-      <w:r>
-        <w:rPr/>
-        <w:t>We did so by assuming a park entry every 5 m on the network.</w:t>
-      </w:r>
-    </w:p>
-    <w:p>
-      <w:pPr>
-        <w:pStyle w:val="Normal"/>
+      </w:pPr>
+      <w:r>
+        <w:t>We did so by assuming a park e</w:t>
+      </w:r>
+      <w:r>
+        <w:t>ntry every 5 m on the network.</w:t>
+      </w:r>
+    </w:p>
+    <w:p>
+      <w:pPr>
         <w:numPr>
           <w:ilvl w:val="5"/>
           <w:numId w:val="2"/>
         </w:numPr>
-        <w:rPr/>
-      </w:pPr>
-      <w:r>
-        <w:rPr/>
+      </w:pPr>
+      <w:r>
         <w:t>surrounding Lene-Voigt-Park.</w:t>
       </w:r>
     </w:p>
     <w:p>
       <w:pPr>
-        <w:pStyle w:val="Normal"/>
         <w:numPr>
           <w:ilvl w:val="5"/>
           <w:numId w:val="2"/>
         </w:numPr>
-        <w:rPr/>
-      </w:pPr>
-      <w:r>
-        <w:rPr/>
-      </w:r>
-    </w:p>
-    <w:p>
-      <w:pPr>
-        <w:pStyle w:val="Normal"/>
+      </w:pPr>
+    </w:p>
+    <w:p>
+      <w:pPr>
         <w:numPr>
           <w:ilvl w:val="4"/>
           <w:numId w:val="2"/>
         </w:numPr>
-        <w:rPr/>
-      </w:pPr>
-      <w:r>
-        <w:rPr/>
+      </w:pPr>
+      <w:r>
         <w:t>Scenario 2 – Green space development</w:t>
       </w:r>
     </w:p>
     <w:p>
       <w:pPr>
-        <w:pStyle w:val="Normal"/>
         <w:numPr>
           <w:ilvl w:val="4"/>
           <w:numId w:val="2"/>
         </w:numPr>
-        <w:rPr/>
-      </w:pPr>
-      <w:r>
-        <w:rPr/>
+      </w:pPr>
+      <w:r>
         <w:t>Scenario 3 – Population increase</w:t>
       </w:r>
     </w:p>
     <w:p>
       <w:pPr>
-        <w:pStyle w:val="Normal"/>
         <w:numPr>
           <w:ilvl w:val="4"/>
           <w:numId w:val="2"/>
         </w:numPr>
-        <w:rPr/>
-      </w:pPr>
-      <w:r>
-        <w:rPr/>
+      </w:pPr>
+      <w:r>
         <w:t>Scenario 4 – Ensemble model</w:t>
       </w:r>
     </w:p>
     <w:p>
       <w:pPr>
-        <w:pStyle w:val="Normal"/>
         <w:numPr>
           <w:ilvl w:val="3"/>
           <w:numId w:val="2"/>
         </w:numPr>
-        <w:rPr/>
-      </w:pPr>
-      <w:r>
-        <w:rPr/>
+      </w:pPr>
+      <w:r>
         <w:t>City comparison</w:t>
       </w:r>
     </w:p>
     <w:p>
       <w:pPr>
-        <w:pStyle w:val="Normal"/>
         <w:numPr>
           <w:ilvl w:val="4"/>
           <w:numId w:val="2"/>
         </w:numPr>
-        <w:rPr/>
-      </w:pPr>
-      <w:r>
-        <w:rPr/>
+      </w:pPr>
+      <w:r>
         <w:t>Spatial clustering</w:t>
       </w:r>
     </w:p>
     <w:p>
       <w:pPr>
-        <w:pStyle w:val="Normal"/>
         <w:numPr>
           <w:ilvl w:val="4"/>
           <w:numId w:val="2"/>
         </w:numPr>
-        <w:rPr/>
-      </w:pPr>
-      <w:r>
-        <w:rPr/>
+      </w:pPr>
+      <w:r>
         <w:t>Statistical clustering</w:t>
       </w:r>
     </w:p>
     <w:p>
       <w:pPr>
-        <w:pStyle w:val="Normal"/>
-        <w:ind w:left="1800" w:hanging="0"/>
-        <w:rPr/>
-      </w:pPr>
-      <w:r>
-        <w:rPr/>
-      </w:r>
+        <w:ind w:left="1800"/>
+      </w:pPr>
     </w:p>
     <w:sectPr>
-      <w:type w:val="nextPage"/>
       <w:pgSz w:w="11906" w:h="16838"/>
-      <w:pgMar w:left="1417" w:right="1417" w:gutter="0" w:header="0" w:top="1417" w:footer="0" w:bottom="1134"/>
-      <w:pgNumType w:fmt="decimal"/>
-      <w:formProt w:val="false"/>
-      <w:textDirection w:val="lrTb"/>
-      <w:docGrid w:type="default" w:linePitch="360" w:charSpace="8192"/>
+      <w:pgMar w:top="1417" w:right="1417" w:bottom="1134" w:left="1417" w:header="0" w:footer="0" w:gutter="0"/>
+      <w:cols w:space="720"/>
+      <w:formProt w:val="0"/>
+      <w:docGrid w:linePitch="360" w:charSpace="8192"/>
     </w:sectPr>
   </w:body>
 </w:document>
 </file>
 
 <file path=word/numbering.xml><?xml version="1.0" encoding="utf-8"?>
-<w:numbering xmlns:w="http://schemas.openxmlformats.org/wordprocessingml/2006/main" xmlns:o="urn:schemas-microsoft-com:office:office" xmlns:r="http://schemas.openxmlformats.org/officeDocument/2006/relationships" xmlns:v="urn:schemas-microsoft-com:vml" xmlns:mc="http://schemas.openxmlformats.org/markup-compatibility/2006" xmlns:w14="http://schemas.microsoft.com/office/word/2010/wordml" mc:Ignorable="w14">
-  <w:abstractNum w:abstractNumId="1">
+<w:numbering xmlns:wpc="http://schemas.microsoft.com/office/word/2010/wordprocessingCanvas" xmlns:cx="http://schemas.microsoft.com/office/drawing/2014/chartex" xmlns:cx1="http://schemas.microsoft.com/office/drawing/2015/9/8/chartex" xmlns:cx2="http://schemas.microsoft.com/office/drawing/2015/10/21/chartex" xmlns:cx3="http://schemas.microsoft.com/office/drawing/2016/5/9/chartex" xmlns:cx4="http://schemas.microsoft.com/office/drawing/2016/5/10/chartex" xmlns:cx5="http://schemas.microsoft.com/office/drawing/2016/5/11/chartex" xmlns:cx6="http://schemas.microsoft.com/office/drawing/2016/5/12/chartex" xmlns:cx7="http://schemas.microsoft.com/office/drawing/2016/5/13/chartex" xmlns:cx8="http://schemas.microsoft.com/office/drawing/2016/5/14/chartex" xmlns:mc="http://schemas.openxmlformats.org/markup-compatibility/2006" xmlns:aink="http://schemas.microsoft.com/office/drawing/2016/ink" xmlns:am3d="http://schemas.microsoft.com/office/drawing/2017/model3d" xmlns:o="urn:schemas-microsoft-com:office:office" xmlns:r="http://schemas.openxmlformats.org/officeDocument/2006/relationships" xmlns:m="http://schemas.openxmlformats.org/officeDocument/2006/math" xmlns:v="urn:schemas-microsoft-com:vml" xmlns:wp14="http://schemas.microsoft.com/office/word/2010/wordprocessingDrawing" xmlns:wp="http://schemas.openxmlformats.org/drawingml/2006/wordprocessingDrawing" xmlns:w10="urn:schemas-microsoft-com:office:word" xmlns:w="http://schemas.openxmlformats.org/wordprocessingml/2006/main" xmlns:w14="http://schemas.microsoft.com/office/word/2010/wordml" xmlns:w15="http://schemas.microsoft.com/office/word/2012/wordml" xmlns:w16cid="http://schemas.microsoft.com/office/word/2016/wordml/cid" xmlns:w16se="http://schemas.microsoft.com/office/word/2015/wordml/symex" xmlns:wpg="http://schemas.microsoft.com/office/word/2010/wordprocessingGroup" xmlns:wpi="http://schemas.microsoft.com/office/word/2010/wordprocessingInk" xmlns:wne="http://schemas.microsoft.com/office/word/2006/wordml" xmlns:wps="http://schemas.microsoft.com/office/word/2010/wordprocessingShape" mc:Ignorable="w14 w15 w16se w16cid wp14">
+  <w:abstractNum w:abstractNumId="0" w15:restartNumberingAfterBreak="0">
+    <w:nsid w:val="44AE1121"/>
+    <w:multiLevelType w:val="multilevel"/>
+    <w:tmpl w:val="BDA27016"/>
+    <w:lvl w:ilvl="0">
+      <w:numFmt w:val="bullet"/>
+      <w:lvlText w:val=""/>
+      <w:lvlJc w:val="left"/>
+      <w:pPr>
+        <w:tabs>
+          <w:tab w:val="num" w:pos="0"/>
+        </w:tabs>
+        <w:ind w:left="720" w:hanging="360"/>
+      </w:pPr>
+      <w:rPr>
+        <w:rFonts w:ascii="Symbol" w:hAnsi="Symbol" w:cs="Symbol" w:hint="default"/>
+      </w:rPr>
+    </w:lvl>
+    <w:lvl w:ilvl="1">
+      <w:numFmt w:val="bullet"/>
+      <w:lvlText w:val="◦"/>
+      <w:lvlJc w:val="left"/>
+      <w:pPr>
+        <w:tabs>
+          <w:tab w:val="num" w:pos="0"/>
+        </w:tabs>
+        <w:ind w:left="1080" w:hanging="360"/>
+      </w:pPr>
+      <w:rPr>
+        <w:rFonts w:ascii="OpenSymbol" w:hAnsi="OpenSymbol" w:cs="OpenSymbol" w:hint="default"/>
+      </w:rPr>
+    </w:lvl>
+    <w:lvl w:ilvl="2">
+      <w:numFmt w:val="bullet"/>
+      <w:lvlText w:val="▪"/>
+      <w:lvlJc w:val="left"/>
+      <w:pPr>
+        <w:tabs>
+          <w:tab w:val="num" w:pos="0"/>
+        </w:tabs>
+        <w:ind w:left="1440" w:hanging="360"/>
+      </w:pPr>
+      <w:rPr>
+        <w:rFonts w:ascii="OpenSymbol" w:hAnsi="OpenSymbol" w:cs="OpenSymbol" w:hint="default"/>
+      </w:rPr>
+    </w:lvl>
+    <w:lvl w:ilvl="3">
+      <w:numFmt w:val="bullet"/>
+      <w:lvlText w:val=""/>
+      <w:lvlJc w:val="left"/>
+      <w:pPr>
+        <w:tabs>
+          <w:tab w:val="num" w:pos="0"/>
+        </w:tabs>
+        <w:ind w:left="1800" w:hanging="360"/>
+      </w:pPr>
+      <w:rPr>
+        <w:rFonts w:ascii="Symbol" w:hAnsi="Symbol" w:cs="Symbol" w:hint="default"/>
+      </w:rPr>
+    </w:lvl>
+    <w:lvl w:ilvl="4">
+      <w:numFmt w:val="bullet"/>
+      <w:lvlText w:val="◦"/>
+      <w:lvlJc w:val="left"/>
+      <w:pPr>
+        <w:tabs>
+          <w:tab w:val="num" w:pos="0"/>
+        </w:tabs>
+        <w:ind w:left="2160" w:hanging="360"/>
+      </w:pPr>
+      <w:rPr>
+        <w:rFonts w:ascii="OpenSymbol" w:hAnsi="OpenSymbol" w:cs="OpenSymbol" w:hint="default"/>
+      </w:rPr>
+    </w:lvl>
+    <w:lvl w:ilvl="5">
+      <w:numFmt w:val="bullet"/>
+      <w:lvlText w:val="▪"/>
+      <w:lvlJc w:val="left"/>
+      <w:pPr>
+        <w:tabs>
+          <w:tab w:val="num" w:pos="0"/>
+        </w:tabs>
+        <w:ind w:left="2520" w:hanging="360"/>
+      </w:pPr>
+      <w:rPr>
+        <w:rFonts w:ascii="OpenSymbol" w:hAnsi="OpenSymbol" w:cs="OpenSymbol" w:hint="default"/>
+      </w:rPr>
+    </w:lvl>
+    <w:lvl w:ilvl="6">
+      <w:numFmt w:val="bullet"/>
+      <w:lvlText w:val=""/>
+      <w:lvlJc w:val="left"/>
+      <w:pPr>
+        <w:tabs>
+          <w:tab w:val="num" w:pos="0"/>
+        </w:tabs>
+        <w:ind w:left="2880" w:hanging="360"/>
+      </w:pPr>
+      <w:rPr>
+        <w:rFonts w:ascii="Symbol" w:hAnsi="Symbol" w:cs="Symbol" w:hint="default"/>
+      </w:rPr>
+    </w:lvl>
+    <w:lvl w:ilvl="7">
+      <w:numFmt w:val="bullet"/>
+      <w:lvlText w:val="◦"/>
+      <w:lvlJc w:val="left"/>
+      <w:pPr>
+        <w:tabs>
+          <w:tab w:val="num" w:pos="0"/>
+        </w:tabs>
+        <w:ind w:left="3240" w:hanging="360"/>
+      </w:pPr>
+      <w:rPr>
+        <w:rFonts w:ascii="OpenSymbol" w:hAnsi="OpenSymbol" w:cs="OpenSymbol" w:hint="default"/>
+      </w:rPr>
+    </w:lvl>
+    <w:lvl w:ilvl="8">
+      <w:numFmt w:val="bullet"/>
+      <w:lvlText w:val="▪"/>
+      <w:lvlJc w:val="left"/>
+      <w:pPr>
+        <w:tabs>
+          <w:tab w:val="num" w:pos="0"/>
+        </w:tabs>
+        <w:ind w:left="3600" w:hanging="360"/>
+      </w:pPr>
+      <w:rPr>
+        <w:rFonts w:ascii="OpenSymbol" w:hAnsi="OpenSymbol" w:cs="OpenSymbol" w:hint="default"/>
+      </w:rPr>
+    </w:lvl>
+  </w:abstractNum>
+  <w:abstractNum w:abstractNumId="1" w15:restartNumberingAfterBreak="0">
+    <w:nsid w:val="622C08EA"/>
+    <w:multiLevelType w:val="multilevel"/>
+    <w:tmpl w:val="34B0A410"/>
     <w:lvl w:ilvl="0">
       <w:start w:val="1"/>
-      <w:pStyle w:val="Berschrift1"/>
       <w:numFmt w:val="none"/>
+      <w:pStyle w:val="Heading1"/>
       <w:suff w:val="nothing"/>
       <w:lvlText w:val=""/>
       <w:lvlJc w:val="left"/>
@@ -523,13 +672,13 @@
         <w:tabs>
           <w:tab w:val="num" w:pos="0"/>
         </w:tabs>
-        <w:ind w:left="0" w:hanging="0"/>
+        <w:ind w:left="0" w:firstLine="0"/>
       </w:pPr>
     </w:lvl>
     <w:lvl w:ilvl="1">
       <w:start w:val="1"/>
-      <w:pStyle w:val="Berschrift2"/>
       <w:numFmt w:val="none"/>
+      <w:pStyle w:val="Heading2"/>
       <w:suff w:val="nothing"/>
       <w:lvlText w:val=""/>
       <w:lvlJc w:val="left"/>
@@ -537,7 +686,7 @@
         <w:tabs>
           <w:tab w:val="num" w:pos="0"/>
         </w:tabs>
-        <w:ind w:left="0" w:hanging="0"/>
+        <w:ind w:left="0" w:firstLine="0"/>
       </w:pPr>
     </w:lvl>
     <w:lvl w:ilvl="2">
@@ -550,7 +699,7 @@
         <w:tabs>
           <w:tab w:val="num" w:pos="0"/>
         </w:tabs>
-        <w:ind w:left="0" w:hanging="0"/>
+        <w:ind w:left="0" w:firstLine="0"/>
       </w:pPr>
     </w:lvl>
     <w:lvl w:ilvl="3">
@@ -563,7 +712,7 @@
         <w:tabs>
           <w:tab w:val="num" w:pos="0"/>
         </w:tabs>
-        <w:ind w:left="0" w:hanging="0"/>
+        <w:ind w:left="0" w:firstLine="0"/>
       </w:pPr>
     </w:lvl>
     <w:lvl w:ilvl="4">
@@ -576,7 +725,7 @@
         <w:tabs>
           <w:tab w:val="num" w:pos="0"/>
         </w:tabs>
-        <w:ind w:left="0" w:hanging="0"/>
+        <w:ind w:left="0" w:firstLine="0"/>
       </w:pPr>
     </w:lvl>
     <w:lvl w:ilvl="5">
@@ -589,7 +738,7 @@
         <w:tabs>
           <w:tab w:val="num" w:pos="0"/>
         </w:tabs>
-        <w:ind w:left="0" w:hanging="0"/>
+        <w:ind w:left="0" w:firstLine="0"/>
       </w:pPr>
     </w:lvl>
     <w:lvl w:ilvl="6">
@@ -602,7 +751,7 @@
         <w:tabs>
           <w:tab w:val="num" w:pos="0"/>
         </w:tabs>
-        <w:ind w:left="0" w:hanging="0"/>
+        <w:ind w:left="0" w:firstLine="0"/>
       </w:pPr>
     </w:lvl>
     <w:lvl w:ilvl="7">
@@ -615,7 +764,7 @@
         <w:tabs>
           <w:tab w:val="num" w:pos="0"/>
         </w:tabs>
-        <w:ind w:left="0" w:hanging="0"/>
+        <w:ind w:left="0" w:firstLine="0"/>
       </w:pPr>
     </w:lvl>
     <w:lvl w:ilvl="8">
@@ -628,161 +777,25 @@
         <w:tabs>
           <w:tab w:val="num" w:pos="0"/>
         </w:tabs>
-        <w:ind w:left="0" w:hanging="0"/>
-      </w:pPr>
-    </w:lvl>
-  </w:abstractNum>
-  <w:abstractNum w:abstractNumId="2">
-    <w:lvl w:ilvl="0">
-      <w:numFmt w:val="bullet"/>
-      <w:lvlText w:val=""/>
-      <w:lvlJc w:val="left"/>
-      <w:pPr>
-        <w:tabs>
-          <w:tab w:val="num" w:pos="0"/>
-        </w:tabs>
-        <w:ind w:left="720" w:hanging="360"/>
-      </w:pPr>
-      <w:rPr>
-        <w:rFonts w:ascii="Symbol" w:hAnsi="Symbol" w:cs="Symbol" w:hint="default"/>
-      </w:rPr>
-    </w:lvl>
-    <w:lvl w:ilvl="1">
-      <w:start w:val="0"/>
-      <w:numFmt w:val="bullet"/>
-      <w:lvlText w:val="◦"/>
-      <w:lvlJc w:val="left"/>
-      <w:pPr>
-        <w:tabs>
-          <w:tab w:val="num" w:pos="0"/>
-        </w:tabs>
-        <w:ind w:left="1080" w:hanging="360"/>
-      </w:pPr>
-      <w:rPr>
-        <w:rFonts w:ascii="OpenSymbol" w:hAnsi="OpenSymbol" w:cs="OpenSymbol" w:hint="default"/>
-      </w:rPr>
-    </w:lvl>
-    <w:lvl w:ilvl="2">
-      <w:start w:val="0"/>
-      <w:numFmt w:val="bullet"/>
-      <w:lvlText w:val="▪"/>
-      <w:lvlJc w:val="left"/>
-      <w:pPr>
-        <w:tabs>
-          <w:tab w:val="num" w:pos="0"/>
-        </w:tabs>
-        <w:ind w:left="1440" w:hanging="360"/>
-      </w:pPr>
-      <w:rPr>
-        <w:rFonts w:ascii="OpenSymbol" w:hAnsi="OpenSymbol" w:cs="OpenSymbol" w:hint="default"/>
-      </w:rPr>
-    </w:lvl>
-    <w:lvl w:ilvl="3">
-      <w:start w:val="0"/>
-      <w:numFmt w:val="bullet"/>
-      <w:lvlText w:val=""/>
-      <w:lvlJc w:val="left"/>
-      <w:pPr>
-        <w:tabs>
-          <w:tab w:val="num" w:pos="0"/>
-        </w:tabs>
-        <w:ind w:left="1800" w:hanging="360"/>
-      </w:pPr>
-      <w:rPr>
-        <w:rFonts w:ascii="Symbol" w:hAnsi="Symbol" w:cs="Symbol" w:hint="default"/>
-      </w:rPr>
-    </w:lvl>
-    <w:lvl w:ilvl="4">
-      <w:start w:val="0"/>
-      <w:numFmt w:val="bullet"/>
-      <w:lvlText w:val="◦"/>
-      <w:lvlJc w:val="left"/>
-      <w:pPr>
-        <w:tabs>
-          <w:tab w:val="num" w:pos="0"/>
-        </w:tabs>
-        <w:ind w:left="2160" w:hanging="360"/>
-      </w:pPr>
-      <w:rPr>
-        <w:rFonts w:ascii="OpenSymbol" w:hAnsi="OpenSymbol" w:cs="OpenSymbol" w:hint="default"/>
-      </w:rPr>
-    </w:lvl>
-    <w:lvl w:ilvl="5">
-      <w:start w:val="0"/>
-      <w:numFmt w:val="bullet"/>
-      <w:lvlText w:val="▪"/>
-      <w:lvlJc w:val="left"/>
-      <w:pPr>
-        <w:tabs>
-          <w:tab w:val="num" w:pos="0"/>
-        </w:tabs>
-        <w:ind w:left="2520" w:hanging="360"/>
-      </w:pPr>
-      <w:rPr>
-        <w:rFonts w:ascii="OpenSymbol" w:hAnsi="OpenSymbol" w:cs="OpenSymbol" w:hint="default"/>
-      </w:rPr>
-    </w:lvl>
-    <w:lvl w:ilvl="6">
-      <w:start w:val="0"/>
-      <w:numFmt w:val="bullet"/>
-      <w:lvlText w:val=""/>
-      <w:lvlJc w:val="left"/>
-      <w:pPr>
-        <w:tabs>
-          <w:tab w:val="num" w:pos="0"/>
-        </w:tabs>
-        <w:ind w:left="2880" w:hanging="360"/>
-      </w:pPr>
-      <w:rPr>
-        <w:rFonts w:ascii="Symbol" w:hAnsi="Symbol" w:cs="Symbol" w:hint="default"/>
-      </w:rPr>
-    </w:lvl>
-    <w:lvl w:ilvl="7">
-      <w:start w:val="0"/>
-      <w:numFmt w:val="bullet"/>
-      <w:lvlText w:val="◦"/>
-      <w:lvlJc w:val="left"/>
-      <w:pPr>
-        <w:tabs>
-          <w:tab w:val="num" w:pos="0"/>
-        </w:tabs>
-        <w:ind w:left="3240" w:hanging="360"/>
-      </w:pPr>
-      <w:rPr>
-        <w:rFonts w:ascii="OpenSymbol" w:hAnsi="OpenSymbol" w:cs="OpenSymbol" w:hint="default"/>
-      </w:rPr>
-    </w:lvl>
-    <w:lvl w:ilvl="8">
-      <w:start w:val="0"/>
-      <w:numFmt w:val="bullet"/>
-      <w:lvlText w:val="▪"/>
-      <w:lvlJc w:val="left"/>
-      <w:pPr>
-        <w:tabs>
-          <w:tab w:val="num" w:pos="0"/>
-        </w:tabs>
-        <w:ind w:left="3600" w:hanging="360"/>
-      </w:pPr>
-      <w:rPr>
-        <w:rFonts w:ascii="OpenSymbol" w:hAnsi="OpenSymbol" w:cs="OpenSymbol" w:hint="default"/>
-      </w:rPr>
+        <w:ind w:left="0" w:firstLine="0"/>
+      </w:pPr>
     </w:lvl>
   </w:abstractNum>
   <w:num w:numId="1">
     <w:abstractNumId w:val="1"/>
   </w:num>
   <w:num w:numId="2">
-    <w:abstractNumId w:val="2"/>
+    <w:abstractNumId w:val="0"/>
   </w:num>
 </w:numbering>
 </file>
 
 <file path=word/styles.xml><?xml version="1.0" encoding="utf-8"?>
-<w:styles xmlns:w="http://schemas.openxmlformats.org/wordprocessingml/2006/main" xmlns:w14="http://schemas.microsoft.com/office/word/2010/wordml" xmlns:mc="http://schemas.openxmlformats.org/markup-compatibility/2006" mc:Ignorable="w14">
+<w:styles xmlns:mc="http://schemas.openxmlformats.org/markup-compatibility/2006" xmlns:r="http://schemas.openxmlformats.org/officeDocument/2006/relationships" xmlns:w="http://schemas.openxmlformats.org/wordprocessingml/2006/main" xmlns:w14="http://schemas.microsoft.com/office/word/2010/wordml" xmlns:w15="http://schemas.microsoft.com/office/word/2012/wordml" xmlns:w16cid="http://schemas.microsoft.com/office/word/2016/wordml/cid" xmlns:w16se="http://schemas.microsoft.com/office/word/2015/wordml/symex" mc:Ignorable="w14 w15 w16se w16cid">
   <w:docDefaults>
     <w:rPrDefault>
       <w:rPr>
-        <w:rFonts w:ascii="Calibri" w:hAnsi="Calibri" w:eastAsia="Calibri" w:cs="Arial" w:asciiTheme="minorHAnsi" w:cstheme="minorBidi" w:eastAsiaTheme="minorHAnsi" w:hAnsiTheme="minorHAnsi"/>
+        <w:rFonts w:asciiTheme="minorHAnsi" w:eastAsiaTheme="minorHAnsi" w:hAnsiTheme="minorHAnsi" w:cstheme="minorBidi"/>
         <w:sz w:val="22"/>
         <w:szCs w:val="22"/>
         <w:lang w:val="en-US" w:eastAsia="en-US" w:bidi="ar-SA"/>
@@ -790,21 +803,21 @@
     </w:rPrDefault>
     <w:pPrDefault>
       <w:pPr>
-        <w:suppressAutoHyphens w:val="true"/>
+        <w:suppressAutoHyphens/>
       </w:pPr>
     </w:pPrDefault>
   </w:docDefaults>
   <w:latentStyles w:defLockedState="0" w:defUIPriority="99" w:defSemiHidden="0" w:defUnhideWhenUsed="0" w:defQFormat="0" w:count="375">
     <w:lsdException w:name="Normal" w:uiPriority="0" w:qFormat="1"/>
     <w:lsdException w:name="heading 1" w:uiPriority="9" w:qFormat="1"/>
-    <w:lsdException w:name="heading 2" w:uiPriority="9" w:semiHidden="1" w:unhideWhenUsed="1" w:qFormat="1"/>
-    <w:lsdException w:name="heading 3" w:uiPriority="9" w:semiHidden="1" w:unhideWhenUsed="1" w:qFormat="1"/>
-    <w:lsdException w:name="heading 4" w:uiPriority="9" w:semiHidden="1" w:unhideWhenUsed="1" w:qFormat="1"/>
-    <w:lsdException w:name="heading 5" w:uiPriority="9" w:semiHidden="1" w:unhideWhenUsed="1" w:qFormat="1"/>
-    <w:lsdException w:name="heading 6" w:uiPriority="9" w:semiHidden="1" w:unhideWhenUsed="1" w:qFormat="1"/>
-    <w:lsdException w:name="heading 7" w:uiPriority="9" w:semiHidden="1" w:unhideWhenUsed="1" w:qFormat="1"/>
-    <w:lsdException w:name="heading 8" w:uiPriority="9" w:semiHidden="1" w:unhideWhenUsed="1" w:qFormat="1"/>
-    <w:lsdException w:name="heading 9" w:uiPriority="9" w:semiHidden="1" w:unhideWhenUsed="1" w:qFormat="1"/>
+    <w:lsdException w:name="heading 2" w:semiHidden="1" w:uiPriority="9" w:unhideWhenUsed="1" w:qFormat="1"/>
+    <w:lsdException w:name="heading 3" w:semiHidden="1" w:uiPriority="9" w:unhideWhenUsed="1" w:qFormat="1"/>
+    <w:lsdException w:name="heading 4" w:semiHidden="1" w:uiPriority="9" w:unhideWhenUsed="1" w:qFormat="1"/>
+    <w:lsdException w:name="heading 5" w:semiHidden="1" w:uiPriority="9" w:unhideWhenUsed="1" w:qFormat="1"/>
+    <w:lsdException w:name="heading 6" w:semiHidden="1" w:uiPriority="9" w:unhideWhenUsed="1" w:qFormat="1"/>
+    <w:lsdException w:name="heading 7" w:semiHidden="1" w:uiPriority="9" w:unhideWhenUsed="1" w:qFormat="1"/>
+    <w:lsdException w:name="heading 8" w:semiHidden="1" w:uiPriority="9" w:unhideWhenUsed="1" w:qFormat="1"/>
+    <w:lsdException w:name="heading 9" w:semiHidden="1" w:uiPriority="9" w:unhideWhenUsed="1" w:qFormat="1"/>
     <w:lsdException w:name="index 1" w:semiHidden="1" w:unhideWhenUsed="1"/>
     <w:lsdException w:name="index 2" w:semiHidden="1" w:unhideWhenUsed="1"/>
     <w:lsdException w:name="index 3" w:semiHidden="1" w:unhideWhenUsed="1"/>
@@ -814,22 +827,22 @@
     <w:lsdException w:name="index 7" w:semiHidden="1" w:unhideWhenUsed="1"/>
     <w:lsdException w:name="index 8" w:semiHidden="1" w:unhideWhenUsed="1"/>
     <w:lsdException w:name="index 9" w:semiHidden="1" w:unhideWhenUsed="1"/>
-    <w:lsdException w:name="toc 1" w:uiPriority="39" w:semiHidden="1" w:unhideWhenUsed="1"/>
-    <w:lsdException w:name="toc 2" w:uiPriority="39" w:semiHidden="1" w:unhideWhenUsed="1"/>
-    <w:lsdException w:name="toc 3" w:uiPriority="39" w:semiHidden="1" w:unhideWhenUsed="1"/>
-    <w:lsdException w:name="toc 4" w:uiPriority="39" w:semiHidden="1" w:unhideWhenUsed="1"/>
-    <w:lsdException w:name="toc 5" w:uiPriority="39" w:semiHidden="1" w:unhideWhenUsed="1"/>
-    <w:lsdException w:name="toc 6" w:uiPriority="39" w:semiHidden="1" w:unhideWhenUsed="1"/>
-    <w:lsdException w:name="toc 7" w:uiPriority="39" w:semiHidden="1" w:unhideWhenUsed="1"/>
-    <w:lsdException w:name="toc 8" w:uiPriority="39" w:semiHidden="1" w:unhideWhenUsed="1"/>
-    <w:lsdException w:name="toc 9" w:uiPriority="39" w:semiHidden="1" w:unhideWhenUsed="1"/>
+    <w:lsdException w:name="toc 1" w:semiHidden="1" w:uiPriority="39" w:unhideWhenUsed="1"/>
+    <w:lsdException w:name="toc 2" w:semiHidden="1" w:uiPriority="39" w:unhideWhenUsed="1"/>
+    <w:lsdException w:name="toc 3" w:semiHidden="1" w:uiPriority="39" w:unhideWhenUsed="1"/>
+    <w:lsdException w:name="toc 4" w:semiHidden="1" w:uiPriority="39" w:unhideWhenUsed="1"/>
+    <w:lsdException w:name="toc 5" w:semiHidden="1" w:uiPriority="39" w:unhideWhenUsed="1"/>
+    <w:lsdException w:name="toc 6" w:semiHidden="1" w:uiPriority="39" w:unhideWhenUsed="1"/>
+    <w:lsdException w:name="toc 7" w:semiHidden="1" w:uiPriority="39" w:unhideWhenUsed="1"/>
+    <w:lsdException w:name="toc 8" w:semiHidden="1" w:uiPriority="39" w:unhideWhenUsed="1"/>
+    <w:lsdException w:name="toc 9" w:semiHidden="1" w:uiPriority="39" w:unhideWhenUsed="1"/>
     <w:lsdException w:name="Normal Indent" w:semiHidden="1" w:unhideWhenUsed="1"/>
     <w:lsdException w:name="footnote text" w:semiHidden="1" w:unhideWhenUsed="1"/>
     <w:lsdException w:name="annotation text" w:semiHidden="1" w:unhideWhenUsed="1"/>
     <w:lsdException w:name="header" w:semiHidden="1" w:unhideWhenUsed="1"/>
     <w:lsdException w:name="footer" w:semiHidden="1" w:unhideWhenUsed="1"/>
     <w:lsdException w:name="index heading" w:semiHidden="1" w:unhideWhenUsed="1"/>
-    <w:lsdException w:name="caption" w:uiPriority="35" w:semiHidden="1" w:unhideWhenUsed="1" w:qFormat="1"/>
+    <w:lsdException w:name="caption" w:semiHidden="1" w:uiPriority="35" w:unhideWhenUsed="1" w:qFormat="1"/>
     <w:lsdException w:name="table of figures" w:semiHidden="1" w:unhideWhenUsed="1"/>
     <w:lsdException w:name="envelope address" w:semiHidden="1" w:unhideWhenUsed="1"/>
     <w:lsdException w:name="envelope return" w:semiHidden="1" w:unhideWhenUsed="1"/>
@@ -860,7 +873,7 @@
     <w:lsdException w:name="Title" w:uiPriority="10" w:qFormat="1"/>
     <w:lsdException w:name="Closing" w:semiHidden="1" w:unhideWhenUsed="1"/>
     <w:lsdException w:name="Signature" w:semiHidden="1" w:unhideWhenUsed="1"/>
-    <w:lsdException w:name="Default Paragraph Font" w:uiPriority="1" w:semiHidden="1" w:unhideWhenUsed="1"/>
+    <w:lsdException w:name="Default Paragraph Font" w:semiHidden="1" w:uiPriority="1" w:unhideWhenUsed="1"/>
     <w:lsdException w:name="Body Text" w:semiHidden="1" w:unhideWhenUsed="1"/>
     <w:lsdException w:name="Body Text Indent" w:semiHidden="1" w:unhideWhenUsed="1"/>
     <w:lsdException w:name="List Continue" w:semiHidden="1" w:unhideWhenUsed="1"/>
@@ -1060,8 +1073,8 @@
     <w:lsdException w:name="Subtle Reference" w:uiPriority="31" w:qFormat="1"/>
     <w:lsdException w:name="Intense Reference" w:uiPriority="32" w:qFormat="1"/>
     <w:lsdException w:name="Book Title" w:uiPriority="33" w:qFormat="1"/>
-    <w:lsdException w:name="Bibliography" w:uiPriority="37" w:semiHidden="1" w:unhideWhenUsed="1"/>
-    <w:lsdException w:name="TOC Heading" w:uiPriority="39" w:semiHidden="1" w:unhideWhenUsed="1" w:qFormat="1"/>
+    <w:lsdException w:name="Bibliography" w:semiHidden="1" w:uiPriority="37" w:unhideWhenUsed="1"/>
+    <w:lsdException w:name="TOC Heading" w:semiHidden="1" w:uiPriority="39" w:unhideWhenUsed="1" w:qFormat="1"/>
     <w:lsdException w:name="Plain Table 1" w:uiPriority="41"/>
     <w:lsdException w:name="Plain Table 2" w:uiPriority="42"/>
     <w:lsdException w:name="Plain Table 3" w:uiPriority="43"/>
@@ -1171,35 +1184,28 @@
     <w:lsdException w:name="Hashtag" w:semiHidden="1" w:unhideWhenUsed="1"/>
     <w:lsdException w:name="Unresolved Mention" w:semiHidden="1" w:unhideWhenUsed="1"/>
   </w:latentStyles>
-  <w:style w:type="paragraph" w:styleId="Normal" w:default="1">
+  <w:style w:type="paragraph" w:default="1" w:styleId="Normal">
     <w:name w:val="Normal"/>
     <w:qFormat/>
-    <w:rsid w:val="000929db"/>
+    <w:rsid w:val="000929DB"/>
     <w:pPr>
-      <w:widowControl w:val="false"/>
-      <w:suppressAutoHyphens w:val="true"/>
-      <w:bidi w:val="0"/>
-      <w:spacing w:before="0" w:after="0"/>
-      <w:jc w:val="left"/>
+      <w:widowControl w:val="0"/>
       <w:textAlignment w:val="baseline"/>
     </w:pPr>
     <w:rPr>
-      <w:rFonts w:eastAsia="NSimSun" w:ascii="Calibri" w:hAnsi="Calibri" w:cs="Arial" w:asciiTheme="minorHAnsi" w:cstheme="minorBidi" w:hAnsiTheme="minorHAnsi"/>
-      <w:color w:val="auto"/>
+      <w:rFonts w:eastAsia="NSimSun"/>
       <w:kern w:val="2"/>
-      <w:sz w:val="22"/>
       <w:szCs w:val="24"/>
-      <w:lang w:eastAsia="zh-CN" w:bidi="hi-IN" w:val="en-US"/>
+      <w:lang w:eastAsia="zh-CN" w:bidi="hi-IN"/>
     </w:rPr>
   </w:style>
-  <w:style w:type="paragraph" w:styleId="Berschrift1">
-    <w:name w:val="Heading 1"/>
-    <w:basedOn w:val="Berschrift"/>
-    <w:next w:val="Textkrper"/>
+  <w:style w:type="paragraph" w:styleId="Heading1">
+    <w:name w:val="heading 1"/>
+    <w:basedOn w:val="berschrift"/>
+    <w:next w:val="BodyText"/>
     <w:qFormat/>
     <w:pPr>
       <w:numPr>
-        <w:ilvl w:val="0"/>
         <w:numId w:val="1"/>
       </w:numPr>
       <w:outlineLvl w:val="0"/>
@@ -1211,17 +1217,17 @@
       <w:szCs w:val="36"/>
     </w:rPr>
   </w:style>
-  <w:style w:type="paragraph" w:styleId="Berschrift2">
-    <w:name w:val="Heading 2"/>
-    <w:basedOn w:val="Berschrift"/>
-    <w:next w:val="Textkrper"/>
+  <w:style w:type="paragraph" w:styleId="Heading2">
+    <w:name w:val="heading 2"/>
+    <w:basedOn w:val="berschrift"/>
+    <w:next w:val="BodyText"/>
     <w:qFormat/>
     <w:pPr>
       <w:numPr>
         <w:ilvl w:val="1"/>
         <w:numId w:val="1"/>
       </w:numPr>
-      <w:spacing w:before="200" w:after="120"/>
+      <w:spacing w:before="200"/>
       <w:outlineLvl w:val="1"/>
     </w:pPr>
     <w:rPr>
@@ -1231,68 +1237,58 @@
       <w:szCs w:val="32"/>
     </w:rPr>
   </w:style>
-  <w:style w:type="character" w:styleId="DefaultParagraphFont" w:default="1">
+  <w:style w:type="character" w:default="1" w:styleId="DefaultParagraphFont">
     <w:name w:val="Default Paragraph Font"/>
     <w:uiPriority w:val="1"/>
     <w:semiHidden/>
     <w:unhideWhenUsed/>
-    <w:qFormat/>
-    <w:rPr/>
   </w:style>
-  <w:style w:type="paragraph" w:styleId="Berschrift" w:customStyle="1">
+  <w:style w:type="table" w:default="1" w:styleId="TableNormal">
+    <w:name w:val="Normal Table"/>
+    <w:uiPriority w:val="99"/>
+    <w:semiHidden/>
+    <w:unhideWhenUsed/>
+    <w:tblPr>
+      <w:tblInd w:w="0" w:type="dxa"/>
+      <w:tblCellMar>
+        <w:top w:w="0" w:type="dxa"/>
+        <w:left w:w="108" w:type="dxa"/>
+        <w:bottom w:w="0" w:type="dxa"/>
+        <w:right w:w="108" w:type="dxa"/>
+      </w:tblCellMar>
+    </w:tblPr>
+  </w:style>
+  <w:style w:type="numbering" w:default="1" w:styleId="NoList">
+    <w:name w:val="No List"/>
+    <w:uiPriority w:val="99"/>
+    <w:semiHidden/>
+    <w:unhideWhenUsed/>
+  </w:style>
+  <w:style w:type="paragraph" w:customStyle="1" w:styleId="berschrift">
     <w:name w:val="Überschrift"/>
     <w:basedOn w:val="Normal"/>
-    <w:next w:val="Textkrper"/>
+    <w:next w:val="BodyText"/>
     <w:qFormat/>
     <w:pPr>
-      <w:keepNext w:val="true"/>
+      <w:keepNext/>
       <w:spacing w:before="240" w:after="120"/>
     </w:pPr>
     <w:rPr>
-      <w:rFonts w:ascii="Liberation Sans" w:hAnsi="Liberation Sans" w:eastAsia="Microsoft YaHei" w:cs="Arial"/>
+      <w:rFonts w:ascii="Liberation Sans" w:eastAsia="Microsoft YaHei" w:hAnsi="Liberation Sans" w:cs="Arial"/>
       <w:sz w:val="28"/>
       <w:szCs w:val="28"/>
     </w:rPr>
   </w:style>
-  <w:style w:type="paragraph" w:styleId="Textkrper">
+  <w:style w:type="paragraph" w:styleId="BodyText">
     <w:name w:val="Body Text"/>
     <w:basedOn w:val="Normal"/>
     <w:pPr>
-      <w:spacing w:lineRule="auto" w:line="276" w:before="0" w:after="140"/>
+      <w:spacing w:after="140" w:line="276" w:lineRule="auto"/>
     </w:pPr>
-    <w:rPr/>
   </w:style>
-  <w:style w:type="paragraph" w:styleId="Aufzhlung">
+  <w:style w:type="paragraph" w:styleId="List">
     <w:name w:val="List"/>
-    <w:basedOn w:val="Textkrper"/>
-    <w:pPr/>
-    <w:rPr>
-      <w:rFonts w:cs="Arial"/>
-    </w:rPr>
-  </w:style>
-  <w:style w:type="paragraph" w:styleId="Beschriftung">
-    <w:name w:val="Caption"/>
-    <w:basedOn w:val="Normal"/>
-    <w:qFormat/>
-    <w:pPr>
-      <w:suppressLineNumbers/>
-      <w:spacing w:before="120" w:after="120"/>
-    </w:pPr>
-    <w:rPr>
-      <w:rFonts w:cs="Arial"/>
-      <w:i/>
-      <w:iCs/>
-      <w:sz w:val="24"/>
-      <w:szCs w:val="24"/>
-    </w:rPr>
-  </w:style>
-  <w:style w:type="paragraph" w:styleId="Verzeichnis" w:customStyle="1">
-    <w:name w:val="Verzeichnis"/>
-    <w:basedOn w:val="Normal"/>
-    <w:qFormat/>
-    <w:pPr>
-      <w:suppressLineNumbers/>
-    </w:pPr>
+    <w:basedOn w:val="BodyText"/>
     <w:rPr>
       <w:rFonts w:cs="Arial"/>
     </w:rPr>
@@ -1312,26 +1308,16 @@
       <w:sz w:val="24"/>
     </w:rPr>
   </w:style>
-  <w:style w:type="numbering" w:styleId="NoList" w:default="1">
-    <w:name w:val="No List"/>
-    <w:uiPriority w:val="99"/>
-    <w:semiHidden/>
-    <w:unhideWhenUsed/>
+  <w:style w:type="paragraph" w:customStyle="1" w:styleId="Verzeichnis">
+    <w:name w:val="Verzeichnis"/>
+    <w:basedOn w:val="Normal"/>
     <w:qFormat/>
-  </w:style>
-  <w:style w:type="table" w:default="1" w:styleId="TableNormal">
-    <w:name w:val="Normal Table"/>
-    <w:uiPriority w:val="99"/>
-    <w:semiHidden/>
-    <w:unhideWhenUsed/>
-    <w:tblPr>
-      <w:tblCellMar>
-        <w:top w:w="0" w:type="dxa"/>
-        <w:left w:w="108" w:type="dxa"/>
-        <w:bottom w:w="0" w:type="dxa"/>
-        <w:right w:w="108" w:type="dxa"/>
-      </w:tblCellMar>
-    </w:tblPr>
+    <w:pPr>
+      <w:suppressLineNumbers/>
+    </w:pPr>
+    <w:rPr>
+      <w:rFonts w:cs="Arial"/>
+    </w:rPr>
   </w:style>
 </w:styles>
 </file>
@@ -1636,7 +1622,7 @@
 </file>
 
 <file path=customXml/itemProps1.xml><?xml version="1.0" encoding="utf-8"?>
-<ds:datastoreItem xmlns:ds="http://schemas.openxmlformats.org/officeDocument/2006/customXml" ds:itemID="{DE438857-67E4-455C-A22F-300247DCC6E1}">
+<ds:datastoreItem xmlns:ds="http://schemas.openxmlformats.org/officeDocument/2006/customXml" ds:itemID="{41AE440E-3CBE-4AF6-B9F4-3190EBB14CAB}">
   <ds:schemaRefs>
     <ds:schemaRef ds:uri="http://schemas.openxmlformats.org/officeDocument/2006/bibliography"/>
   </ds:schemaRefs>

</xml_diff>

<commit_message>
screwed up scenarios even further
all scenarios in one script please
</commit_message>
<xml_diff>
--- a/text/3_results.docx
+++ b/text/3_results.docx
@@ -27,8 +27,6 @@
       <w:r>
         <w:t>Results of Objective 1</w:t>
       </w:r>
-      <w:bookmarkStart w:id="0" w:name="_GoBack"/>
-      <w:bookmarkEnd w:id="0"/>
     </w:p>
     <w:p>
       <w:pPr>
@@ -49,27 +47,52 @@
         </w:numPr>
       </w:pPr>
       <w:r>
+        <w:t>Maps / graphs showing OSM data coverage in different areas</w:t>
+      </w:r>
+    </w:p>
+    <w:p>
+      <w:pPr>
+        <w:numPr>
+          <w:ilvl w:val="3"/>
+          <w:numId w:val="2"/>
+        </w:numPr>
+      </w:pPr>
+      <w:r>
+        <w:t>How many cities will be “usable”?</w:t>
+      </w:r>
+    </w:p>
+    <w:p>
+      <w:pPr>
+        <w:numPr>
+          <w:ilvl w:val="3"/>
+          <w:numId w:val="2"/>
+        </w:numPr>
+      </w:pPr>
+      <w:r>
+        <w:rPr>
+          <w:noProof/>
+        </w:rPr>
         <w:drawing>
-          <wp:anchor distT="0" distB="0" distL="114300" distR="114300" simplePos="0" relativeHeight="251658240" behindDoc="1" locked="0" layoutInCell="1" allowOverlap="1" wp14:anchorId="51F1411D">
+          <wp:anchor distT="0" distB="0" distL="114300" distR="114300" simplePos="0" relativeHeight="251659264" behindDoc="1" locked="0" layoutInCell="1" allowOverlap="1" wp14:anchorId="02D2DED7">
             <wp:simplePos x="0" y="0"/>
             <wp:positionH relativeFrom="column">
-              <wp:posOffset>118745</wp:posOffset>
+              <wp:posOffset>-109855</wp:posOffset>
             </wp:positionH>
             <wp:positionV relativeFrom="paragraph">
-              <wp:posOffset>267335</wp:posOffset>
+              <wp:posOffset>239395</wp:posOffset>
             </wp:positionV>
-            <wp:extent cx="5760720" cy="5002530"/>
-            <wp:effectExtent l="0" t="0" r="0" b="7620"/>
+            <wp:extent cx="5760720" cy="6187440"/>
+            <wp:effectExtent l="0" t="0" r="0" b="3810"/>
             <wp:wrapTight wrapText="bothSides">
               <wp:wrapPolygon edited="0">
                 <wp:start x="0" y="0"/>
-                <wp:lineTo x="0" y="21551"/>
-                <wp:lineTo x="21500" y="21551"/>
+                <wp:lineTo x="0" y="21547"/>
+                <wp:lineTo x="21500" y="21547"/>
                 <wp:lineTo x="21500" y="0"/>
                 <wp:lineTo x="0" y="0"/>
               </wp:wrapPolygon>
             </wp:wrapTight>
-            <wp:docPr id="1" name="Picture 1"/>
+            <wp:docPr id="2" name="Picture 2"/>
             <wp:cNvGraphicFramePr>
               <a:graphicFrameLocks xmlns:a="http://schemas.openxmlformats.org/drawingml/2006/main" noChangeAspect="1"/>
             </wp:cNvGraphicFramePr>
@@ -95,7 +118,7 @@
                   <pic:spPr>
                     <a:xfrm>
                       <a:off x="0" y="0"/>
-                      <a:ext cx="5760720" cy="5002530"/>
+                      <a:ext cx="5760720" cy="6187440"/>
                     </a:xfrm>
                     <a:prstGeom prst="rect">
                       <a:avLst/>
@@ -107,28 +130,6 @@
           </wp:anchor>
         </w:drawing>
       </w:r>
-      <w:r>
-        <w:t>Maps / graphs showing OSM data coverage in different areas</w:t>
-      </w:r>
-    </w:p>
-    <w:p>
-      <w:pPr>
-        <w:numPr>
-          <w:ilvl w:val="3"/>
-          <w:numId w:val="2"/>
-        </w:numPr>
-      </w:pPr>
-      <w:r>
-        <w:t>How many cities will be “usable”?</w:t>
-      </w:r>
-    </w:p>
-    <w:p>
-      <w:pPr>
-        <w:numPr>
-          <w:ilvl w:val="3"/>
-          <w:numId w:val="2"/>
-        </w:numPr>
-      </w:pPr>
     </w:p>
     <w:p/>
     <w:p>
@@ -286,10 +287,7 @@
         </w:numPr>
       </w:pPr>
       <w:r>
-        <w:t>Figure X displays the local significance (LS) and detour index (DI) values that we calculated for the</w:t>
-      </w:r>
-      <w:r>
-        <w:t xml:space="preserve"> area surrounding the Leve-Voigt-Park (LVP) in Leipzig (see figure description). </w:t>
+        <w:t xml:space="preserve">Figure X displays the local significance (LS) and detour index (DI) values that we calculated for the area surrounding the Leve-Voigt-Park (LVP) in Leipzig (see figure description). </w:t>
       </w:r>
     </w:p>
     <w:p>
@@ -300,14 +298,7 @@
         </w:numPr>
       </w:pPr>
       <w:r>
-        <w:t xml:space="preserve">High LS values can be found in close proximity to the LVP. Especially high </w:t>
-      </w:r>
-      <w:r>
-        <w:lastRenderedPageBreak/>
-        <w:t>LS values occur close to those park entries adjacent to streets that form axis connecting areas wit</w:t>
-      </w:r>
-      <w:r>
-        <w:t>h high population to the LVP. The eastern part of the LVP is a good example of this, expressing high LS values at the edges that lead to the residential areas in the north- and south-east.</w:t>
+        <w:t>High LS values can be found in close proximity to the LVP. Especially high LS values occur close to those park entries adjacent to streets that form axis connecting areas with high population to the LVP. The eastern part of the LVP is a good example of this, expressing high LS values at the edges that lead to the residential areas in the north- and south-east.</w:t>
       </w:r>
     </w:p>
     <w:p>
@@ -318,25 +309,13 @@
         </w:numPr>
       </w:pPr>
       <w:r>
-        <w:t>High DI values can be found at buildings that are located at street</w:t>
-      </w:r>
-      <w:r>
-        <w:t>s which lead directly to a green space entry. Along those streets there are straight formations of buildings with high DI values as can be seen in the south of the LVP. In contrast, there occur clusters of low DI values in areas where larger detours have t</w:t>
-      </w:r>
-      <w:r>
-        <w:t xml:space="preserve">o be taken to reach a park entry. Such areas can be found in the north-east of the LVP. </w:t>
+        <w:t xml:space="preserve">High DI values can be found at buildings that are located at streets which lead directly to a green space entry. Along those streets there are straight formations of buildings with high DI values as can be seen in the south of the LVP. In contrast, there occur clusters of low DI values in areas where larger detours have to be taken to reach a park entry. Such areas can be found in the north-east of the LVP. </w:t>
       </w:r>
       <w:r>
         <w:rPr>
           <w:shd w:val="clear" w:color="auto" w:fill="FFFF00"/>
         </w:rPr>
-        <w:t xml:space="preserve">Low DI values also occur in close proximity to the LVP as an artifact of small network and Euclidean distances. In these cases, a minor difference can lead to a low DI </w:t>
-      </w:r>
-      <w:r>
-        <w:rPr>
-          <w:shd w:val="clear" w:color="auto" w:fill="FFFF00"/>
-        </w:rPr>
-        <w:t>value even though the overall traveling distance to the next green space entry in relatively small (DISCUSSION?).</w:t>
+        <w:t>Low DI values also occur in close proximity to the LVP as an artifact of small network and Euclidean distances. In these cases, a minor difference can lead to a low DI value even though the overall traveling distance to the next green space entry in relatively small (DISCUSSION?).</w:t>
       </w:r>
     </w:p>
     <w:p>
@@ -358,10 +337,12 @@
         </w:numPr>
       </w:pPr>
       <w:r>
-        <w:t xml:space="preserve">The network colors depict the cumulative Local Significance index (LS). A more orange color represents a larger LS value, </w:t>
-      </w:r>
-      <w:r>
-        <w:t xml:space="preserve">representing i.) more people taking this path, ii.) the people taking this path are living in closer proximity to the green space, and iii.) the path is leading to a green space with a larger area. </w:t>
+        <w:t>The network colors depict the cumulative Local Significance index (LS). A more</w:t>
+      </w:r>
+      <w:bookmarkStart w:id="0" w:name="_GoBack"/>
+      <w:bookmarkEnd w:id="0"/>
+      <w:r>
+        <w:t xml:space="preserve"> orange color represents a larger LS value, representing i.) more people taking this path, ii.) the people taking this path are living in closer proximity to the green space, and iii.) the path is leading to a green space with a larger area. </w:t>
       </w:r>
     </w:p>
     <w:p>
@@ -372,19 +353,13 @@
         </w:numPr>
       </w:pPr>
       <w:r>
-        <w:t>The building colors represent average Detour Index values</w:t>
-      </w:r>
-      <w:r>
-        <w:t xml:space="preserve"> (DI) calculated for all green spaces that can be reached in a network distance of 500 meters. The </w:t>
+        <w:t xml:space="preserve">The building colors represent average Detour Index values (DI) calculated for all green spaces that can be reached in a network distance of 500 meters. The </w:t>
       </w:r>
       <w:r>
         <w:t>bluer</w:t>
       </w:r>
       <w:r>
-        <w:t xml:space="preserve"> the color of a building is, the closer to one the DI value, the more direct can its residents travel to the closest green spaces. The opposite is t</w:t>
-      </w:r>
-      <w:r>
-        <w:t>he case if the color tends towards orange.</w:t>
+        <w:t xml:space="preserve"> the color of a building is, the closer to one the DI value, the more direct can its residents travel to the closest green spaces. The opposite is the case if the color tends towards orange.</w:t>
       </w:r>
     </w:p>
     <w:p>
@@ -417,10 +392,7 @@
         </w:numPr>
       </w:pPr>
       <w:r>
-        <w:t>We did so by assuming a park e</w:t>
-      </w:r>
-      <w:r>
-        <w:t>ntry every 5 m on the network.</w:t>
+        <w:t>We did so by assuming a park entry every 5 m on the network.</w:t>
       </w:r>
     </w:p>
     <w:p>
@@ -1622,7 +1594,7 @@
 </file>
 
 <file path=customXml/itemProps1.xml><?xml version="1.0" encoding="utf-8"?>
-<ds:datastoreItem xmlns:ds="http://schemas.openxmlformats.org/officeDocument/2006/customXml" ds:itemID="{41AE440E-3CBE-4AF6-B9F4-3190EBB14CAB}">
+<ds:datastoreItem xmlns:ds="http://schemas.openxmlformats.org/officeDocument/2006/customXml" ds:itemID="{D2F20919-AC5F-4B81-8312-BB5EBDD5BEE2}">
   <ds:schemaRefs>
     <ds:schemaRef ds:uri="http://schemas.openxmlformats.org/officeDocument/2006/bibliography"/>
   </ds:schemaRefs>

</xml_diff>

<commit_message>
plotting done, some writing
</commit_message>
<xml_diff>
--- a/text/3_results.docx
+++ b/text/3_results.docx
@@ -11,87 +11,20 @@
       </w:pPr>
       <w:r>
         <w:rPr>
-          <w:b/>
-          <w:bCs/>
-        </w:rPr>
-        <w:t>Results</w:t>
-      </w:r>
-    </w:p>
-    <w:p>
-      <w:pPr>
-        <w:numPr>
-          <w:ilvl w:val="2"/>
-          <w:numId w:val="2"/>
-        </w:numPr>
-      </w:pPr>
-      <w:r>
-        <w:t>Results of Objective 1</w:t>
-      </w:r>
-    </w:p>
-    <w:p>
-      <w:pPr>
-        <w:numPr>
-          <w:ilvl w:val="3"/>
-          <w:numId w:val="2"/>
-        </w:numPr>
-      </w:pPr>
-      <w:r>
-        <w:t>What was feasible? What not? Where? Why?</w:t>
-      </w:r>
-    </w:p>
-    <w:p>
-      <w:pPr>
-        <w:numPr>
-          <w:ilvl w:val="3"/>
-          <w:numId w:val="2"/>
-        </w:numPr>
-      </w:pPr>
-      <w:r>
-        <w:t>Maps / graphs showing OSM data coverage in different areas</w:t>
-      </w:r>
-    </w:p>
-    <w:p>
-      <w:pPr>
-        <w:numPr>
-          <w:ilvl w:val="3"/>
-          <w:numId w:val="2"/>
-        </w:numPr>
-      </w:pPr>
-      <w:r>
-        <w:t>How many cities will be “usable”?</w:t>
-      </w:r>
-    </w:p>
-    <w:p>
-      <w:pPr>
-        <w:numPr>
-          <w:ilvl w:val="3"/>
-          <w:numId w:val="2"/>
-        </w:numPr>
-      </w:pPr>
-      <w:r>
-        <w:rPr>
           <w:noProof/>
         </w:rPr>
         <w:drawing>
           <wp:anchor distT="0" distB="0" distL="114300" distR="114300" simplePos="0" relativeHeight="251659264" behindDoc="1" locked="0" layoutInCell="1" allowOverlap="1" wp14:anchorId="02D2DED7">
             <wp:simplePos x="0" y="0"/>
             <wp:positionH relativeFrom="column">
-              <wp:posOffset>-109855</wp:posOffset>
+              <wp:posOffset>586105</wp:posOffset>
             </wp:positionH>
             <wp:positionV relativeFrom="paragraph">
-              <wp:posOffset>239395</wp:posOffset>
+              <wp:posOffset>285750</wp:posOffset>
             </wp:positionV>
-            <wp:extent cx="5760720" cy="6187440"/>
-            <wp:effectExtent l="0" t="0" r="0" b="3810"/>
-            <wp:wrapTight wrapText="bothSides">
-              <wp:wrapPolygon edited="0">
-                <wp:start x="0" y="0"/>
-                <wp:lineTo x="0" y="21547"/>
-                <wp:lineTo x="21500" y="21547"/>
-                <wp:lineTo x="21500" y="0"/>
-                <wp:lineTo x="0" y="0"/>
-              </wp:wrapPolygon>
-            </wp:wrapTight>
+            <wp:extent cx="4686300" cy="5033010"/>
+            <wp:effectExtent l="0" t="0" r="0" b="0"/>
+            <wp:wrapTopAndBottom/>
             <wp:docPr id="2" name="Picture 2"/>
             <wp:cNvGraphicFramePr>
               <a:graphicFrameLocks xmlns:a="http://schemas.openxmlformats.org/drawingml/2006/main" noChangeAspect="1"/>
@@ -118,7 +51,7 @@
                   <pic:spPr>
                     <a:xfrm>
                       <a:off x="0" y="0"/>
-                      <a:ext cx="5760720" cy="6187440"/>
+                      <a:ext cx="4686300" cy="5033010"/>
                     </a:xfrm>
                     <a:prstGeom prst="rect">
                       <a:avLst/>
@@ -127,9 +60,74 @@
                 </pic:pic>
               </a:graphicData>
             </a:graphic>
+            <wp14:sizeRelH relativeFrom="margin">
+              <wp14:pctWidth>0</wp14:pctWidth>
+            </wp14:sizeRelH>
+            <wp14:sizeRelV relativeFrom="margin">
+              <wp14:pctHeight>0</wp14:pctHeight>
+            </wp14:sizeRelV>
           </wp:anchor>
         </w:drawing>
       </w:r>
+      <w:r>
+        <w:rPr>
+          <w:b/>
+          <w:bCs/>
+        </w:rPr>
+        <w:t>Results</w:t>
+      </w:r>
+    </w:p>
+    <w:p>
+      <w:pPr>
+        <w:numPr>
+          <w:ilvl w:val="2"/>
+          <w:numId w:val="2"/>
+        </w:numPr>
+      </w:pPr>
+      <w:r>
+        <w:t>Results of Objective 1</w:t>
+      </w:r>
+    </w:p>
+    <w:p>
+      <w:pPr>
+        <w:numPr>
+          <w:ilvl w:val="3"/>
+          <w:numId w:val="2"/>
+        </w:numPr>
+      </w:pPr>
+      <w:r>
+        <w:t>What was feasible? What not? Where? Why?</w:t>
+      </w:r>
+    </w:p>
+    <w:p>
+      <w:pPr>
+        <w:numPr>
+          <w:ilvl w:val="3"/>
+          <w:numId w:val="2"/>
+        </w:numPr>
+      </w:pPr>
+      <w:r>
+        <w:t>Maps / graphs showing OSM data coverage in different areas</w:t>
+      </w:r>
+    </w:p>
+    <w:p>
+      <w:pPr>
+        <w:numPr>
+          <w:ilvl w:val="3"/>
+          <w:numId w:val="2"/>
+        </w:numPr>
+      </w:pPr>
+      <w:r>
+        <w:t>How many cities will be “usable”?</w:t>
+      </w:r>
+    </w:p>
+    <w:p>
+      <w:pPr>
+        <w:numPr>
+          <w:ilvl w:val="3"/>
+          <w:numId w:val="2"/>
+        </w:numPr>
+      </w:pPr>
     </w:p>
     <w:p/>
     <w:p>
@@ -256,38 +254,281 @@
         <w:t xml:space="preserve"> et al. 2016</w:t>
       </w:r>
     </w:p>
+    <w:p>
+      <w:r>
+        <w:lastRenderedPageBreak/>
+        <w:drawing>
+          <wp:anchor distT="0" distB="0" distL="114300" distR="114300" simplePos="0" relativeHeight="251660288" behindDoc="0" locked="0" layoutInCell="1" allowOverlap="1" wp14:anchorId="3AA34A49">
+            <wp:simplePos x="0" y="0"/>
+            <wp:positionH relativeFrom="column">
+              <wp:posOffset>150495</wp:posOffset>
+            </wp:positionH>
+            <wp:positionV relativeFrom="paragraph">
+              <wp:posOffset>0</wp:posOffset>
+            </wp:positionV>
+            <wp:extent cx="5760720" cy="4105910"/>
+            <wp:effectExtent l="0" t="0" r="0" b="8890"/>
+            <wp:wrapTopAndBottom/>
+            <wp:docPr id="1" name="Picture 1"/>
+            <wp:cNvGraphicFramePr>
+              <a:graphicFrameLocks xmlns:a="http://schemas.openxmlformats.org/drawingml/2006/main" noChangeAspect="1"/>
+            </wp:cNvGraphicFramePr>
+            <a:graphic xmlns:a="http://schemas.openxmlformats.org/drawingml/2006/main">
+              <a:graphicData uri="http://schemas.openxmlformats.org/drawingml/2006/picture">
+                <pic:pic xmlns:pic="http://schemas.openxmlformats.org/drawingml/2006/picture">
+                  <pic:nvPicPr>
+                    <pic:cNvPr id="1" name=""/>
+                    <pic:cNvPicPr/>
+                  </pic:nvPicPr>
+                  <pic:blipFill>
+                    <a:blip r:embed="rId7">
+                      <a:extLst>
+                        <a:ext uri="{28A0092B-C50C-407E-A947-70E740481C1C}">
+                          <a14:useLocalDpi xmlns:a14="http://schemas.microsoft.com/office/drawing/2010/main" val="0"/>
+                        </a:ext>
+                      </a:extLst>
+                    </a:blip>
+                    <a:stretch>
+                      <a:fillRect/>
+                    </a:stretch>
+                  </pic:blipFill>
+                  <pic:spPr>
+                    <a:xfrm>
+                      <a:off x="0" y="0"/>
+                      <a:ext cx="5760720" cy="4105910"/>
+                    </a:xfrm>
+                    <a:prstGeom prst="rect">
+                      <a:avLst/>
+                    </a:prstGeom>
+                  </pic:spPr>
+                </pic:pic>
+              </a:graphicData>
+            </a:graphic>
+            <wp14:sizeRelH relativeFrom="page">
+              <wp14:pctWidth>0</wp14:pctWidth>
+            </wp14:sizeRelH>
+            <wp14:sizeRelV relativeFrom="page">
+              <wp14:pctHeight>0</wp14:pctHeight>
+            </wp14:sizeRelV>
+          </wp:anchor>
+        </w:drawing>
+      </w:r>
+    </w:p>
+    <w:p>
+      <w:pPr>
+        <w:numPr>
+          <w:ilvl w:val="3"/>
+          <w:numId w:val="2"/>
+        </w:numPr>
+      </w:pPr>
+      <w:r>
+        <w:t xml:space="preserve"> </w:t>
+      </w:r>
+      <w:r>
+        <w:t>City scenarios</w:t>
+      </w:r>
+    </w:p>
+    <w:p>
+      <w:pPr>
+        <w:numPr>
+          <w:ilvl w:val="4"/>
+          <w:numId w:val="2"/>
+        </w:numPr>
+      </w:pPr>
+      <w:r>
+        <w:t>Base indicators</w:t>
+      </w:r>
+    </w:p>
+    <w:p>
+      <w:pPr>
+        <w:numPr>
+          <w:ilvl w:val="5"/>
+          <w:numId w:val="2"/>
+        </w:numPr>
+      </w:pPr>
+      <w:r>
+        <w:rPr>
+          <w:highlight w:val="yellow"/>
+        </w:rPr>
+        <w:t>Figure X</w:t>
+      </w:r>
+      <w:r>
+        <w:t xml:space="preserve"> displays the local significance (LS) values that we calculated for the</w:t>
+      </w:r>
+      <w:r>
+        <w:t xml:space="preserve"> city of</w:t>
+      </w:r>
+      <w:r>
+        <w:t xml:space="preserve"> Leipzig</w:t>
+      </w:r>
+      <w:r>
+        <w:t>, Germany.</w:t>
+      </w:r>
+    </w:p>
+    <w:p>
+      <w:pPr>
+        <w:numPr>
+          <w:ilvl w:val="4"/>
+          <w:numId w:val="2"/>
+        </w:numPr>
+        <w:rPr>
+          <w:highlight w:val="yellow"/>
+        </w:rPr>
+      </w:pPr>
+      <w:r>
+        <w:rPr>
+          <w:highlight w:val="yellow"/>
+        </w:rPr>
+        <w:t>Map description (leave</w:t>
+      </w:r>
+      <w:r>
+        <w:rPr>
+          <w:highlight w:val="yellow"/>
+        </w:rPr>
+        <w:t xml:space="preserve"> here or Appendix</w:t>
+      </w:r>
+      <w:r>
+        <w:rPr>
+          <w:highlight w:val="yellow"/>
+        </w:rPr>
+        <w:t>?)</w:t>
+      </w:r>
+    </w:p>
+    <w:p>
+      <w:pPr>
+        <w:numPr>
+          <w:ilvl w:val="5"/>
+          <w:numId w:val="2"/>
+        </w:numPr>
+        <w:rPr>
+          <w:highlight w:val="yellow"/>
+        </w:rPr>
+      </w:pPr>
+      <w:r>
+        <w:rPr>
+          <w:highlight w:val="yellow"/>
+        </w:rPr>
+        <w:t xml:space="preserve">The map shows the </w:t>
+      </w:r>
+      <w:r>
+        <w:rPr>
+          <w:highlight w:val="yellow"/>
+        </w:rPr>
+        <w:t xml:space="preserve">area </w:t>
+      </w:r>
+      <w:r>
+        <w:rPr>
+          <w:highlight w:val="yellow"/>
+        </w:rPr>
+        <w:t>east of the city center.</w:t>
+      </w:r>
+      <w:r>
+        <w:rPr>
+          <w:highlight w:val="yellow"/>
+        </w:rPr>
+        <w:t xml:space="preserve"> </w:t>
+      </w:r>
+    </w:p>
+    <w:p>
+      <w:pPr>
+        <w:numPr>
+          <w:ilvl w:val="5"/>
+          <w:numId w:val="2"/>
+        </w:numPr>
+        <w:rPr>
+          <w:highlight w:val="yellow"/>
+        </w:rPr>
+      </w:pPr>
+      <w:r>
+        <w:rPr>
+          <w:highlight w:val="yellow"/>
+        </w:rPr>
+        <w:t>In the center of t</w:t>
+      </w:r>
+      <w:r>
+        <w:rPr>
+          <w:highlight w:val="yellow"/>
+        </w:rPr>
+        <w:t>he map</w:t>
+      </w:r>
+      <w:r>
+        <w:rPr>
+          <w:highlight w:val="yellow"/>
+        </w:rPr>
+        <w:t xml:space="preserve">, highlighted with a darker gray, there is the </w:t>
+      </w:r>
+      <w:r>
+        <w:rPr>
+          <w:highlight w:val="yellow"/>
+        </w:rPr>
+        <w:t>Leve-Voigt-Park (LVP)</w:t>
+      </w:r>
+      <w:r>
+        <w:rPr>
+          <w:highlight w:val="yellow"/>
+        </w:rPr>
+        <w:t>.</w:t>
+      </w:r>
+      <w:r>
+        <w:rPr>
+          <w:highlight w:val="yellow"/>
+        </w:rPr>
+        <w:t xml:space="preserve"> </w:t>
+      </w:r>
+    </w:p>
+    <w:p>
+      <w:pPr>
+        <w:numPr>
+          <w:ilvl w:val="5"/>
+          <w:numId w:val="2"/>
+        </w:numPr>
+        <w:rPr>
+          <w:highlight w:val="yellow"/>
+        </w:rPr>
+      </w:pPr>
+      <w:r>
+        <w:rPr>
+          <w:highlight w:val="yellow"/>
+        </w:rPr>
+        <w:t>The other green spaces are depicted in a lighter gray, buildings and the network in white and gray, respectively.</w:t>
+      </w:r>
+    </w:p>
+    <w:p>
+      <w:pPr>
+        <w:numPr>
+          <w:ilvl w:val="5"/>
+          <w:numId w:val="2"/>
+        </w:numPr>
+        <w:rPr>
+          <w:highlight w:val="yellow"/>
+        </w:rPr>
+      </w:pPr>
+      <w:r>
+        <w:rPr>
+          <w:highlight w:val="yellow"/>
+        </w:rPr>
+        <w:t xml:space="preserve">Since the LS values tend to grow exponentially, we decided to display the logarithm of the </w:t>
+      </w:r>
+      <w:r>
+        <w:rPr>
+          <w:highlight w:val="yellow"/>
+        </w:rPr>
+        <w:t>index.</w:t>
+      </w:r>
+    </w:p>
     <w:p/>
     <w:p>
       <w:pPr>
         <w:numPr>
-          <w:ilvl w:val="3"/>
-          <w:numId w:val="2"/>
-        </w:numPr>
-      </w:pPr>
-      <w:r>
-        <w:t>City scenarios</w:t>
-      </w:r>
-    </w:p>
-    <w:p>
-      <w:pPr>
-        <w:numPr>
-          <w:ilvl w:val="4"/>
-          <w:numId w:val="2"/>
-        </w:numPr>
-      </w:pPr>
-      <w:r>
-        <w:t>Base indicators</w:t>
-      </w:r>
-    </w:p>
-    <w:p>
-      <w:pPr>
-        <w:numPr>
           <w:ilvl w:val="5"/>
           <w:numId w:val="2"/>
         </w:numPr>
       </w:pPr>
       <w:r>
-        <w:t xml:space="preserve">Figure X displays the local significance (LS) and detour index (DI) values that we calculated for the area surrounding the Leve-Voigt-Park (LVP) in Leipzig (see figure description). </w:t>
+        <w:t>High LS values can be found in close proximity to the LVP</w:t>
+      </w:r>
+      <w:r>
+        <w:t>.</w:t>
       </w:r>
     </w:p>
     <w:p>
@@ -298,7 +539,22 @@
         </w:numPr>
       </w:pPr>
       <w:r>
-        <w:t>High LS values can be found in close proximity to the LVP. Especially high LS values occur close to those park entries adjacent to streets that form axis connecting areas with high population to the LVP. The eastern part of the LVP is a good example of this, expressing high LS values at the edges that lead to the residential areas in the north- and south-east.</w:t>
+        <w:t>The highest values can be found at</w:t>
+      </w:r>
+      <w:r>
+        <w:t xml:space="preserve"> park entries adjacent to streets </w:t>
+      </w:r>
+      <w:r>
+        <w:t>which</w:t>
+      </w:r>
+      <w:r>
+        <w:t xml:space="preserve"> connect</w:t>
+      </w:r>
+      <w:r>
+        <w:t xml:space="preserve"> the LVP to</w:t>
+      </w:r>
+      <w:r>
+        <w:t xml:space="preserve"> areas with high population. </w:t>
       </w:r>
     </w:p>
     <w:p>
@@ -309,7 +565,136 @@
         </w:numPr>
       </w:pPr>
       <w:r>
-        <w:t xml:space="preserve">High DI values can be found at buildings that are located at streets which lead directly to a green space entry. Along those streets there are straight formations of buildings with high DI values as can be seen in the south of the LVP. In contrast, there occur clusters of low DI values in areas where larger detours have to be taken to reach a park entry. Such areas can be found in the north-east of the LVP. </w:t>
+        <w:t>The eastern part of the LVP</w:t>
+      </w:r>
+      <w:r>
+        <w:t xml:space="preserve"> </w:t>
+      </w:r>
+      <w:r>
+        <w:t>close to</w:t>
+      </w:r>
+      <w:r>
+        <w:t xml:space="preserve"> the </w:t>
+      </w:r>
+      <w:r>
+        <w:rPr>
+          <w:i/>
+        </w:rPr>
+        <w:t>Riebeckestraße</w:t>
+      </w:r>
+      <w:r>
+        <w:t xml:space="preserve"> is a good example </w:t>
+      </w:r>
+      <w:r>
+        <w:t>for this.</w:t>
+      </w:r>
+      <w:r>
+        <w:t xml:space="preserve"> </w:t>
+      </w:r>
+    </w:p>
+    <w:p>
+      <w:pPr>
+        <w:numPr>
+          <w:ilvl w:val="5"/>
+          <w:numId w:val="2"/>
+        </w:numPr>
+      </w:pPr>
+      <w:r>
+        <w:t>Here,</w:t>
+      </w:r>
+      <w:r>
+        <w:t xml:space="preserve"> </w:t>
+      </w:r>
+      <w:r>
+        <w:t>we find high LS values</w:t>
+      </w:r>
+      <w:r>
+        <w:t xml:space="preserve"> at th</w:t>
+      </w:r>
+      <w:r>
+        <w:t>ose</w:t>
+      </w:r>
+      <w:r>
+        <w:t xml:space="preserve"> </w:t>
+      </w:r>
+      <w:r>
+        <w:t>parts of the street</w:t>
+      </w:r>
+      <w:r>
+        <w:t>s</w:t>
+      </w:r>
+      <w:r>
+        <w:t xml:space="preserve"> that lead to the residential areas in the north- and south-east.</w:t>
+      </w:r>
+    </w:p>
+    <w:p>
+      <w:pPr>
+        <w:numPr>
+          <w:ilvl w:val="5"/>
+          <w:numId w:val="2"/>
+        </w:numPr>
+      </w:pPr>
+      <w:r>
+        <w:t>Likewise, the</w:t>
+      </w:r>
+      <w:r>
+        <w:t xml:space="preserve"> </w:t>
+      </w:r>
+      <w:r>
+        <w:rPr>
+          <w:i/>
+        </w:rPr>
+        <w:t>Josephinenstraße</w:t>
+      </w:r>
+      <w:r>
+        <w:t xml:space="preserve"> which</w:t>
+      </w:r>
+      <w:r>
+        <w:t xml:space="preserve"> connects the LVP to the next larger park, the</w:t>
+      </w:r>
+      <w:r>
+        <w:t xml:space="preserve"> </w:t>
+      </w:r>
+      <w:r>
+        <w:rPr>
+          <w:i/>
+        </w:rPr>
+        <w:t>Friedenspark</w:t>
+      </w:r>
+      <w:r>
+        <w:t>, displays high LS values.</w:t>
+      </w:r>
+    </w:p>
+    <w:p>
+      <w:pPr>
+        <w:numPr>
+          <w:ilvl w:val="5"/>
+          <w:numId w:val="2"/>
+        </w:numPr>
+      </w:pPr>
+      <w:r>
+        <w:rPr>
+          <w:highlight w:val="yellow"/>
+        </w:rPr>
+        <w:t>Figure X</w:t>
+      </w:r>
+      <w:r>
+        <w:t xml:space="preserve"> and detour index (DI)</w:t>
+      </w:r>
+    </w:p>
+    <w:p>
+      <w:pPr>
+        <w:numPr>
+          <w:ilvl w:val="5"/>
+          <w:numId w:val="2"/>
+        </w:numPr>
+      </w:pPr>
+      <w:r>
+        <w:t xml:space="preserve">High DI values can be found at buildings that are located at streets which lead directly to a green space entry. Along those streets there are straight formations of buildings with high DI values as can be seen in the south of the LVP. In contrast, there occur clusters of low DI values in areas where larger detours have to be taken to reach a park entry. Such areas can be </w:t>
+      </w:r>
+      <w:r>
+        <w:lastRenderedPageBreak/>
+        <w:t xml:space="preserve">found in the north-east of the LVP. </w:t>
       </w:r>
       <w:r>
         <w:rPr>
@@ -326,7 +711,13 @@
         </w:numPr>
       </w:pPr>
       <w:r>
-        <w:t>Subtitles figure 1:</w:t>
+        <w:t xml:space="preserve">Subtitles </w:t>
+      </w:r>
+      <w:r>
+        <w:t>LS map</w:t>
+      </w:r>
+      <w:r>
+        <w:t>:</w:t>
       </w:r>
     </w:p>
     <w:p>
@@ -337,13 +728,75 @@
         </w:numPr>
       </w:pPr>
       <w:r>
-        <w:t>The network colors depict the cumulative Local Significance index (LS). A more</w:t>
+        <w:t xml:space="preserve">The network colors depict the cumulative Local Significance index (LS). A </w:t>
+      </w:r>
+      <w:r>
+        <w:t>higher</w:t>
+      </w:r>
+      <w:r>
+        <w:t xml:space="preserve"> LS value is depicted by a darker red</w:t>
+      </w:r>
+      <w:r>
+        <w:t xml:space="preserve"> colo</w:t>
+      </w:r>
+      <w:r>
+        <w:t>r,</w:t>
+      </w:r>
+      <w:r>
+        <w:t xml:space="preserve"> representing i.) more people taking this path, ii.) the people taking this path are living in closer proximity to the green space, and</w:t>
+      </w:r>
+      <w:r>
+        <w:t xml:space="preserve"> / or</w:t>
+      </w:r>
+      <w:r>
+        <w:t xml:space="preserve"> iii.) the path is leading to a</w:t>
+      </w:r>
+      <w:r>
+        <w:t xml:space="preserve"> larger</w:t>
+      </w:r>
+      <w:r>
+        <w:t xml:space="preserve"> green space</w:t>
+      </w:r>
+      <w:r>
+        <w:t>.</w:t>
+      </w:r>
+      <w:r>
+        <w:t xml:space="preserve"> </w:t>
+      </w:r>
+      <w:r>
+        <w:t xml:space="preserve">Since the LS values are cumulative, a higher value </w:t>
+      </w:r>
+      <w:r>
+        <w:t xml:space="preserve">might </w:t>
+      </w:r>
+      <w:r>
+        <w:t>also mean more paths from different buildings overlapping (See Appen</w:t>
+      </w:r>
+      <w:r>
+        <w:rPr>
+          <w:highlight w:val="yellow"/>
+        </w:rPr>
+        <w:t>dix …</w:t>
+      </w:r>
+      <w:r>
+        <w:t xml:space="preserve"> for further information)</w:t>
+      </w:r>
+      <w:r>
+        <w:t>.</w:t>
+      </w:r>
+    </w:p>
+    <w:p>
+      <w:pPr>
+        <w:numPr>
+          <w:ilvl w:val="5"/>
+          <w:numId w:val="2"/>
+        </w:numPr>
+      </w:pPr>
+      <w:r>
+        <w:t>Subtitles DI map:</w:t>
       </w:r>
       <w:bookmarkStart w:id="0" w:name="_GoBack"/>
       <w:bookmarkEnd w:id="0"/>
-      <w:r>
-        <w:t xml:space="preserve"> orange color represents a larger LS value, representing i.) more people taking this path, ii.) the people taking this path are living in closer proximity to the green space, and iii.) the path is leading to a green space with a larger area. </w:t>
-      </w:r>
     </w:p>
     <w:p>
       <w:pPr>
@@ -353,10 +806,31 @@
         </w:numPr>
       </w:pPr>
       <w:r>
-        <w:t xml:space="preserve">The building colors represent average Detour Index values (DI) calculated for all green spaces that can be reached in a network distance of 500 meters. The </w:t>
-      </w:r>
-      <w:r>
-        <w:t>bluer</w:t>
+        <w:t>The building colors represent average Detour Index values (DI) calculated for all green spaces</w:t>
+      </w:r>
+      <w:r>
+        <w:t xml:space="preserve"> </w:t>
+      </w:r>
+      <w:r>
+        <w:t>in a network distance of 500 meters</w:t>
+      </w:r>
+      <w:r>
+        <w:t xml:space="preserve"> </w:t>
+      </w:r>
+      <w:r>
+        <w:t>from</w:t>
+      </w:r>
+      <w:r>
+        <w:t xml:space="preserve"> a building</w:t>
+      </w:r>
+      <w:r>
+        <w:t xml:space="preserve">. The </w:t>
+      </w:r>
+      <w:r>
+        <w:t xml:space="preserve">dark </w:t>
+      </w:r>
+      <w:r>
+        <w:t>blue</w:t>
       </w:r>
       <w:r>
         <w:t xml:space="preserve"> the color of a building is, the closer to one the DI value, the more direct can its residents travel to the closest green spaces. The opposite is the case if the color tends towards orange.</w:t>
@@ -1291,6 +1765,20 @@
       <w:rFonts w:cs="Arial"/>
     </w:rPr>
   </w:style>
+  <w:style w:type="paragraph" w:styleId="ListParagraph">
+    <w:name w:val="List Paragraph"/>
+    <w:basedOn w:val="Normal"/>
+    <w:uiPriority w:val="34"/>
+    <w:qFormat/>
+    <w:rsid w:val="00893615"/>
+    <w:pPr>
+      <w:ind w:left="720"/>
+      <w:contextualSpacing/>
+    </w:pPr>
+    <w:rPr>
+      <w:rFonts w:cs="Mangal"/>
+    </w:rPr>
+  </w:style>
 </w:styles>
 </file>
 
@@ -1594,7 +2082,7 @@
 </file>
 
 <file path=customXml/itemProps1.xml><?xml version="1.0" encoding="utf-8"?>
-<ds:datastoreItem xmlns:ds="http://schemas.openxmlformats.org/officeDocument/2006/customXml" ds:itemID="{D2F20919-AC5F-4B81-8312-BB5EBDD5BEE2}">
+<ds:datastoreItem xmlns:ds="http://schemas.openxmlformats.org/officeDocument/2006/customXml" ds:itemID="{8ECCDC00-CCCE-4DA2-9DBF-69B2CCC98C48}">
   <ds:schemaRefs>
     <ds:schemaRef ds:uri="http://schemas.openxmlformats.org/officeDocument/2006/bibliography"/>
   </ds:schemaRefs>

</xml_diff>